<commit_message>
adding a draft about introduction
</commit_message>
<xml_diff>
--- a/Desenho_de_Software/Especificação Suplementar.docx
+++ b/Desenho_de_Software/Especificação Suplementar.docx
@@ -2,27 +2,13 @@
 <file path=word/document.xml><?xml version="1.0" encoding="utf-8"?>
 <w:document xmlns:wpc="http://schemas.microsoft.com/office/word/2010/wordprocessingCanvas" xmlns:mo="http://schemas.microsoft.com/office/mac/office/2008/main" xmlns:mc="http://schemas.openxmlformats.org/markup-compatibility/2006" xmlns:mv="urn:schemas-microsoft-com:mac:vml" xmlns:o="urn:schemas-microsoft-com:office:office" xmlns:r="http://schemas.openxmlformats.org/officeDocument/2006/relationships" xmlns:m="http://schemas.openxmlformats.org/officeDocument/2006/math" xmlns:v="urn:schemas-microsoft-com:vml" xmlns:wp14="http://schemas.microsoft.com/office/word/2010/wordprocessingDrawing" xmlns:wp="http://schemas.openxmlformats.org/drawingml/2006/wordprocessingDrawing" xmlns:w10="urn:schemas-microsoft-com:office:word" xmlns:w="http://schemas.openxmlformats.org/wordprocessingml/2006/main" xmlns:w14="http://schemas.microsoft.com/office/word/2010/wordml" xmlns:wpg="http://schemas.microsoft.com/office/word/2010/wordprocessingGroup" xmlns:wpi="http://schemas.microsoft.com/office/word/2010/wordprocessingInk" xmlns:wne="http://schemas.microsoft.com/office/word/2006/wordml" xmlns:wps="http://schemas.microsoft.com/office/word/2010/wordprocessingShape" mc:Ignorable="w14 wp14">
   <w:body>
-    <w:bookmarkStart w:id="0" w:name="_GoBack"/>
-    <w:bookmarkEnd w:id="0"/>
     <w:p>
       <w:pPr>
         <w:pStyle w:val="Title"/>
         <w:jc w:val="right"/>
       </w:pPr>
       <w:r>
-        <w:fldChar w:fldCharType="begin"/>
-      </w:r>
-      <w:r>
-        <w:instrText xml:space="preserve"> SUBJECT  \* MERGEFORMAT </w:instrText>
-      </w:r>
-      <w:r>
-        <w:fldChar w:fldCharType="separate"/>
-      </w:r>
-      <w:r>
-        <w:t>&lt;Nome do Projeto&gt;</w:t>
-      </w:r>
-      <w:r>
-        <w:fldChar w:fldCharType="end"/>
+        <w:t>Falcon Framework</w:t>
       </w:r>
     </w:p>
     <w:p>
@@ -30,21 +16,11 @@
         <w:pStyle w:val="Title"/>
         <w:jc w:val="right"/>
       </w:pPr>
-      <w:r>
-        <w:fldChar w:fldCharType="begin"/>
-      </w:r>
-      <w:r>
-        <w:instrText xml:space="preserve"> TITLE  \* MERGEFORMAT </w:instrText>
-      </w:r>
-      <w:r>
-        <w:fldChar w:fldCharType="separate"/>
-      </w:r>
-      <w:r>
-        <w:t>Especificação Suplementar</w:t>
-      </w:r>
-      <w:r>
-        <w:fldChar w:fldCharType="end"/>
-      </w:r>
+      <w:fldSimple w:instr=" TITLE  \* MERGEFORMAT ">
+        <w:r>
+          <w:t>Especificação Suplementar</w:t>
+        </w:r>
+      </w:fldSimple>
     </w:p>
     <w:p>
       <w:pPr>
@@ -67,7 +43,17 @@
           <w:szCs w:val="28"/>
           <w:lang w:val="pt-BR"/>
         </w:rPr>
-        <w:t>Versão &lt;1.0&gt;</w:t>
+        <w:t>Versão &lt;0.1</w:t>
+      </w:r>
+      <w:bookmarkStart w:id="0" w:name="_GoBack"/>
+      <w:bookmarkEnd w:id="0"/>
+      <w:r>
+        <w:rPr>
+          <w:sz w:val="28"/>
+          <w:szCs w:val="28"/>
+          <w:lang w:val="pt-BR"/>
+        </w:rPr>
+        <w:t>&gt;</w:t>
       </w:r>
     </w:p>
     <w:p/>
@@ -97,13 +83,7 @@
         <w:rPr>
           <w:lang w:val="pt-BR"/>
         </w:rPr>
-        <w:t>O texto em azul exibido entre colchetes e em itálico (sty</w:t>
-      </w:r>
-      <w:r>
-        <w:rPr>
-          <w:lang w:val="pt-BR"/>
-        </w:rPr>
-        <w:t>le=InfoBlue) foi incluído para orientar o autor e deve ser excluído antes da publicação do documento.</w:t>
+        <w:t>O texto em azul exibido entre colchetes e em itálico (style=InfoBlue) foi incluído para orientar o autor e deve ser excluído antes da publicação do documento.</w:t>
       </w:r>
       <w:r>
         <w:t xml:space="preserve"> </w:t>
@@ -126,13 +106,7 @@
         <w:rPr>
           <w:lang w:val="pt-BR"/>
         </w:rPr>
-        <w:t>[Para personalizar campos automáticos no Micros</w:t>
-      </w:r>
-      <w:r>
-        <w:rPr>
-          <w:lang w:val="pt-BR"/>
-        </w:rPr>
-        <w:t>oft Word (que exibem um plano de fundo cinza quando selecionados), selecione File&gt;Properties e substitua o conteúdo dos campos Title, Subject e Company pelas informações adequadas a esse documento.</w:t>
+        <w:t>[Para personalizar campos automáticos no Microsoft Word (que exibem um plano de fundo cinza quando selecionados), selecione File&gt;Properties e substitua o conteúdo dos campos Title, Subject e Company pelas informações adequadas a esse documento.</w:t>
       </w:r>
       <w:r>
         <w:t xml:space="preserve"> </w:t>
@@ -141,13 +115,7 @@
         <w:rPr>
           <w:lang w:val="pt-BR"/>
         </w:rPr>
-        <w:t>Depois de fechar a caixa de diálogo, para atualizar os cam</w:t>
-      </w:r>
-      <w:r>
-        <w:rPr>
-          <w:lang w:val="pt-BR"/>
-        </w:rPr>
-        <w:t>pos automáticos no documento inteiro, selecione Edit&gt;Select All (ou Ctrl-A) e pressione F9 ou simplesmente clique no campo e pressione F9.</w:t>
+        <w:t>Depois de fechar a caixa de diálogo, para atualizar os campos automáticos no documento inteiro, selecione Edit&gt;Select All (ou Ctrl-A) e pressione F9 ou simplesmente clique no campo e pressione F9.</w:t>
       </w:r>
       <w:r>
         <w:t xml:space="preserve"> </w:t>
@@ -168,13 +136,7 @@
         <w:rPr>
           <w:lang w:val="pt-BR"/>
         </w:rPr>
-        <w:t>Alt-F9 alterna entre a exibição de nomes de campos e a d</w:t>
-      </w:r>
-      <w:r>
-        <w:rPr>
-          <w:lang w:val="pt-BR"/>
-        </w:rPr>
-        <w:t>o conteúdo de campos.</w:t>
+        <w:t>Alt-F9 alterna entre a exibição de nomes de campos e a do conteúdo de campos.</w:t>
       </w:r>
       <w:r>
         <w:rPr>
@@ -276,12 +238,6 @@
         <w:gridCol w:w="2304"/>
       </w:tblGrid>
       <w:tr>
-        <w:tblPrEx>
-          <w:tblCellMar>
-            <w:top w:w="0" w:type="dxa"/>
-            <w:bottom w:w="0" w:type="dxa"/>
-          </w:tblCellMar>
-        </w:tblPrEx>
         <w:tc>
           <w:tcPr>
             <w:tcW w:w="2304" w:type="dxa"/>
@@ -403,12 +359,6 @@
         </w:tc>
       </w:tr>
       <w:tr>
-        <w:tblPrEx>
-          <w:tblCellMar>
-            <w:top w:w="0" w:type="dxa"/>
-            <w:bottom w:w="0" w:type="dxa"/>
-          </w:tblCellMar>
-        </w:tblPrEx>
         <w:tc>
           <w:tcPr>
             <w:tcW w:w="2304" w:type="dxa"/>
@@ -505,12 +455,6 @@
         </w:tc>
       </w:tr>
       <w:tr>
-        <w:tblPrEx>
-          <w:tblCellMar>
-            <w:top w:w="0" w:type="dxa"/>
-            <w:bottom w:w="0" w:type="dxa"/>
-          </w:tblCellMar>
-        </w:tblPrEx>
         <w:tc>
           <w:tcPr>
             <w:tcW w:w="2304" w:type="dxa"/>
@@ -577,12 +521,6 @@
         </w:tc>
       </w:tr>
       <w:tr>
-        <w:tblPrEx>
-          <w:tblCellMar>
-            <w:top w:w="0" w:type="dxa"/>
-            <w:bottom w:w="0" w:type="dxa"/>
-          </w:tblCellMar>
-        </w:tblPrEx>
         <w:tc>
           <w:tcPr>
             <w:tcW w:w="2304" w:type="dxa"/>
@@ -649,12 +587,6 @@
         </w:tc>
       </w:tr>
       <w:tr>
-        <w:tblPrEx>
-          <w:tblCellMar>
-            <w:top w:w="0" w:type="dxa"/>
-            <w:bottom w:w="0" w:type="dxa"/>
-          </w:tblCellMar>
-        </w:tblPrEx>
         <w:tc>
           <w:tcPr>
             <w:tcW w:w="2304" w:type="dxa"/>
@@ -780,14 +712,7 @@
           <w:noProof/>
           <w:lang w:val="pt-BR"/>
         </w:rPr>
-        <w:t>I</w:t>
-      </w:r>
-      <w:r>
-        <w:rPr>
-          <w:noProof/>
-          <w:lang w:val="pt-BR"/>
-        </w:rPr>
-        <w:t>ntrodução</w:t>
+        <w:t>Introdução</w:t>
       </w:r>
       <w:r>
         <w:rPr>
@@ -1177,14 +1102,7 @@
           <w:noProof/>
           <w:lang w:val="pt-BR"/>
         </w:rPr>
-        <w:t>Visão</w:t>
-      </w:r>
-      <w:r>
-        <w:rPr>
-          <w:noProof/>
-          <w:lang w:val="pt-BR"/>
-        </w:rPr>
-        <w:t xml:space="preserve"> Geral</w:t>
+        <w:t>Visão Geral</w:t>
       </w:r>
       <w:r>
         <w:rPr>
@@ -1375,7 +1293,7 @@
         <w:rPr>
           <w:noProof/>
         </w:rPr>
-        <w:t>5</w:t>
+        <w:t>4</w:t>
       </w:r>
       <w:r>
         <w:rPr>
@@ -1863,7 +1781,7 @@
         <w:rPr>
           <w:noProof/>
         </w:rPr>
-        <w:t>6</w:t>
+        <w:t>5</w:t>
       </w:r>
       <w:r>
         <w:rPr>
@@ -1928,14 +1846,7 @@
           <w:noProof/>
           <w:lang w:val="fr-FR"/>
         </w:rPr>
-        <w:instrText xml:space="preserve"> PAGEREF</w:instrText>
-      </w:r>
-      <w:r>
-        <w:rPr>
-          <w:noProof/>
-          <w:lang w:val="fr-FR"/>
-        </w:rPr>
-        <w:instrText xml:space="preserve"> _Toc18208115 \h </w:instrText>
+        <w:instrText xml:space="preserve"> PAGEREF _Toc18208115 \h </w:instrText>
       </w:r>
       <w:r>
         <w:rPr>
@@ -1953,7 +1864,7 @@
           <w:noProof/>
           <w:lang w:val="fr-FR"/>
         </w:rPr>
-        <w:t>6</w:t>
+        <w:t>5</w:t>
       </w:r>
       <w:r>
         <w:rPr>
@@ -2247,14 +2158,7 @@
           <w:noProof/>
           <w:lang w:val="pt-BR"/>
         </w:rPr>
-        <w:t>Requisitos de Sistema de Ajuda e de Documentaçã</w:t>
-      </w:r>
-      <w:r>
-        <w:rPr>
-          <w:noProof/>
-          <w:lang w:val="pt-BR"/>
-        </w:rPr>
-        <w:t>o de Usuário On-line</w:t>
+        <w:t>Requisitos de Sistema de Ajuda e de Documentação de Usuário On-line</w:t>
       </w:r>
       <w:r>
         <w:rPr>
@@ -2591,14 +2495,7 @@
           <w:noProof/>
           <w:lang w:val="fr-FR"/>
         </w:rPr>
-        <w:instrText xml:space="preserve"> PAGEREF _Toc1</w:instrText>
-      </w:r>
-      <w:r>
-        <w:rPr>
-          <w:noProof/>
-          <w:lang w:val="fr-FR"/>
-        </w:rPr>
-        <w:instrText xml:space="preserve">8208123 \h </w:instrText>
+        <w:instrText xml:space="preserve"> PAGEREF _Toc18208123 \h </w:instrText>
       </w:r>
       <w:r>
         <w:rPr>
@@ -2782,7 +2679,7 @@
           <w:noProof/>
           <w:lang w:val="fr-FR"/>
         </w:rPr>
-        <w:t>7</w:t>
+        <w:t>6</w:t>
       </w:r>
       <w:r>
         <w:rPr>
@@ -2865,7 +2762,7 @@
           <w:noProof/>
           <w:lang w:val="fr-FR"/>
         </w:rPr>
-        <w:t>7</w:t>
+        <w:t>6</w:t>
       </w:r>
       <w:r>
         <w:rPr>
@@ -2930,14 +2827,7 @@
           <w:noProof/>
           <w:lang w:val="fr-FR"/>
         </w:rPr>
-        <w:instrText xml:space="preserve"> PAGEREF </w:instrText>
-      </w:r>
-      <w:r>
-        <w:rPr>
-          <w:noProof/>
-          <w:lang w:val="fr-FR"/>
-        </w:rPr>
-        <w:instrText xml:space="preserve">_Toc18208127 \h </w:instrText>
+        <w:instrText xml:space="preserve"> PAGEREF _Toc18208127 \h </w:instrText>
       </w:r>
       <w:r>
         <w:rPr>
@@ -2955,7 +2845,7 @@
           <w:noProof/>
           <w:lang w:val="fr-FR"/>
         </w:rPr>
-        <w:t>7</w:t>
+        <w:t>6</w:t>
       </w:r>
       <w:r>
         <w:rPr>
@@ -3033,7 +2923,7 @@
         <w:rPr>
           <w:noProof/>
         </w:rPr>
-        <w:t>7</w:t>
+        <w:t>6</w:t>
       </w:r>
       <w:r>
         <w:rPr>
@@ -3052,22 +2942,11 @@
       <w:r>
         <w:br w:type="page"/>
       </w:r>
-      <w:r>
-        <w:lastRenderedPageBreak/>
-        <w:fldChar w:fldCharType="begin"/>
-      </w:r>
-      <w:r>
-        <w:instrText xml:space="preserve"> TITLE  \* MERGEFORMAT </w:instrText>
-      </w:r>
-      <w:r>
-        <w:fldChar w:fldCharType="separate"/>
-      </w:r>
-      <w:r>
-        <w:t>Especificação Suplementar</w:t>
-      </w:r>
-      <w:r>
-        <w:fldChar w:fldCharType="end"/>
-      </w:r>
+      <w:fldSimple w:instr=" TITLE  \* MERGEFORMAT ">
+        <w:r>
+          <w:t>Especificação Suplementar</w:t>
+        </w:r>
+      </w:fldSimple>
       <w:r>
         <w:t xml:space="preserve"> </w:t>
       </w:r>
@@ -3121,13 +3000,7 @@
         <w:rPr>
           <w:lang w:val="pt-BR"/>
         </w:rPr>
-        <w:t xml:space="preserve">Ela contém a finalidade, o </w:t>
-      </w:r>
-      <w:r>
-        <w:rPr>
-          <w:lang w:val="pt-BR"/>
-        </w:rPr>
-        <w:t xml:space="preserve">escopo, as definições, os acrônimos, as abreviações, as referências e a visão geral desta </w:t>
+        <w:t xml:space="preserve">Ela contém a finalidade, o escopo, as definições, os acrônimos, as abreviações, as referências e a visão geral desta </w:t>
       </w:r>
       <w:r>
         <w:rPr>
@@ -3172,13 +3045,7 @@
         <w:rPr>
           <w:lang w:val="pt-BR"/>
         </w:rPr>
-        <w:t xml:space="preserve"> captura os requisitos de sistema que não são capturados imediatamente nos casos de uso do modelo de casos de </w:t>
-      </w:r>
-      <w:r>
-        <w:rPr>
-          <w:lang w:val="pt-BR"/>
-        </w:rPr>
-        <w:t>uso.</w:t>
+        <w:t xml:space="preserve"> captura os requisitos de sistema que não são capturados imediatamente nos casos de uso do modelo de casos de uso.</w:t>
       </w:r>
       <w:r>
         <w:rPr>
@@ -3271,13 +3138,7 @@
         <w:rPr>
           <w:lang w:val="pt-BR"/>
         </w:rPr>
-        <w:t>Outros requisi</w:t>
-      </w:r>
-      <w:r>
-        <w:rPr>
-          <w:lang w:val="pt-BR"/>
-        </w:rPr>
-        <w:t>tos, como sistemas operacionais e ambientes, requisitos de compatibilidade e restrições de design.]</w:t>
+        <w:t>Outros requisitos, como sistemas operacionais e ambientes, requisitos de compatibilidade e restrições de design.]</w:t>
       </w:r>
     </w:p>
     <w:p>
@@ -3364,13 +3225,7 @@
         <w:rPr>
           <w:lang w:val="pt-BR"/>
         </w:rPr>
-        <w:t>; a que Projetos</w:t>
-      </w:r>
-      <w:r>
-        <w:rPr>
-          <w:lang w:val="pt-BR"/>
-        </w:rPr>
-        <w:t xml:space="preserve"> ela está associada e tudo o mais que seja afetado ou influenciado por este documento.]</w:t>
+        <w:t>; a que Projetos ela está associada e tudo o mais que seja afetado ou influenciado por este documento.]</w:t>
       </w:r>
     </w:p>
     <w:p>
@@ -3409,15 +3264,7 @@
           <w:bCs/>
           <w:lang w:val="pt-BR"/>
         </w:rPr>
-        <w:t>Especificaç</w:t>
-      </w:r>
-      <w:r>
-        <w:rPr>
-          <w:b/>
-          <w:bCs/>
-          <w:lang w:val="pt-BR"/>
-        </w:rPr>
-        <w:t>ão Suplementar</w:t>
+        <w:t>Especificação Suplementar</w:t>
       </w:r>
       <w:r>
         <w:rPr>
@@ -3492,13 +3339,7 @@
         <w:rPr>
           <w:lang w:val="pt-BR"/>
         </w:rPr>
-        <w:t>Identifique cada documento por títul</w:t>
-      </w:r>
-      <w:r>
-        <w:rPr>
-          <w:lang w:val="pt-BR"/>
-        </w:rPr>
-        <w:t>o, número do relatório (se aplicável), data e organização de publicação.</w:t>
+        <w:t>Identifique cada documento por título, número do relatório (se aplicável), data e organização de publicação.</w:t>
       </w:r>
       <w:r>
         <w:rPr>
@@ -3550,13 +3391,7 @@
         <w:rPr>
           <w:lang w:val="pt-BR"/>
         </w:rPr>
-        <w:t>[Esta subseção descreve</w:t>
-      </w:r>
-      <w:r>
-        <w:rPr>
-          <w:lang w:val="pt-BR"/>
-        </w:rPr>
-        <w:t xml:space="preserve"> o que o restante da </w:t>
+        <w:t xml:space="preserve">[Esta subseção descreve o que o restante da </w:t>
       </w:r>
       <w:r>
         <w:rPr>
@@ -3607,13 +3442,7 @@
         <w:rPr>
           <w:lang w:val="pt-BR"/>
         </w:rPr>
-        <w:t>Para muitos aplicativos, isso poder</w:t>
-      </w:r>
-      <w:r>
-        <w:rPr>
-          <w:lang w:val="pt-BR"/>
-        </w:rPr>
-        <w:t>á constituir o volume do Pacote SRS. Deve-se refletir muito para organizar esta seção.</w:t>
+        <w:t>Para muitos aplicativos, isso poderá constituir o volume do Pacote SRS. Deve-se refletir muito para organizar esta seção.</w:t>
       </w:r>
       <w:r>
         <w:t xml:space="preserve"> </w:t>
@@ -3622,13 +3451,7 @@
         <w:rPr>
           <w:lang w:val="pt-BR"/>
         </w:rPr>
-        <w:t>Normalmente, ela é organizada por recurso, mas métodos de organização alternativos (como, por exemplo, organização por usuário ou organização por subsistema) também pode</w:t>
-      </w:r>
-      <w:r>
-        <w:rPr>
-          <w:lang w:val="pt-BR"/>
-        </w:rPr>
-        <w:t>m ser apropriados.</w:t>
+        <w:t>Normalmente, ela é organizada por recurso, mas métodos de organização alternativos (como, por exemplo, organização por usuário ou organização por subsistema) também podem ser apropriados.</w:t>
       </w:r>
       <w:r>
         <w:t xml:space="preserve"> </w:t>
@@ -3651,13 +3474,7 @@
         <w:rPr>
           <w:lang w:val="pt-BR"/>
         </w:rPr>
-        <w:t>Quando ferramentas de desenvolvimento de aplicativos (como, por exemplo, ferramentas de requisitos, de modelagem, etc.) forem utilizadas para capt</w:t>
-      </w:r>
-      <w:r>
-        <w:rPr>
-          <w:lang w:val="pt-BR"/>
-        </w:rPr>
-        <w:t>urar a funcionalidade, esta seção do documento fará referência à disponibilidade desses dados, indicando o local e o nome da ferramenta usada para capturar os dados.]</w:t>
+        <w:t>Quando ferramentas de desenvolvimento de aplicativos (como, por exemplo, ferramentas de requisitos, de modelagem, etc.) forem utilizadas para capturar a funcionalidade, esta seção do documento fará referência à disponibilidade desses dados, indicando o local e o nome da ferramenta usada para capturar os dados.]</w:t>
       </w:r>
     </w:p>
     <w:p>
@@ -3669,7 +3486,6 @@
         <w:rPr>
           <w:lang w:val="pt-BR"/>
         </w:rPr>
-        <w:lastRenderedPageBreak/>
         <w:t>&lt;Requisito Funcional Um&gt;</w:t>
       </w:r>
       <w:bookmarkEnd w:id="20"/>
@@ -3702,6 +3518,7 @@
           <w:szCs w:val="20"/>
           <w:lang w:val="pt-BR"/>
         </w:rPr>
+        <w:lastRenderedPageBreak/>
         <w:t>Usabilidade</w:t>
       </w:r>
       <w:bookmarkEnd w:id="21"/>
@@ -3725,13 +3542,7 @@
         <w:rPr>
           <w:lang w:val="pt-BR"/>
         </w:rPr>
-        <w:t>[Es</w:t>
-      </w:r>
-      <w:r>
-        <w:rPr>
-          <w:lang w:val="pt-BR"/>
-        </w:rPr>
-        <w:t>ta seção deve incluir todos os requisitos que afetam a usabilidade.</w:t>
+        <w:t>[Esta seção deve incluir todos os requisitos que afetam a usabilidade.</w:t>
       </w:r>
       <w:r>
         <w:rPr>
@@ -3779,13 +3590,7 @@
         <w:rPr>
           <w:lang w:val="pt-BR"/>
         </w:rPr>
-        <w:t>especifiqu</w:t>
-      </w:r>
-      <w:r>
-        <w:rPr>
-          <w:lang w:val="pt-BR"/>
-        </w:rPr>
-        <w:t>e períodos de tempo mensuráveis para tarefas típicas ou</w:t>
+        <w:t>especifique períodos de tempo mensuráveis para tarefas típicas ou</w:t>
       </w:r>
     </w:p>
     <w:p>
@@ -3830,13 +3635,7 @@
         <w:rPr>
           <w:lang w:val="pt-BR"/>
         </w:rPr>
-        <w:t>A descriçã</w:t>
-      </w:r>
-      <w:r>
-        <w:rPr>
-          <w:lang w:val="pt-BR"/>
-        </w:rPr>
-        <w:t>o do requisito.</w:t>
+        <w:t>A descrição do requisito.</w:t>
       </w:r>
     </w:p>
     <w:p>
@@ -3903,13 +3702,7 @@
         <w:rPr>
           <w:lang w:val="pt-BR"/>
         </w:rPr>
-        <w:t>Disponibilidade – especifique a porcentagem de tempo disponível ( xx.xx%), as horas de uso, o acesso à manutenção, as operações</w:t>
-      </w:r>
-      <w:r>
-        <w:rPr>
-          <w:lang w:val="pt-BR"/>
-        </w:rPr>
-        <w:t xml:space="preserve"> de modo degradado, etc.</w:t>
+        <w:t>Disponibilidade – especifique a porcentagem de tempo disponível ( xx.xx%), as horas de uso, o acesso à manutenção, as operações de modo degradado, etc.</w:t>
       </w:r>
     </w:p>
     <w:p>
@@ -3945,13 +3738,7 @@
         <w:rPr>
           <w:lang w:val="pt-BR"/>
         </w:rPr>
-        <w:t>Tempo Médio para Reparo (MTTR) – quanto tempo o sistema poderá ficar sem funcionar após uma f</w:t>
-      </w:r>
-      <w:r>
-        <w:rPr>
-          <w:lang w:val="pt-BR"/>
-        </w:rPr>
-        <w:t>alha?</w:t>
+        <w:t>Tempo Médio para Reparo (MTTR) – quanto tempo o sistema poderá ficar sem funcionar após uma falha?</w:t>
       </w:r>
     </w:p>
     <w:p>
@@ -3993,13 +3780,7 @@
         <w:rPr>
           <w:lang w:val="pt-BR"/>
         </w:rPr>
-        <w:t>Taxa máxima de erros ou defeitos – geralmente expressa em termos de erros/KLOC (thousands of lines of code, milhares de l</w:t>
-      </w:r>
-      <w:r>
-        <w:rPr>
-          <w:lang w:val="pt-BR"/>
-        </w:rPr>
-        <w:t>inhas de código) ou de erros/ponto de função.</w:t>
+        <w:t>Taxa máxima de erros ou defeitos – geralmente expressa em termos de erros/KLOC (thousands of lines of code, milhares de linhas de código) ou de erros/ponto de função.</w:t>
       </w:r>
     </w:p>
     <w:p>
@@ -4029,13 +3810,7 @@
         <w:rPr>
           <w:lang w:val="pt-BR"/>
         </w:rPr>
-        <w:t>os requisitos devem definir o que se entende por erro “crítico”(por exemplo, perda total de dados ou total incap</w:t>
-      </w:r>
-      <w:r>
-        <w:rPr>
-          <w:lang w:val="pt-BR"/>
-        </w:rPr>
-        <w:t>acidade de usar determinadas partes da funcionalidade do sistema).]</w:t>
+        <w:t>os requisitos devem definir o que se entende por erro “crítico”(por exemplo, perda total de dados ou total incapacidade de usar determinadas partes da funcionalidade do sistema).]</w:t>
       </w:r>
     </w:p>
     <w:p>
@@ -4099,13 +3874,7 @@
         <w:rPr>
           <w:lang w:val="pt-BR"/>
         </w:rPr>
-        <w:t>Inclua tempos de r</w:t>
-      </w:r>
-      <w:r>
-        <w:rPr>
-          <w:lang w:val="pt-BR"/>
-        </w:rPr>
-        <w:t>esposta específicos.</w:t>
+        <w:t>Inclua tempos de resposta específicos.</w:t>
       </w:r>
       <w:r>
         <w:rPr>
@@ -4171,13 +3940,7 @@
         <w:rPr>
           <w:lang w:val="pt-BR"/>
         </w:rPr>
-        <w:t>Capacidade( por exemplo, o número de clientes ou</w:t>
-      </w:r>
-      <w:r>
-        <w:rPr>
-          <w:lang w:val="pt-BR"/>
-        </w:rPr>
-        <w:t xml:space="preserve"> de transações que o sistema pode acomodar)</w:t>
+        <w:t>Capacidade( por exemplo, o número de clientes ou de transações que o sistema pode acomodar)</w:t>
       </w:r>
     </w:p>
     <w:p>
@@ -4237,7 +4000,6 @@
         <w:rPr>
           <w:lang w:val="pt-BR"/>
         </w:rPr>
-        <w:lastRenderedPageBreak/>
         <w:t>&lt;Requisito de Desempenho Um&gt;</w:t>
       </w:r>
       <w:bookmarkEnd w:id="26"/>
@@ -4250,13 +4012,7 @@
         <w:rPr>
           <w:lang w:val="pt-BR"/>
         </w:rPr>
-        <w:t>[A descrição do requisit</w:t>
-      </w:r>
-      <w:r>
-        <w:rPr>
-          <w:lang w:val="pt-BR"/>
-        </w:rPr>
-        <w:t>o deve ser feita aqui.]</w:t>
+        <w:t>[A descrição do requisito deve ser feita aqui.]</w:t>
       </w:r>
     </w:p>
     <w:p>
@@ -4281,13 +4037,7 @@
         <w:rPr>
           <w:lang w:val="pt-BR"/>
         </w:rPr>
-        <w:t xml:space="preserve">[Esta seção indica todos os requisitos que aprimorarão a suportabilidade ou manutenibilidade do sistema que está sendo criado, incluindo padrões de codificação, convenções de nomeação, bibliotecas de classes, acesso </w:t>
-      </w:r>
-      <w:r>
-        <w:rPr>
-          <w:lang w:val="pt-BR"/>
-        </w:rPr>
-        <w:t>à manutenção e utilitários de manutenção.]</w:t>
+        <w:t>[Esta seção indica todos os requisitos que aprimorarão a suportabilidade ou manutenibilidade do sistema que está sendo criado, incluindo padrões de codificação, convenções de nomeação, bibliotecas de classes, acesso à manutenção e utilitários de manutenção.]</w:t>
       </w:r>
     </w:p>
     <w:p>
@@ -4302,6 +4052,7 @@
         <w:rPr>
           <w:lang w:val="pt-BR"/>
         </w:rPr>
+        <w:lastRenderedPageBreak/>
         <w:t>&lt;Requisito de Suportabilidade Um&gt;</w:t>
       </w:r>
       <w:bookmarkEnd w:id="28"/>
@@ -4357,13 +4108,7 @@
         <w:rPr>
           <w:lang w:val="pt-BR"/>
         </w:rPr>
-        <w:t>As restriç</w:t>
-      </w:r>
-      <w:r>
-        <w:rPr>
-          <w:lang w:val="pt-BR"/>
-        </w:rPr>
-        <w:t>ões de design representam decisões de design que foram impostas e devem ser obedecidas.</w:t>
+        <w:t>As restrições de design representam decisões de design que foram impostas e devem ser obedecidas.</w:t>
       </w:r>
       <w:r>
         <w:t xml:space="preserve"> </w:t>
@@ -4372,13 +4117,7 @@
         <w:rPr>
           <w:lang w:val="pt-BR"/>
         </w:rPr>
-        <w:t xml:space="preserve">Entre os exemplos desse tipo de restrição estão linguagens de software, requisitos de processo de software, uso prescrito de ferramentas de desenvolvimento, restrições </w:t>
-      </w:r>
-      <w:r>
-        <w:rPr>
-          <w:lang w:val="pt-BR"/>
-        </w:rPr>
-        <w:t>de design e de arquitetura, componentes comprados, bibliotecas de classes, etc.]</w:t>
+        <w:t>Entre os exemplos desse tipo de restrição estão linguagens de software, requisitos de processo de software, uso prescrito de ferramentas de desenvolvimento, restrições de design e de arquitetura, componentes comprados, bibliotecas de classes, etc.]</w:t>
       </w:r>
     </w:p>
     <w:p>
@@ -4440,13 +4179,7 @@
         <w:rPr>
           <w:lang w:val="pt-BR"/>
         </w:rPr>
-        <w:t>[Descreve os requisitos (se houver</w:t>
-      </w:r>
-      <w:r>
-        <w:rPr>
-          <w:lang w:val="pt-BR"/>
-        </w:rPr>
-        <w:t>) de documentação de usuário on-line, sistemas de ajuda, observações sobre ajuda, etc.]</w:t>
+        <w:t>[Descreve os requisitos (se houver) de documentação de usuário on-line, sistemas de ajuda, observações sobre ajuda, etc.]</w:t>
       </w:r>
     </w:p>
     <w:p>
@@ -4481,13 +4214,7 @@
         <w:rPr>
           <w:lang w:val="pt-BR"/>
         </w:rPr>
-        <w:t>[Esta seção descreve todos os componentes adquiridos a serem usados no sistema, restrições de utilização ou de licenciamento aplicáveis e quaisqu</w:t>
-      </w:r>
-      <w:r>
-        <w:rPr>
-          <w:lang w:val="pt-BR"/>
-        </w:rPr>
-        <w:t>er padrões associados de compatibilidade/interoperabilidade ou de interface.]</w:t>
+        <w:t>[Esta seção descreve todos os componentes adquiridos a serem usados no sistema, restrições de utilização ou de licenciamento aplicáveis e quaisquer padrões associados de compatibilidade/interoperabilidade ou de interface.]</w:t>
       </w:r>
     </w:p>
     <w:p>
@@ -4530,13 +4257,7 @@
         <w:rPr>
           <w:lang w:val="pt-BR"/>
         </w:rPr>
-        <w:t>Ela deve conter especificidades, protocolos, portas e endereços lógicos adequados, entre out</w:t>
-      </w:r>
-      <w:r>
-        <w:rPr>
-          <w:lang w:val="pt-BR"/>
-        </w:rPr>
-        <w:t>ros, para que o software possa ser desenvolvido e verificado em relação aos requisitos de interface.]</w:t>
+        <w:t>Ela deve conter especificidades, protocolos, portas e endereços lógicos adequados, entre outros, para que o software possa ser desenvolvido e verificado em relação aos requisitos de interface.]</w:t>
       </w:r>
     </w:p>
     <w:p>
@@ -4596,13 +4317,7 @@
         <w:rPr>
           <w:lang w:val="pt-BR"/>
         </w:rPr>
-        <w:t xml:space="preserve">[Esta seção define todas as </w:t>
-      </w:r>
-      <w:r>
-        <w:rPr>
-          <w:lang w:val="pt-BR"/>
-        </w:rPr>
-        <w:t>interfaces de hardware que devem ser suportadas pelo software, incluindo a estrutura lógica, os endereços físicos, o comportamento esperado, etc.]</w:t>
+        <w:t>[Esta seção define todas as interfaces de hardware que devem ser suportadas pelo software, incluindo a estrutura lógica, os endereços físicos, o comportamento esperado, etc.]</w:t>
       </w:r>
     </w:p>
     <w:p>
@@ -4632,13 +4347,7 @@
         <w:rPr>
           <w:lang w:val="pt-BR"/>
         </w:rPr>
-        <w:t>[Esta seção descreve as interfaces de software para outros componentes do sistema de s</w:t>
-      </w:r>
-      <w:r>
-        <w:rPr>
-          <w:lang w:val="pt-BR"/>
-        </w:rPr>
-        <w:t>oftware.</w:t>
+        <w:t>[Esta seção descreve as interfaces de software para outros componentes do sistema de software.</w:t>
       </w:r>
       <w:r>
         <w:rPr>
@@ -4665,14 +4374,7 @@
         <w:rPr>
           <w:lang w:val="pt-BR"/>
         </w:rPr>
-        <w:lastRenderedPageBreak/>
-        <w:t>Interfaces de Comu</w:t>
-      </w:r>
-      <w:r>
-        <w:rPr>
-          <w:lang w:val="pt-BR"/>
-        </w:rPr>
-        <w:t>nicação</w:t>
+        <w:t>Interfaces de Comunicação</w:t>
       </w:r>
       <w:bookmarkEnd w:id="37"/>
     </w:p>
@@ -4723,13 +4425,7 @@
         <w:rPr>
           <w:lang w:val="pt-BR"/>
         </w:rPr>
-        <w:t>[Esta seção define todos os requisitos de imposição de licenciamento o</w:t>
-      </w:r>
-      <w:r>
-        <w:rPr>
-          <w:lang w:val="pt-BR"/>
-        </w:rPr>
-        <w:t>u outros requisitos de restrição de utilização que devem ser exibidos pelo software.]</w:t>
+        <w:t>[Esta seção define todos os requisitos de imposição de licenciamento ou outros requisitos de restrição de utilização que devem ser exibidos pelo software.]</w:t>
       </w:r>
     </w:p>
     <w:p>
@@ -4764,13 +4460,7 @@
         <w:rPr>
           <w:lang w:val="pt-BR"/>
         </w:rPr>
-        <w:t>[Esta seção descreve todos os avisos legais necessários, garantias, observações sobre direitos autorais, observações sobre paten</w:t>
-      </w:r>
-      <w:r>
-        <w:rPr>
-          <w:lang w:val="pt-BR"/>
-        </w:rPr>
-        <w:t>tes, logomarcas, marcas comerciais ou problemas de conformidade com logotipos referentes ao software.]</w:t>
+        <w:t>[Esta seção descreve todos os avisos legais necessários, garantias, observações sobre direitos autorais, observações sobre patentes, logomarcas, marcas comerciais ou problemas de conformidade com logotipos referentes ao software.]</w:t>
       </w:r>
     </w:p>
     <w:p>
@@ -4805,13 +4495,14 @@
         <w:rPr>
           <w:lang w:val="pt-BR"/>
         </w:rPr>
-        <w:t>[Esta seção descreve, por meio de referências, todos os padrões aplicáveis e as seções específicas desses padrões que se aplicam ao si</w:t>
-      </w:r>
-      <w:r>
-        <w:rPr>
-          <w:lang w:val="pt-BR"/>
-        </w:rPr>
-        <w:t>stema que está sendo descrito.</w:t>
+        <w:t xml:space="preserve">[Esta seção descreve, por meio de referências, todos os padrões aplicáveis e as seções específicas desses </w:t>
+      </w:r>
+      <w:r>
+        <w:rPr>
+          <w:lang w:val="pt-BR"/>
+        </w:rPr>
+        <w:lastRenderedPageBreak/>
+        <w:t>padrões que se aplicam ao sistema que está sendo descrito.</w:t>
       </w:r>
       <w:r>
         <w:rPr>
@@ -4823,13 +4514,7 @@
         <w:rPr>
           <w:lang w:val="pt-BR"/>
         </w:rPr>
-        <w:t xml:space="preserve">Entre esses padrões estão incluídos, por exemplo, padrões legais, de qualidade e reguladores, padrões de indústria referentes à usabilidade, interoperabilidade, internacionalização, compatibilidade com o sistema operacional, </w:t>
-      </w:r>
-      <w:r>
-        <w:rPr>
-          <w:lang w:val="pt-BR"/>
-        </w:rPr>
-        <w:t>etc.]</w:t>
+        <w:t>Entre esses padrões estão incluídos, por exemplo, padrões legais, de qualidade e reguladores, padrões de indústria referentes à usabilidade, interoperabilidade, internacionalização, compatibilidade com o sistema operacional, etc.]</w:t>
       </w:r>
     </w:p>
     <w:p>
@@ -4898,12 +4583,6 @@
       <w:gridCol w:w="3162"/>
     </w:tblGrid>
     <w:tr>
-      <w:tblPrEx>
-        <w:tblCellMar>
-          <w:top w:w="0" w:type="dxa"/>
-          <w:bottom w:w="0" w:type="dxa"/>
-        </w:tblCellMar>
-      </w:tblPrEx>
       <w:tc>
         <w:tcPr>
           <w:tcW w:w="3162" w:type="dxa"/>
@@ -4922,13 +4601,7 @@
             <w:rPr>
               <w:lang w:val="pt-BR"/>
             </w:rPr>
-            <w:t>Confiden</w:t>
-          </w:r>
-          <w:r>
-            <w:rPr>
-              <w:lang w:val="pt-BR"/>
-            </w:rPr>
-            <w:t>cial</w:t>
+            <w:t>Confidencial</w:t>
           </w:r>
         </w:p>
       </w:tc>
@@ -4949,21 +4622,11 @@
           <w:r>
             <w:sym w:font="Symbol" w:char="F0D3"/>
           </w:r>
-          <w:r>
-            <w:fldChar w:fldCharType="begin"/>
-          </w:r>
-          <w:r>
-            <w:instrText xml:space="preserve"> DOCPROPERTY "Company"  \* MERGEFORMAT </w:instrText>
-          </w:r>
-          <w:r>
-            <w:fldChar w:fldCharType="separate"/>
-          </w:r>
-          <w:r>
-            <w:t>&lt;Nome da Empresa&gt;</w:t>
-          </w:r>
-          <w:r>
-            <w:fldChar w:fldCharType="end"/>
-          </w:r>
+          <w:fldSimple w:instr=" DOCPROPERTY &quot;Company&quot;  \* MERGEFORMAT ">
+            <w:r>
+              <w:t>&lt;Nome da Empresa&gt;</w:t>
+            </w:r>
+          </w:fldSimple>
           <w:r>
             <w:t xml:space="preserve">, </w:t>
           </w:r>
@@ -5108,71 +4771,6 @@
       </w:pBdr>
       <w:jc w:val="right"/>
       <w:rPr>
-        <w:rFonts w:ascii="Arial" w:hAnsi="Arial"/>
-        <w:b/>
-        <w:bCs/>
-        <w:sz w:val="36"/>
-        <w:szCs w:val="36"/>
-      </w:rPr>
-    </w:pPr>
-    <w:r>
-      <w:rPr>
-        <w:rFonts w:ascii="Arial" w:hAnsi="Arial"/>
-        <w:b/>
-        <w:bCs/>
-        <w:sz w:val="36"/>
-        <w:szCs w:val="36"/>
-      </w:rPr>
-      <w:fldChar w:fldCharType="begin"/>
-    </w:r>
-    <w:r>
-      <w:rPr>
-        <w:rFonts w:ascii="Arial" w:hAnsi="Arial"/>
-        <w:b/>
-        <w:bCs/>
-        <w:sz w:val="36"/>
-        <w:szCs w:val="36"/>
-      </w:rPr>
-      <w:instrText xml:space="preserve"> DOCPROPERTY "Company"  \* MERGEFORMAT </w:instrText>
-    </w:r>
-    <w:r>
-      <w:rPr>
-        <w:rFonts w:ascii="Arial" w:hAnsi="Arial"/>
-        <w:b/>
-        <w:bCs/>
-        <w:sz w:val="36"/>
-        <w:szCs w:val="36"/>
-      </w:rPr>
-      <w:fldChar w:fldCharType="separate"/>
-    </w:r>
-    <w:r>
-      <w:rPr>
-        <w:rFonts w:ascii="Arial" w:hAnsi="Arial"/>
-        <w:b/>
-        <w:bCs/>
-        <w:sz w:val="36"/>
-        <w:szCs w:val="36"/>
-      </w:rPr>
-      <w:t>&lt;Nome da Empresa&gt;</w:t>
-    </w:r>
-    <w:r>
-      <w:rPr>
-        <w:rFonts w:ascii="Arial" w:hAnsi="Arial"/>
-        <w:b/>
-        <w:bCs/>
-        <w:sz w:val="36"/>
-        <w:szCs w:val="36"/>
-      </w:rPr>
-      <w:fldChar w:fldCharType="end"/>
-    </w:r>
-  </w:p>
-  <w:p>
-    <w:pPr>
-      <w:pBdr>
-        <w:bottom w:val="single" w:sz="6" w:space="1" w:color="auto"/>
-      </w:pBdr>
-      <w:jc w:val="right"/>
-      <w:rPr>
         <w:sz w:val="24"/>
         <w:szCs w:val="24"/>
       </w:rPr>
@@ -5207,12 +4805,6 @@
       <w:gridCol w:w="3179"/>
     </w:tblGrid>
     <w:tr>
-      <w:tblPrEx>
-        <w:tblCellMar>
-          <w:top w:w="0" w:type="dxa"/>
-          <w:bottom w:w="0" w:type="dxa"/>
-        </w:tblCellMar>
-      </w:tblPrEx>
       <w:tc>
         <w:tcPr>
           <w:tcW w:w="6379" w:type="dxa"/>
@@ -5231,21 +4823,11 @@
               <w:tab w:val="clear" w:pos="8640"/>
             </w:tabs>
           </w:pPr>
-          <w:r>
-            <w:fldChar w:fldCharType="begin"/>
-          </w:r>
-          <w:r>
-            <w:instrText xml:space="preserve"> SUBJECT  \* MERGEFORMAT </w:instrText>
-          </w:r>
-          <w:r>
-            <w:fldChar w:fldCharType="separate"/>
-          </w:r>
-          <w:r>
-            <w:t>&lt;Nome do Projeto&gt;</w:t>
-          </w:r>
-          <w:r>
-            <w:fldChar w:fldCharType="end"/>
-          </w:r>
+          <w:fldSimple w:instr=" SUBJECT  \* MERGEFORMAT ">
+            <w:r>
+              <w:t>&lt;Nome do Projeto&gt;</w:t>
+            </w:r>
+          </w:fldSimple>
         </w:p>
       </w:tc>
       <w:tc>
@@ -5282,12 +4864,6 @@
       </w:tc>
     </w:tr>
     <w:tr>
-      <w:tblPrEx>
-        <w:tblCellMar>
-          <w:top w:w="0" w:type="dxa"/>
-          <w:bottom w:w="0" w:type="dxa"/>
-        </w:tblCellMar>
-      </w:tblPrEx>
       <w:tc>
         <w:tcPr>
           <w:tcW w:w="6379" w:type="dxa"/>
@@ -5299,21 +4875,11 @@
           </w:tcBorders>
         </w:tcPr>
         <w:p>
-          <w:r>
-            <w:fldChar w:fldCharType="begin"/>
-          </w:r>
-          <w:r>
-            <w:instrText xml:space="preserve"> TITLE  \* MERGEFORMAT </w:instrText>
-          </w:r>
-          <w:r>
-            <w:fldChar w:fldCharType="separate"/>
-          </w:r>
-          <w:r>
-            <w:t>Especificação Suplementar</w:t>
-          </w:r>
-          <w:r>
-            <w:fldChar w:fldCharType="end"/>
-          </w:r>
+          <w:fldSimple w:instr=" TITLE  \* MERGEFORMAT ">
+            <w:r>
+              <w:t>Especificação Suplementar</w:t>
+            </w:r>
+          </w:fldSimple>
         </w:p>
       </w:tc>
       <w:tc>
@@ -5349,12 +4915,6 @@
       </w:tc>
     </w:tr>
     <w:tr>
-      <w:tblPrEx>
-        <w:tblCellMar>
-          <w:top w:w="0" w:type="dxa"/>
-          <w:bottom w:w="0" w:type="dxa"/>
-        </w:tblCellMar>
-      </w:tblPrEx>
       <w:tc>
         <w:tcPr>
           <w:tcW w:w="9558" w:type="dxa"/>
@@ -7007,7 +6567,9 @@
   </w:style>
   <w:style w:type="character" w:default="1" w:styleId="DefaultParagraphFont">
     <w:name w:val="Default Paragraph Font"/>
+    <w:uiPriority w:val="1"/>
     <w:semiHidden/>
+    <w:unhideWhenUsed/>
   </w:style>
   <w:style w:type="table" w:default="1" w:styleId="TableNormal">
     <w:name w:val="Normal Table"/>
@@ -7341,7 +6903,7 @@
     <w:pPr>
       <w:widowControl/>
       <w:numPr>
-        <w:numId w:val="81"/>
+        <w:numId w:val="22"/>
       </w:numPr>
       <w:tabs>
         <w:tab w:val="left" w:pos="720"/>
@@ -7811,7 +7373,9 @@
   </w:style>
   <w:style w:type="character" w:default="1" w:styleId="DefaultParagraphFont">
     <w:name w:val="Default Paragraph Font"/>
+    <w:uiPriority w:val="1"/>
     <w:semiHidden/>
+    <w:unhideWhenUsed/>
   </w:style>
   <w:style w:type="table" w:default="1" w:styleId="TableNormal">
     <w:name w:val="Normal Table"/>
@@ -8145,7 +7709,7 @@
     <w:pPr>
       <w:widowControl/>
       <w:numPr>
-        <w:numId w:val="81"/>
+        <w:numId w:val="22"/>
       </w:numPr>
       <w:tabs>
         <w:tab w:val="left" w:pos="720"/>

</xml_diff>

<commit_message>
Adding Sections 1 and 2 to doc <Especificacao suplementar>
</commit_message>
<xml_diff>
--- a/Desenho_de_Software/Especificação Suplementar.docx
+++ b/Desenho_de_Software/Especificação Suplementar.docx
@@ -45,8 +45,6 @@
         </w:rPr>
         <w:t>Versão &lt;0.1</w:t>
       </w:r>
-      <w:bookmarkStart w:id="0" w:name="_GoBack"/>
-      <w:bookmarkEnd w:id="0"/>
       <w:r>
         <w:rPr>
           <w:sz w:val="28"/>
@@ -59,106 +57,6 @@
     <w:p/>
     <w:p>
       <w:pPr>
-        <w:pStyle w:val="InfoBlue"/>
-      </w:pPr>
-      <w:r>
-        <w:rPr>
-          <w:lang w:val="pt-BR"/>
-        </w:rPr>
-        <w:t>[Observação:</w:t>
-      </w:r>
-      <w:r>
-        <w:t xml:space="preserve"> </w:t>
-      </w:r>
-      <w:r>
-        <w:rPr>
-          <w:lang w:val="pt-BR"/>
-        </w:rPr>
-        <w:t>O template a seguir é fornecido para uso com o Rational Unified Process.</w:t>
-      </w:r>
-      <w:r>
-        <w:t xml:space="preserve"> </w:t>
-      </w:r>
-      <w:r>
-        <w:rPr>
-          <w:lang w:val="pt-BR"/>
-        </w:rPr>
-        <w:t>O texto em azul exibido entre colchetes e em itálico (style=InfoBlue) foi incluído para orientar o autor e deve ser excluído antes da publicação do documento.</w:t>
-      </w:r>
-      <w:r>
-        <w:t xml:space="preserve"> </w:t>
-      </w:r>
-      <w:r>
-        <w:rPr>
-          <w:lang w:val="pt-BR"/>
-        </w:rPr>
-        <w:t>Qualquer parágrafo inserido após esse estilo será definido automaticamente como normal (style=Body Text).]</w:t>
-      </w:r>
-    </w:p>
-    <w:p>
-      <w:pPr>
-        <w:pStyle w:val="InfoBlue"/>
-        <w:rPr>
-          <w:lang w:val="fr-FR"/>
-        </w:rPr>
-      </w:pPr>
-      <w:r>
-        <w:rPr>
-          <w:lang w:val="pt-BR"/>
-        </w:rPr>
-        <w:t>[Para personalizar campos automáticos no Microsoft Word (que exibem um plano de fundo cinza quando selecionados), selecione File&gt;Properties e substitua o conteúdo dos campos Title, Subject e Company pelas informações adequadas a esse documento.</w:t>
-      </w:r>
-      <w:r>
-        <w:t xml:space="preserve"> </w:t>
-      </w:r>
-      <w:r>
-        <w:rPr>
-          <w:lang w:val="pt-BR"/>
-        </w:rPr>
-        <w:t>Depois de fechar a caixa de diálogo, para atualizar os campos automáticos no documento inteiro, selecione Edit&gt;Select All (ou Ctrl-A) e pressione F9 ou simplesmente clique no campo e pressione F9.</w:t>
-      </w:r>
-      <w:r>
-        <w:t xml:space="preserve"> </w:t>
-      </w:r>
-      <w:r>
-        <w:rPr>
-          <w:lang w:val="pt-BR"/>
-        </w:rPr>
-        <w:t>Isso deve ser feito separadamente para Cabeçalhos e Rodapés.</w:t>
-      </w:r>
-      <w:r>
-        <w:rPr>
-          <w:lang w:val="fr-FR"/>
-        </w:rPr>
-        <w:t xml:space="preserve"> </w:t>
-      </w:r>
-      <w:r>
-        <w:rPr>
-          <w:lang w:val="pt-BR"/>
-        </w:rPr>
-        <w:t>Alt-F9 alterna entre a exibição de nomes de campos e a do conteúdo de campos.</w:t>
-      </w:r>
-      <w:r>
-        <w:rPr>
-          <w:lang w:val="fr-FR"/>
-        </w:rPr>
-        <w:t xml:space="preserve"> </w:t>
-      </w:r>
-      <w:r>
-        <w:rPr>
-          <w:lang w:val="pt-BR"/>
-        </w:rPr>
-        <w:t>Consulte a ajuda do Word para obter mais informações sobre como trabalhar com campos.]</w:t>
-      </w:r>
-      <w:r>
-        <w:rPr>
-          <w:lang w:val="fr-FR"/>
-        </w:rPr>
-        <w:t xml:space="preserve"> </w:t>
-      </w:r>
-    </w:p>
-    <w:p>
-      <w:pPr>
         <w:rPr>
           <w:lang w:val="fr-FR"/>
         </w:rPr>
@@ -194,7 +92,7 @@
           <w:lang w:val="fr-FR"/>
         </w:rPr>
         <w:sectPr>
-          <w:headerReference w:type="default" r:id="rId8"/>
+          <w:headerReference w:type="default" r:id="rId9"/>
           <w:pgSz w:w="12240" w:h="15840" w:code="1"/>
           <w:pgMar w:top="1417" w:right="1440" w:bottom="1417" w:left="1440" w:header="720" w:footer="720" w:gutter="0"/>
           <w:cols w:space="720"/>
@@ -373,11 +271,13 @@
             <w:pPr>
               <w:pStyle w:val="Tabletext"/>
             </w:pPr>
+            <w:bookmarkStart w:id="0" w:name="_GoBack"/>
+            <w:bookmarkEnd w:id="0"/>
             <w:r>
               <w:rPr>
                 <w:lang w:val="pt-BR"/>
               </w:rPr>
-              <w:t>&lt;dd/mmm/aa&gt;</w:t>
+              <w:t>25/03/2016</w:t>
             </w:r>
           </w:p>
         </w:tc>
@@ -402,7 +302,7 @@
               <w:rPr>
                 <w:lang w:val="pt-BR"/>
               </w:rPr>
-              <w:t>&lt;x.x&gt;</w:t>
+              <w:t>0.1</w:t>
             </w:r>
           </w:p>
         </w:tc>
@@ -427,7 +327,7 @@
               <w:rPr>
                 <w:lang w:val="pt-BR"/>
               </w:rPr>
-              <w:t>&lt;detalhes&gt;</w:t>
+              <w:t xml:space="preserve">Adicionado Introdução e Funcionalidades </w:t>
             </w:r>
           </w:p>
         </w:tc>
@@ -449,7 +349,7 @@
               <w:rPr>
                 <w:lang w:val="pt-BR"/>
               </w:rPr>
-              <w:t>&lt;nome&gt;</w:t>
+              <w:t>Thiago</w:t>
             </w:r>
           </w:p>
         </w:tc>
@@ -2971,188 +2871,170 @@
     </w:p>
     <w:p>
       <w:pPr>
-        <w:pStyle w:val="InfoBlue"/>
-      </w:pPr>
-      <w:r>
-        <w:rPr>
-          <w:lang w:val="pt-BR"/>
-        </w:rPr>
-        <w:t xml:space="preserve">[A introdução da </w:t>
-      </w:r>
-      <w:r>
-        <w:rPr>
-          <w:b/>
-          <w:bCs/>
-          <w:lang w:val="pt-BR"/>
-        </w:rPr>
-        <w:t>Especificação Suplementar</w:t>
-      </w:r>
-      <w:r>
-        <w:rPr>
-          <w:lang w:val="pt-BR"/>
-        </w:rPr>
-        <w:t xml:space="preserve"> fornece uma visão geral de todo o documento.</w:t>
-      </w:r>
-      <w:r>
+        <w:adjustRightInd w:val="0"/>
+        <w:spacing w:after="240" w:line="320" w:lineRule="atLeast"/>
+        <w:ind w:left="360"/>
+        <w:rPr>
+          <w:rFonts w:ascii="Times" w:hAnsi="Times" w:cs="Times"/>
+          <w:snapToGrid/>
+          <w:sz w:val="24"/>
+          <w:szCs w:val="24"/>
+        </w:rPr>
+      </w:pPr>
+      <w:r>
+        <w:rPr>
+          <w:snapToGrid/>
+          <w:sz w:val="26"/>
+          <w:szCs w:val="26"/>
+        </w:rPr>
+        <w:t>A Especificação Suplementar visa introduzi</w:t>
+      </w:r>
+      <w:r>
+        <w:rPr>
+          <w:snapToGrid/>
+          <w:sz w:val="26"/>
+          <w:szCs w:val="26"/>
+        </w:rPr>
+        <w:t>r</w:t>
+      </w:r>
+      <w:r>
+        <w:rPr>
+          <w:snapToGrid/>
+          <w:sz w:val="26"/>
+          <w:szCs w:val="26"/>
+        </w:rPr>
+        <w:t xml:space="preserve"> itens extraordinários, além dos não detectados anteriormente nas demais Especificações utilizadas na documentação do </w:t>
+      </w:r>
+      <w:r>
+        <w:rPr>
+          <w:snapToGrid/>
+          <w:sz w:val="26"/>
+          <w:szCs w:val="26"/>
+        </w:rPr>
+        <w:t>Falcon Framework</w:t>
+      </w:r>
+      <w:r>
+        <w:rPr>
+          <w:snapToGrid/>
+          <w:sz w:val="26"/>
+          <w:szCs w:val="26"/>
+        </w:rPr>
         <w:t xml:space="preserve"> </w:t>
       </w:r>
-      <w:r>
-        <w:rPr>
-          <w:lang w:val="pt-BR"/>
-        </w:rPr>
-        <w:t xml:space="preserve">Ela contém a finalidade, o escopo, as definições, os acrônimos, as abreviações, as referências e a visão geral desta </w:t>
-      </w:r>
-      <w:r>
-        <w:rPr>
-          <w:b/>
-          <w:bCs/>
-          <w:lang w:val="pt-BR"/>
-        </w:rPr>
-        <w:t>Especificação Suplementar</w:t>
-      </w:r>
-      <w:r>
-        <w:rPr>
-          <w:lang w:val="pt-BR"/>
-        </w:rPr>
-        <w:t>.]</w:t>
-      </w:r>
-      <w:r>
-        <w:t xml:space="preserve"> </w:t>
-      </w:r>
-    </w:p>
-    <w:p>
-      <w:pPr>
-        <w:pStyle w:val="InfoBlue"/>
-        <w:rPr>
-          <w:lang w:val="fr-FR"/>
-        </w:rPr>
-      </w:pPr>
-      <w:r>
-        <w:rPr>
-          <w:lang w:val="pt-BR"/>
-        </w:rPr>
-        <w:t xml:space="preserve">A </w:t>
-      </w:r>
-      <w:r>
-        <w:rPr>
-          <w:b/>
-          <w:bCs/>
-          <w:lang w:val="pt-BR"/>
-        </w:rPr>
-        <w:t>Especificação Suplementar</w:t>
-      </w:r>
-      <w:r>
-        <w:rPr>
-          <w:lang w:val="pt-BR"/>
-        </w:rPr>
-        <w:t xml:space="preserve"> captura os requisitos de sistema que não são capturados imediatamente nos casos de uso do modelo de casos de uso.</w:t>
-      </w:r>
-      <w:r>
-        <w:rPr>
-          <w:lang w:val="fr-FR"/>
-        </w:rPr>
-        <w:t xml:space="preserve"> </w:t>
-      </w:r>
-      <w:r>
-        <w:rPr>
-          <w:lang w:val="pt-BR"/>
-        </w:rPr>
-        <w:t>Entre os requisitos estão incluídos:</w:t>
-      </w:r>
-      <w:r>
-        <w:rPr>
-          <w:lang w:val="fr-FR"/>
-        </w:rPr>
-        <w:t xml:space="preserve"> </w:t>
-      </w:r>
-    </w:p>
-    <w:p>
-      <w:pPr>
-        <w:pStyle w:val="InfoBlue"/>
+    </w:p>
+    <w:p>
+      <w:pPr>
+        <w:adjustRightInd w:val="0"/>
+        <w:spacing w:after="240" w:line="320" w:lineRule="atLeast"/>
+        <w:ind w:left="360"/>
+        <w:rPr>
+          <w:snapToGrid/>
+          <w:sz w:val="26"/>
+          <w:szCs w:val="26"/>
+        </w:rPr>
+      </w:pPr>
+      <w:r>
+        <w:rPr>
+          <w:snapToGrid/>
+          <w:sz w:val="26"/>
+          <w:szCs w:val="26"/>
+        </w:rPr>
+        <w:t>Entre os requisitos estão incluídos: +</w:t>
+      </w:r>
+    </w:p>
+    <w:p>
+      <w:pPr>
+        <w:pStyle w:val="ListParagraph"/>
         <w:numPr>
           <w:ilvl w:val="0"/>
-          <w:numId w:val="15"/>
+          <w:numId w:val="22"/>
         </w:numPr>
-        <w:tabs>
-          <w:tab w:val="num" w:pos="1080"/>
-        </w:tabs>
-        <w:rPr>
-          <w:lang w:val="fr-FR"/>
-        </w:rPr>
-      </w:pPr>
-      <w:r>
-        <w:rPr>
-          <w:lang w:val="pt-BR"/>
-        </w:rPr>
-        <w:t>Requisitos legais e reguladores, incluindo padrões de aplicativo.</w:t>
-      </w:r>
-      <w:r>
-        <w:rPr>
-          <w:lang w:val="fr-FR"/>
-        </w:rPr>
-        <w:t xml:space="preserve"> </w:t>
-      </w:r>
-    </w:p>
-    <w:p>
-      <w:pPr>
-        <w:pStyle w:val="InfoBlue"/>
+        <w:adjustRightInd w:val="0"/>
+        <w:spacing w:after="240" w:line="320" w:lineRule="atLeast"/>
+        <w:rPr>
+          <w:rFonts w:ascii="Times" w:hAnsi="Times" w:cs="Times"/>
+          <w:snapToGrid/>
+          <w:sz w:val="24"/>
+          <w:szCs w:val="24"/>
+        </w:rPr>
+      </w:pPr>
+      <w:r>
+        <w:rPr>
+          <w:snapToGrid/>
+          <w:sz w:val="26"/>
+          <w:szCs w:val="26"/>
+        </w:rPr>
+        <w:t>Requisitos  funcionais</w:t>
+      </w:r>
+    </w:p>
+    <w:p>
+      <w:pPr>
+        <w:pStyle w:val="ListParagraph"/>
         <w:numPr>
           <w:ilvl w:val="0"/>
-          <w:numId w:val="15"/>
+          <w:numId w:val="22"/>
         </w:numPr>
-        <w:tabs>
-          <w:tab w:val="num" w:pos="1080"/>
-        </w:tabs>
-        <w:rPr>
-          <w:lang w:val="fr-FR"/>
-        </w:rPr>
-      </w:pPr>
-      <w:r>
-        <w:rPr>
-          <w:lang w:val="pt-BR"/>
-        </w:rPr>
-        <w:t>Atributos de qualidade do sistema a ser criado, incluindo requisitos de usabilidade, confiabilidade, desempenho e suportabilidade.</w:t>
-      </w:r>
-      <w:r>
-        <w:rPr>
-          <w:lang w:val="fr-FR"/>
-        </w:rPr>
-        <w:t xml:space="preserve"> </w:t>
-      </w:r>
-    </w:p>
-    <w:p>
-      <w:pPr>
-        <w:pStyle w:val="InfoBlue"/>
+        <w:adjustRightInd w:val="0"/>
+        <w:spacing w:after="240" w:line="320" w:lineRule="atLeast"/>
+        <w:rPr>
+          <w:rFonts w:ascii="Times" w:hAnsi="Times" w:cs="Times"/>
+          <w:snapToGrid/>
+          <w:sz w:val="24"/>
+          <w:szCs w:val="24"/>
+        </w:rPr>
+      </w:pPr>
+      <w:r>
+        <w:rPr>
+          <w:snapToGrid/>
+          <w:sz w:val="26"/>
+          <w:szCs w:val="26"/>
+        </w:rPr>
+        <w:t xml:space="preserve">Atributos de qualidade Falcon Framework a serem criados, incluindo requisitos de usabilidade, confiabilidade, desempenho e suportabilidade. </w:t>
+      </w:r>
+    </w:p>
+    <w:p>
+      <w:pPr>
+        <w:pStyle w:val="ListParagraph"/>
         <w:numPr>
           <w:ilvl w:val="0"/>
-          <w:numId w:val="15"/>
+          <w:numId w:val="22"/>
         </w:numPr>
-        <w:tabs>
-          <w:tab w:val="num" w:pos="1080"/>
-        </w:tabs>
-        <w:rPr>
-          <w:lang w:val="fr-FR"/>
-        </w:rPr>
-      </w:pPr>
-      <w:r>
-        <w:rPr>
-          <w:lang w:val="pt-BR"/>
-        </w:rPr>
-        <w:t>Outros requisitos, como sistemas operacionais e ambientes, requisitos de compatibilidade e restrições de design.]</w:t>
-      </w:r>
+        <w:adjustRightInd w:val="0"/>
+        <w:spacing w:after="240" w:line="320" w:lineRule="atLeast"/>
+        <w:rPr>
+          <w:rFonts w:ascii="Times" w:hAnsi="Times" w:cs="Times"/>
+          <w:snapToGrid/>
+          <w:sz w:val="24"/>
+          <w:szCs w:val="24"/>
+        </w:rPr>
+      </w:pPr>
+      <w:r>
+        <w:rPr>
+          <w:snapToGrid/>
+          <w:sz w:val="26"/>
+          <w:szCs w:val="26"/>
+        </w:rPr>
+        <w:t xml:space="preserve">Outros requisitos, como sistemas operacionais e ambientes, requisitos de compatibilidade e restrições de design. </w:t>
+      </w:r>
+    </w:p>
+    <w:p>
+      <w:pPr>
+        <w:pStyle w:val="BodyText"/>
+      </w:pPr>
     </w:p>
     <w:p>
       <w:pPr>
         <w:pStyle w:val="Heading2"/>
       </w:pPr>
-      <w:bookmarkStart w:id="4" w:name="_Toc456600918"/>
-      <w:bookmarkStart w:id="5" w:name="_Toc456598587"/>
-      <w:bookmarkStart w:id="6" w:name="_Toc18208102"/>
-      <w:r>
-        <w:rPr>
-          <w:lang w:val="pt-BR"/>
-        </w:rPr>
-        <w:t>Finalidade</w:t>
+      <w:bookmarkStart w:id="4" w:name="_Toc456600920"/>
+      <w:bookmarkStart w:id="5" w:name="_Toc456598589"/>
+      <w:bookmarkStart w:id="6" w:name="_Toc18208104"/>
+      <w:r>
+        <w:rPr>
+          <w:lang w:val="pt-BR"/>
+        </w:rPr>
+        <w:t>Definições, Acrônimos e Abreviações</w:t>
       </w:r>
       <w:bookmarkEnd w:id="4"/>
       <w:bookmarkEnd w:id="5"/>
@@ -3160,41 +3042,46 @@
     </w:p>
     <w:p>
       <w:pPr>
-        <w:pStyle w:val="InfoBlue"/>
-      </w:pPr>
-      <w:r>
-        <w:rPr>
-          <w:lang w:val="pt-BR"/>
-        </w:rPr>
-        <w:t xml:space="preserve">[Especifique a finalidade desta </w:t>
-      </w:r>
-      <w:r>
-        <w:rPr>
-          <w:b/>
-          <w:bCs/>
-          <w:lang w:val="pt-BR"/>
-        </w:rPr>
-        <w:t>Especificação Suplementar</w:t>
-      </w:r>
-      <w:r>
-        <w:rPr>
-          <w:lang w:val="pt-BR"/>
-        </w:rPr>
-        <w:t>.]</w:t>
+        <w:adjustRightInd w:val="0"/>
+        <w:spacing w:after="240" w:line="320" w:lineRule="atLeast"/>
+        <w:ind w:firstLine="720"/>
+        <w:rPr>
+          <w:rFonts w:ascii="Times" w:hAnsi="Times" w:cs="Times"/>
+          <w:snapToGrid/>
+          <w:sz w:val="24"/>
+          <w:szCs w:val="24"/>
+        </w:rPr>
+      </w:pPr>
+      <w:bookmarkStart w:id="7" w:name="_Toc456600921"/>
+      <w:bookmarkStart w:id="8" w:name="_Toc456598590"/>
+      <w:bookmarkStart w:id="9" w:name="_Toc18208105"/>
+      <w:r>
+        <w:rPr>
+          <w:snapToGrid/>
+          <w:sz w:val="26"/>
+          <w:szCs w:val="26"/>
+        </w:rPr>
+        <w:t xml:space="preserve">Definições, Acrônimos e Abreviações vide Artefato Glossário, volume pertencente ao âmbito de documentações (artefatos) do Falcon Framework. </w:t>
       </w:r>
     </w:p>
     <w:p>
       <w:pPr>
         <w:pStyle w:val="Heading2"/>
-      </w:pPr>
-      <w:bookmarkStart w:id="7" w:name="_Toc456600919"/>
-      <w:bookmarkStart w:id="8" w:name="_Toc456598588"/>
-      <w:bookmarkStart w:id="9" w:name="_Toc18208103"/>
-      <w:r>
-        <w:rPr>
-          <w:lang w:val="pt-BR"/>
-        </w:rPr>
-        <w:t>Escopo</w:t>
+        <w:rPr>
+          <w:lang w:val="fr-FR"/>
+        </w:rPr>
+      </w:pPr>
+      <w:r>
+        <w:rPr>
+          <w:lang w:val="pt-BR"/>
+        </w:rPr>
+        <w:t xml:space="preserve"> </w:t>
+      </w:r>
+      <w:r>
+        <w:rPr>
+          <w:lang w:val="pt-BR"/>
+        </w:rPr>
+        <w:t>Referências</w:t>
       </w:r>
       <w:bookmarkEnd w:id="7"/>
       <w:bookmarkEnd w:id="8"/>
@@ -3203,15 +3090,12 @@
     <w:p>
       <w:pPr>
         <w:pStyle w:val="InfoBlue"/>
-        <w:rPr>
-          <w:lang w:val="fr-FR"/>
-        </w:rPr>
-      </w:pPr>
-      <w:r>
-        <w:rPr>
-          <w:lang w:val="pt-BR"/>
-        </w:rPr>
-        <w:t xml:space="preserve">[Uma breve descrição do escopo desta </w:t>
+      </w:pPr>
+      <w:r>
+        <w:rPr>
+          <w:lang w:val="pt-BR"/>
+        </w:rPr>
+        <w:t xml:space="preserve">[Esta subseção fornece uma lista completa de todos os documentos mencionados na </w:t>
       </w:r>
       <w:r>
         <w:rPr>
@@ -3225,21 +3109,57 @@
         <w:rPr>
           <w:lang w:val="pt-BR"/>
         </w:rPr>
-        <w:t>; a que Projetos ela está associada e tudo o mais que seja afetado ou influenciado por este documento.]</w:t>
+        <w:t>.</w:t>
+      </w:r>
+      <w:r>
+        <w:rPr>
+          <w:lang w:val="fr-FR"/>
+        </w:rPr>
+        <w:t xml:space="preserve"> </w:t>
+      </w:r>
+      <w:r>
+        <w:rPr>
+          <w:lang w:val="pt-BR"/>
+        </w:rPr>
+        <w:t>Identifique cada documento por título, número do relatório (se aplicável), data e organização de publicação.</w:t>
+      </w:r>
+      <w:r>
+        <w:rPr>
+          <w:lang w:val="fr-FR"/>
+        </w:rPr>
+        <w:t xml:space="preserve"> </w:t>
+      </w:r>
+      <w:r>
+        <w:rPr>
+          <w:lang w:val="pt-BR"/>
+        </w:rPr>
+        <w:t>Especifique as fontes a partir das quais as referências podem ser obtidas.</w:t>
+      </w:r>
+      <w:r>
+        <w:rPr>
+          <w:lang w:val="fr-FR"/>
+        </w:rPr>
+        <w:t xml:space="preserve"> </w:t>
+      </w:r>
+      <w:r>
+        <w:rPr>
+          <w:lang w:val="pt-BR"/>
+        </w:rPr>
+        <w:t>Essas informações podem ser fornecidas por um anexo ou outro documento.]</w:t>
       </w:r>
     </w:p>
     <w:p>
       <w:pPr>
         <w:pStyle w:val="Heading2"/>
       </w:pPr>
-      <w:bookmarkStart w:id="10" w:name="_Toc456600920"/>
-      <w:bookmarkStart w:id="11" w:name="_Toc456598589"/>
-      <w:bookmarkStart w:id="12" w:name="_Toc18208104"/>
-      <w:r>
-        <w:rPr>
-          <w:lang w:val="pt-BR"/>
-        </w:rPr>
-        <w:t>Definições, Acrônimos e Abreviações</w:t>
+      <w:bookmarkStart w:id="10" w:name="_Toc456600922"/>
+      <w:bookmarkStart w:id="11" w:name="_Toc456598591"/>
+      <w:bookmarkStart w:id="12" w:name="_Toc18208106"/>
+      <w:r>
+        <w:rPr>
+          <w:lang w:val="pt-BR"/>
+        </w:rPr>
+        <w:t>Visão Geral</w:t>
       </w:r>
       <w:bookmarkEnd w:id="10"/>
       <w:bookmarkEnd w:id="11"/>
@@ -3249,14 +3169,14 @@
       <w:pPr>
         <w:pStyle w:val="InfoBlue"/>
         <w:rPr>
-          <w:lang w:val="fr-FR"/>
-        </w:rPr>
-      </w:pPr>
-      <w:r>
-        <w:rPr>
-          <w:lang w:val="pt-BR"/>
-        </w:rPr>
-        <w:t xml:space="preserve">[Esta subseção fornece as definições de todos os termos, acrônimos e abreviações necessárias à adequada interpretação da </w:t>
+          <w:lang w:val="pt-BR"/>
+        </w:rPr>
+      </w:pPr>
+      <w:r>
+        <w:rPr>
+          <w:lang w:val="pt-BR"/>
+        </w:rPr>
+        <w:t xml:space="preserve">[Esta subseção descreve o que o restante da </w:t>
       </w:r>
       <w:r>
         <w:rPr>
@@ -3270,225 +3190,1547 @@
         <w:rPr>
           <w:lang w:val="pt-BR"/>
         </w:rPr>
-        <w:t>.</w:t>
-      </w:r>
-      <w:r>
-        <w:rPr>
-          <w:lang w:val="fr-FR"/>
-        </w:rPr>
-        <w:t xml:space="preserve"> </w:t>
-      </w:r>
-      <w:r>
-        <w:rPr>
-          <w:lang w:val="pt-BR"/>
-        </w:rPr>
-        <w:t>Essas informações podem ser fornecidas mediante referência ao Glossário do projeto.]</w:t>
-      </w:r>
-    </w:p>
-    <w:p>
-      <w:pPr>
-        <w:pStyle w:val="Heading2"/>
-        <w:rPr>
-          <w:lang w:val="fr-FR"/>
-        </w:rPr>
-      </w:pPr>
-      <w:bookmarkStart w:id="13" w:name="_Toc456600921"/>
-      <w:bookmarkStart w:id="14" w:name="_Toc456598590"/>
-      <w:bookmarkStart w:id="15" w:name="_Toc18208105"/>
-      <w:r>
-        <w:rPr>
-          <w:lang w:val="pt-BR"/>
-        </w:rPr>
-        <w:t>Referências</w:t>
-      </w:r>
-      <w:bookmarkEnd w:id="13"/>
-      <w:bookmarkEnd w:id="14"/>
-      <w:bookmarkEnd w:id="15"/>
-    </w:p>
-    <w:p>
-      <w:pPr>
-        <w:pStyle w:val="InfoBlue"/>
-      </w:pPr>
-      <w:r>
-        <w:rPr>
-          <w:lang w:val="pt-BR"/>
-        </w:rPr>
-        <w:t xml:space="preserve">[Esta subseção fornece uma lista completa de todos os documentos mencionados na </w:t>
-      </w:r>
-      <w:r>
-        <w:rPr>
+        <w:t xml:space="preserve"> contém e explica como o documento está organizado.]</w:t>
+      </w:r>
+    </w:p>
+    <w:p>
+      <w:pPr>
+        <w:adjustRightInd w:val="0"/>
+        <w:spacing w:after="240" w:line="320" w:lineRule="atLeast"/>
+        <w:rPr>
+          <w:rFonts w:ascii="Times" w:hAnsi="Times" w:cs="Times"/>
+          <w:snapToGrid/>
+          <w:sz w:val="24"/>
+          <w:szCs w:val="24"/>
+        </w:rPr>
+      </w:pPr>
+      <w:r>
+        <w:rPr>
+          <w:snapToGrid/>
+          <w:sz w:val="26"/>
+          <w:szCs w:val="26"/>
+        </w:rPr>
+        <w:t>Esta subsessão descreve de forma sucinta, a</w:t>
+      </w:r>
+      <w:r>
+        <w:rPr>
+          <w:snapToGrid/>
+          <w:sz w:val="26"/>
+          <w:szCs w:val="26"/>
+        </w:rPr>
+        <w:t xml:space="preserve"> função de cada sess</w:t>
+      </w:r>
+      <w:r>
+        <w:rPr>
+          <w:snapToGrid/>
+          <w:sz w:val="26"/>
+          <w:szCs w:val="26"/>
+        </w:rPr>
+        <w:t>ão deste documento.</w:t>
+      </w:r>
+    </w:p>
+    <w:p>
+      <w:pPr>
+        <w:pStyle w:val="ListParagraph"/>
+        <w:numPr>
+          <w:ilvl w:val="0"/>
+          <w:numId w:val="23"/>
+        </w:numPr>
+        <w:adjustRightInd w:val="0"/>
+        <w:spacing w:after="240" w:line="320" w:lineRule="atLeast"/>
+        <w:rPr>
+          <w:snapToGrid/>
+          <w:sz w:val="26"/>
+          <w:szCs w:val="26"/>
+        </w:rPr>
+      </w:pPr>
+      <w:r>
+        <w:rPr>
+          <w:rFonts w:ascii="Times" w:hAnsi="Times" w:cs="Times"/>
           <w:b/>
           <w:bCs/>
-          <w:lang w:val="pt-BR"/>
-        </w:rPr>
-        <w:t>Especificação Suplementar</w:t>
-      </w:r>
-      <w:r>
-        <w:rPr>
-          <w:lang w:val="pt-BR"/>
-        </w:rPr>
-        <w:t>.</w:t>
-      </w:r>
-      <w:r>
-        <w:rPr>
-          <w:lang w:val="fr-FR"/>
-        </w:rPr>
-        <w:t xml:space="preserve"> </w:t>
-      </w:r>
-      <w:r>
-        <w:rPr>
-          <w:lang w:val="pt-BR"/>
-        </w:rPr>
-        <w:t>Identifique cada documento por título, número do relatório (se aplicável), data e organização de publicação.</w:t>
-      </w:r>
-      <w:r>
-        <w:rPr>
-          <w:lang w:val="fr-FR"/>
-        </w:rPr>
-        <w:t xml:space="preserve"> </w:t>
-      </w:r>
-      <w:r>
-        <w:rPr>
-          <w:lang w:val="pt-BR"/>
-        </w:rPr>
-        <w:t>Especifique as fontes a partir das quais as referências podem ser obtidas.</w:t>
-      </w:r>
-      <w:r>
-        <w:rPr>
-          <w:lang w:val="fr-FR"/>
-        </w:rPr>
-        <w:t xml:space="preserve"> </w:t>
-      </w:r>
-      <w:r>
-        <w:rPr>
-          <w:lang w:val="pt-BR"/>
-        </w:rPr>
-        <w:t>Essas informações podem ser fornecidas por um anexo ou outro documento.]</w:t>
-      </w:r>
-    </w:p>
-    <w:p>
-      <w:pPr>
-        <w:pStyle w:val="Heading2"/>
-      </w:pPr>
-      <w:bookmarkStart w:id="16" w:name="_Toc456600922"/>
-      <w:bookmarkStart w:id="17" w:name="_Toc456598591"/>
-      <w:bookmarkStart w:id="18" w:name="_Toc18208106"/>
-      <w:r>
-        <w:rPr>
-          <w:lang w:val="pt-BR"/>
-        </w:rPr>
-        <w:t>Visão Geral</w:t>
-      </w:r>
-      <w:bookmarkEnd w:id="16"/>
-      <w:bookmarkEnd w:id="17"/>
-      <w:bookmarkEnd w:id="18"/>
-    </w:p>
-    <w:p>
-      <w:pPr>
-        <w:pStyle w:val="InfoBlue"/>
-      </w:pPr>
-      <w:r>
-        <w:rPr>
-          <w:lang w:val="pt-BR"/>
-        </w:rPr>
-        <w:t xml:space="preserve">[Esta subseção descreve o que o restante da </w:t>
-      </w:r>
-      <w:r>
-        <w:rPr>
+          <w:snapToGrid/>
+          <w:sz w:val="26"/>
+          <w:szCs w:val="26"/>
+        </w:rPr>
+        <w:t xml:space="preserve">Introdução </w:t>
+      </w:r>
+      <w:r>
+        <w:rPr>
+          <w:snapToGrid/>
+          <w:sz w:val="26"/>
+          <w:szCs w:val="26"/>
+        </w:rPr>
+        <w:t xml:space="preserve">descreve função da Especificação Suplementar, no que tange ao </w:t>
+      </w:r>
+      <w:r>
+        <w:rPr>
+          <w:snapToGrid/>
+          <w:sz w:val="26"/>
+          <w:szCs w:val="26"/>
+        </w:rPr>
+        <w:t>Falcaon Framework</w:t>
+      </w:r>
+      <w:r>
+        <w:rPr>
+          <w:snapToGrid/>
+          <w:sz w:val="26"/>
+          <w:szCs w:val="26"/>
+        </w:rPr>
+        <w:t xml:space="preserve"> em visão geral. </w:t>
+      </w:r>
+    </w:p>
+    <w:p>
+      <w:pPr>
+        <w:pStyle w:val="ListParagraph"/>
+        <w:adjustRightInd w:val="0"/>
+        <w:spacing w:after="240" w:line="320" w:lineRule="atLeast"/>
+        <w:rPr>
+          <w:rFonts w:ascii="Times" w:hAnsi="Times" w:cs="Times"/>
+          <w:snapToGrid/>
+          <w:sz w:val="24"/>
+          <w:szCs w:val="24"/>
+        </w:rPr>
+      </w:pPr>
+      <w:r>
+        <w:rPr>
+          <w:snapToGrid/>
+          <w:sz w:val="26"/>
+          <w:szCs w:val="26"/>
+        </w:rPr>
+        <w:t xml:space="preserve">Na seqüência, os tópicos estão dispostos em: </w:t>
+      </w:r>
+    </w:p>
+    <w:p>
+      <w:pPr>
+        <w:pStyle w:val="ListParagraph"/>
+        <w:numPr>
+          <w:ilvl w:val="0"/>
+          <w:numId w:val="23"/>
+        </w:numPr>
+        <w:adjustRightInd w:val="0"/>
+        <w:spacing w:after="240" w:line="300" w:lineRule="atLeast"/>
+        <w:rPr>
+          <w:rFonts w:ascii="Times" w:hAnsi="Times" w:cs="Times"/>
+          <w:snapToGrid/>
+          <w:sz w:val="24"/>
+          <w:szCs w:val="24"/>
+        </w:rPr>
+      </w:pPr>
+      <w:r>
+        <w:rPr>
+          <w:rFonts w:ascii="Times" w:hAnsi="Times" w:cs="Times"/>
           <w:b/>
           <w:bCs/>
-          <w:lang w:val="pt-BR"/>
-        </w:rPr>
-        <w:t>Especificação Suplementar</w:t>
-      </w:r>
-      <w:r>
-        <w:rPr>
-          <w:lang w:val="pt-BR"/>
-        </w:rPr>
-        <w:t xml:space="preserve"> contém e explica como o documento está organizado.]</w:t>
-      </w:r>
+          <w:snapToGrid/>
+          <w:sz w:val="26"/>
+          <w:szCs w:val="26"/>
+        </w:rPr>
+        <w:t xml:space="preserve"> Funcionalidades</w:t>
+      </w:r>
+      <w:r>
+        <w:rPr>
+          <w:snapToGrid/>
+          <w:sz w:val="26"/>
+          <w:szCs w:val="26"/>
+        </w:rPr>
+        <w:t xml:space="preserve">: descreve os Requisitos Funcionais do </w:t>
+      </w:r>
+      <w:r>
+        <w:rPr>
+          <w:snapToGrid/>
+          <w:sz w:val="26"/>
+          <w:szCs w:val="26"/>
+        </w:rPr>
+        <w:t>Falcon Framework</w:t>
+      </w:r>
+      <w:r>
+        <w:rPr>
+          <w:snapToGrid/>
+          <w:sz w:val="26"/>
+          <w:szCs w:val="26"/>
+        </w:rPr>
+        <w:t xml:space="preserve">, que são expressos em linguagem natural. </w:t>
+      </w:r>
+    </w:p>
+    <w:p>
+      <w:pPr>
+        <w:pStyle w:val="ListParagraph"/>
+        <w:numPr>
+          <w:ilvl w:val="0"/>
+          <w:numId w:val="23"/>
+        </w:numPr>
+        <w:adjustRightInd w:val="0"/>
+        <w:spacing w:after="240" w:line="300" w:lineRule="atLeast"/>
+        <w:rPr>
+          <w:rFonts w:ascii="Times" w:hAnsi="Times" w:cs="Times"/>
+          <w:snapToGrid/>
+          <w:sz w:val="24"/>
+          <w:szCs w:val="24"/>
+        </w:rPr>
+      </w:pPr>
+      <w:r>
+        <w:rPr>
+          <w:rFonts w:ascii="Times" w:hAnsi="Times" w:cs="Times"/>
+          <w:b/>
+          <w:bCs/>
+          <w:snapToGrid/>
+          <w:sz w:val="26"/>
+          <w:szCs w:val="26"/>
+        </w:rPr>
+        <w:t xml:space="preserve"> Usabilidade</w:t>
+      </w:r>
+      <w:r>
+        <w:rPr>
+          <w:snapToGrid/>
+          <w:sz w:val="26"/>
+          <w:szCs w:val="26"/>
+        </w:rPr>
+        <w:t>: inclui os requisitos que a</w:t>
+      </w:r>
+      <w:r>
+        <w:rPr>
+          <w:snapToGrid/>
+          <w:sz w:val="26"/>
+          <w:szCs w:val="26"/>
+        </w:rPr>
+        <w:t xml:space="preserve">fetam a usabilidade, tais como </w:t>
+      </w:r>
+      <w:r>
+        <w:rPr>
+          <w:snapToGrid/>
+          <w:sz w:val="26"/>
+          <w:szCs w:val="26"/>
+        </w:rPr>
+        <w:t xml:space="preserve">períodos mensuráveis de tarefas típicas, entre outros. </w:t>
+      </w:r>
+    </w:p>
+    <w:p>
+      <w:pPr>
+        <w:pStyle w:val="ListParagraph"/>
+        <w:numPr>
+          <w:ilvl w:val="0"/>
+          <w:numId w:val="23"/>
+        </w:numPr>
+        <w:adjustRightInd w:val="0"/>
+        <w:spacing w:after="240" w:line="300" w:lineRule="atLeast"/>
+        <w:rPr>
+          <w:rFonts w:ascii="Times" w:hAnsi="Times" w:cs="Times"/>
+          <w:snapToGrid/>
+          <w:sz w:val="24"/>
+          <w:szCs w:val="24"/>
+        </w:rPr>
+      </w:pPr>
+      <w:r>
+        <w:rPr>
+          <w:rFonts w:ascii="Times" w:hAnsi="Times" w:cs="Times"/>
+          <w:b/>
+          <w:bCs/>
+          <w:snapToGrid/>
+          <w:sz w:val="26"/>
+          <w:szCs w:val="26"/>
+        </w:rPr>
+        <w:t xml:space="preserve"> Confiabilidade</w:t>
+      </w:r>
+      <w:r>
+        <w:rPr>
+          <w:snapToGrid/>
+          <w:sz w:val="26"/>
+          <w:szCs w:val="26"/>
+        </w:rPr>
+        <w:t>: descreve itens como disponibilidade</w:t>
+      </w:r>
+      <w:r>
+        <w:rPr>
+          <w:snapToGrid/>
+          <w:sz w:val="26"/>
+          <w:szCs w:val="26"/>
+        </w:rPr>
+        <w:t xml:space="preserve"> </w:t>
+      </w:r>
+      <w:r>
+        <w:rPr>
+          <w:snapToGrid/>
+          <w:sz w:val="26"/>
+          <w:szCs w:val="26"/>
+        </w:rPr>
+        <w:t xml:space="preserve"> bem com outros itens relevantes de confiabilidade. </w:t>
+      </w:r>
+    </w:p>
+    <w:p>
+      <w:pPr>
+        <w:pStyle w:val="ListParagraph"/>
+        <w:numPr>
+          <w:ilvl w:val="0"/>
+          <w:numId w:val="23"/>
+        </w:numPr>
+        <w:adjustRightInd w:val="0"/>
+        <w:spacing w:after="240" w:line="300" w:lineRule="atLeast"/>
+        <w:rPr>
+          <w:rFonts w:ascii="Times" w:hAnsi="Times" w:cs="Times"/>
+          <w:snapToGrid/>
+          <w:sz w:val="24"/>
+          <w:szCs w:val="24"/>
+        </w:rPr>
+      </w:pPr>
+      <w:r>
+        <w:rPr>
+          <w:rFonts w:ascii="Times" w:hAnsi="Times" w:cs="Times"/>
+          <w:b/>
+          <w:bCs/>
+          <w:snapToGrid/>
+          <w:sz w:val="26"/>
+          <w:szCs w:val="26"/>
+        </w:rPr>
+        <w:t xml:space="preserve"> Desempenho</w:t>
+      </w:r>
+      <w:r>
+        <w:rPr>
+          <w:snapToGrid/>
+          <w:sz w:val="26"/>
+          <w:szCs w:val="26"/>
+        </w:rPr>
+        <w:t xml:space="preserve">: descreve características de desempenho do </w:t>
+      </w:r>
+      <w:r>
+        <w:rPr>
+          <w:snapToGrid/>
+          <w:sz w:val="26"/>
+          <w:szCs w:val="26"/>
+        </w:rPr>
+        <w:t>Falcon Framework</w:t>
+      </w:r>
+      <w:r>
+        <w:rPr>
+          <w:snapToGrid/>
+          <w:sz w:val="26"/>
+          <w:szCs w:val="26"/>
+        </w:rPr>
+        <w:t xml:space="preserve">, como tempo de resposta de uma transação, taxa de transferência. Há também outros recursos que podem afetar o desempenho, como memória, disco, </w:t>
+      </w:r>
+      <w:r>
+        <w:rPr>
+          <w:snapToGrid/>
+          <w:sz w:val="26"/>
+          <w:szCs w:val="26"/>
+        </w:rPr>
+        <w:lastRenderedPageBreak/>
+        <w:t xml:space="preserve">comunicação, etc. </w:t>
+      </w:r>
+    </w:p>
+    <w:p>
+      <w:pPr>
+        <w:pStyle w:val="ListParagraph"/>
+        <w:numPr>
+          <w:ilvl w:val="0"/>
+          <w:numId w:val="23"/>
+        </w:numPr>
+        <w:adjustRightInd w:val="0"/>
+        <w:spacing w:after="240" w:line="300" w:lineRule="atLeast"/>
+        <w:rPr>
+          <w:rFonts w:ascii="Times" w:hAnsi="Times" w:cs="Times"/>
+          <w:snapToGrid/>
+          <w:sz w:val="24"/>
+          <w:szCs w:val="24"/>
+        </w:rPr>
+      </w:pPr>
+      <w:r>
+        <w:rPr>
+          <w:rFonts w:ascii="Times" w:hAnsi="Times" w:cs="Times"/>
+          <w:b/>
+          <w:bCs/>
+          <w:snapToGrid/>
+          <w:sz w:val="26"/>
+          <w:szCs w:val="26"/>
+        </w:rPr>
+        <w:t xml:space="preserve"> Suportabilidade</w:t>
+      </w:r>
+      <w:r>
+        <w:rPr>
+          <w:snapToGrid/>
+          <w:sz w:val="26"/>
+          <w:szCs w:val="26"/>
+        </w:rPr>
+        <w:t xml:space="preserve">: indica os requisitos que aprimorarão a suportabilidade e a manutenabilidade do </w:t>
+      </w:r>
+      <w:r>
+        <w:rPr>
+          <w:snapToGrid/>
+          <w:sz w:val="26"/>
+          <w:szCs w:val="26"/>
+        </w:rPr>
+        <w:t>Falcon Framwork</w:t>
+      </w:r>
+      <w:r>
+        <w:rPr>
+          <w:snapToGrid/>
+          <w:sz w:val="26"/>
+          <w:szCs w:val="26"/>
+        </w:rPr>
+        <w:t xml:space="preserve">, incluindo padrões de codificação, convenções de nomeação, bibliotecas de classes, acesso à manutenção e utilitários de manutenção. </w:t>
+      </w:r>
+    </w:p>
+    <w:p>
+      <w:pPr>
+        <w:pStyle w:val="ListParagraph"/>
+        <w:numPr>
+          <w:ilvl w:val="0"/>
+          <w:numId w:val="23"/>
+        </w:numPr>
+        <w:adjustRightInd w:val="0"/>
+        <w:spacing w:after="240" w:line="300" w:lineRule="atLeast"/>
+        <w:rPr>
+          <w:rFonts w:ascii="Times" w:hAnsi="Times" w:cs="Times"/>
+          <w:snapToGrid/>
+          <w:sz w:val="24"/>
+          <w:szCs w:val="24"/>
+        </w:rPr>
+      </w:pPr>
+      <w:r>
+        <w:rPr>
+          <w:rFonts w:ascii="Times" w:hAnsi="Times" w:cs="Times"/>
+          <w:b/>
+          <w:bCs/>
+          <w:snapToGrid/>
+          <w:sz w:val="26"/>
+          <w:szCs w:val="26"/>
+        </w:rPr>
+        <w:t xml:space="preserve"> Restrições de Designer</w:t>
+      </w:r>
+      <w:r>
+        <w:rPr>
+          <w:snapToGrid/>
+          <w:sz w:val="26"/>
+          <w:szCs w:val="26"/>
+        </w:rPr>
+        <w:t xml:space="preserve">: indica todas as restrições de design referentes ao </w:t>
+      </w:r>
+      <w:r>
+        <w:rPr>
+          <w:snapToGrid/>
+          <w:sz w:val="26"/>
+          <w:szCs w:val="26"/>
+        </w:rPr>
+        <w:t>Falcon Framework</w:t>
+      </w:r>
+      <w:r>
+        <w:rPr>
+          <w:snapToGrid/>
+          <w:sz w:val="26"/>
+          <w:szCs w:val="26"/>
+        </w:rPr>
+        <w:t xml:space="preserve"> que está sendo criado. As restrições de design englobam restrições quanto à linguagem de software, requisitos de processo de software, restrições de arquitetura e bibliotecas de classe. </w:t>
+      </w:r>
+    </w:p>
+    <w:p>
+      <w:pPr>
+        <w:pStyle w:val="ListParagraph"/>
+        <w:numPr>
+          <w:ilvl w:val="0"/>
+          <w:numId w:val="23"/>
+        </w:numPr>
+        <w:adjustRightInd w:val="0"/>
+        <w:spacing w:after="240" w:line="300" w:lineRule="atLeast"/>
+        <w:rPr>
+          <w:rFonts w:ascii="Times" w:hAnsi="Times" w:cs="Times"/>
+          <w:snapToGrid/>
+          <w:sz w:val="24"/>
+          <w:szCs w:val="24"/>
+        </w:rPr>
+      </w:pPr>
+      <w:r>
+        <w:rPr>
+          <w:rFonts w:ascii="Times" w:hAnsi="Times" w:cs="Times"/>
+          <w:b/>
+          <w:bCs/>
+          <w:snapToGrid/>
+          <w:sz w:val="26"/>
+          <w:szCs w:val="26"/>
+        </w:rPr>
+        <w:t xml:space="preserve"> Requisitos de Sistema de Ajuda e de Documentação de Usuário On-line: </w:t>
+      </w:r>
+      <w:r>
+        <w:rPr>
+          <w:snapToGrid/>
+          <w:sz w:val="26"/>
+          <w:szCs w:val="26"/>
+        </w:rPr>
+        <w:t xml:space="preserve">indicam os sistemas de ajuda ao usuário, observações de ajuda e manuais de auxílio. </w:t>
+      </w:r>
+    </w:p>
+    <w:p>
+      <w:pPr>
+        <w:pStyle w:val="ListParagraph"/>
+        <w:numPr>
+          <w:ilvl w:val="0"/>
+          <w:numId w:val="23"/>
+        </w:numPr>
+        <w:adjustRightInd w:val="0"/>
+        <w:spacing w:after="240" w:line="300" w:lineRule="atLeast"/>
+        <w:rPr>
+          <w:rFonts w:ascii="Times" w:hAnsi="Times" w:cs="Times"/>
+          <w:snapToGrid/>
+          <w:sz w:val="24"/>
+          <w:szCs w:val="24"/>
+        </w:rPr>
+      </w:pPr>
+      <w:r>
+        <w:rPr>
+          <w:rFonts w:ascii="Times" w:hAnsi="Times" w:cs="Times"/>
+          <w:b/>
+          <w:bCs/>
+          <w:snapToGrid/>
+          <w:sz w:val="26"/>
+          <w:szCs w:val="26"/>
+        </w:rPr>
+        <w:t xml:space="preserve"> Componentes Adquiridos: </w:t>
+      </w:r>
+      <w:r>
+        <w:rPr>
+          <w:snapToGrid/>
+          <w:sz w:val="26"/>
+          <w:szCs w:val="26"/>
+        </w:rPr>
+        <w:t xml:space="preserve">descreve os componentes adquiridos a serem utilizados no </w:t>
+      </w:r>
+      <w:r>
+        <w:rPr>
+          <w:snapToGrid/>
+          <w:sz w:val="26"/>
+          <w:szCs w:val="26"/>
+        </w:rPr>
+        <w:t>Falcon Framework</w:t>
+      </w:r>
+      <w:r>
+        <w:rPr>
+          <w:snapToGrid/>
+          <w:sz w:val="26"/>
+          <w:szCs w:val="26"/>
+        </w:rPr>
+        <w:t xml:space="preserve">, ou que influam de forma substancial no seu funcionamento. </w:t>
+      </w:r>
+    </w:p>
+    <w:p>
+      <w:pPr>
+        <w:pStyle w:val="ListParagraph"/>
+        <w:numPr>
+          <w:ilvl w:val="0"/>
+          <w:numId w:val="23"/>
+        </w:numPr>
+        <w:adjustRightInd w:val="0"/>
+        <w:spacing w:after="240" w:line="300" w:lineRule="atLeast"/>
+        <w:rPr>
+          <w:rFonts w:ascii="Times" w:hAnsi="Times" w:cs="Times"/>
+          <w:snapToGrid/>
+          <w:sz w:val="24"/>
+          <w:szCs w:val="24"/>
+        </w:rPr>
+      </w:pPr>
+      <w:r>
+        <w:rPr>
+          <w:rFonts w:ascii="Times" w:hAnsi="Times" w:cs="Times"/>
+          <w:b/>
+          <w:bCs/>
+          <w:snapToGrid/>
+          <w:sz w:val="26"/>
+          <w:szCs w:val="26"/>
+        </w:rPr>
+        <w:t xml:space="preserve"> Interfaces: </w:t>
+      </w:r>
+      <w:r>
+        <w:rPr>
+          <w:snapToGrid/>
+          <w:sz w:val="26"/>
+          <w:szCs w:val="26"/>
+        </w:rPr>
+        <w:t xml:space="preserve">define as interfaces que devem ser suportadas pelo aplicativo. Deve conter especificidades, protocolos, portas e endereços lógicos adequados, para que o Software possa ser desenvolvido e verificado em relação aos requisitos de interface. </w:t>
+      </w:r>
+    </w:p>
+    <w:p>
+      <w:pPr>
+        <w:pStyle w:val="ListParagraph"/>
+        <w:numPr>
+          <w:ilvl w:val="0"/>
+          <w:numId w:val="23"/>
+        </w:numPr>
+        <w:adjustRightInd w:val="0"/>
+        <w:spacing w:after="240" w:line="300" w:lineRule="atLeast"/>
+        <w:rPr>
+          <w:rFonts w:ascii="Times" w:hAnsi="Times" w:cs="Times"/>
+          <w:snapToGrid/>
+          <w:sz w:val="24"/>
+          <w:szCs w:val="24"/>
+        </w:rPr>
+      </w:pPr>
+      <w:r>
+        <w:rPr>
+          <w:rFonts w:ascii="Times" w:hAnsi="Times" w:cs="Times"/>
+          <w:b/>
+          <w:bCs/>
+          <w:snapToGrid/>
+          <w:sz w:val="26"/>
+          <w:szCs w:val="26"/>
+        </w:rPr>
+        <w:t xml:space="preserve"> Requisitos de Licenciamento: </w:t>
+      </w:r>
+      <w:r>
+        <w:rPr>
+          <w:snapToGrid/>
+          <w:sz w:val="26"/>
+          <w:szCs w:val="26"/>
+        </w:rPr>
+        <w:t>define todos os avisos legais necessários, garantias, observações sobre direitos autorais, observações sobre patente</w:t>
+      </w:r>
+      <w:r>
+        <w:rPr>
+          <w:snapToGrid/>
+          <w:sz w:val="26"/>
+          <w:szCs w:val="26"/>
+        </w:rPr>
+        <w:t>.</w:t>
+      </w:r>
+      <w:r>
+        <w:rPr>
+          <w:snapToGrid/>
+          <w:sz w:val="26"/>
+          <w:szCs w:val="26"/>
+        </w:rPr>
+        <w:t xml:space="preserve"> </w:t>
+      </w:r>
+    </w:p>
+    <w:p>
+      <w:pPr>
+        <w:pStyle w:val="ListParagraph"/>
+        <w:numPr>
+          <w:ilvl w:val="0"/>
+          <w:numId w:val="23"/>
+        </w:numPr>
+        <w:adjustRightInd w:val="0"/>
+        <w:spacing w:after="240" w:line="300" w:lineRule="atLeast"/>
+        <w:rPr>
+          <w:rFonts w:ascii="Times" w:hAnsi="Times" w:cs="Times"/>
+          <w:snapToGrid/>
+          <w:sz w:val="24"/>
+          <w:szCs w:val="24"/>
+        </w:rPr>
+      </w:pPr>
+      <w:r>
+        <w:rPr>
+          <w:rFonts w:ascii="Times" w:hAnsi="Times" w:cs="Times"/>
+          <w:b/>
+          <w:bCs/>
+          <w:snapToGrid/>
+          <w:sz w:val="26"/>
+          <w:szCs w:val="26"/>
+        </w:rPr>
+        <w:t xml:space="preserve"> Padrões Aplicáveis: </w:t>
+      </w:r>
+      <w:r>
+        <w:rPr>
+          <w:snapToGrid/>
+          <w:sz w:val="26"/>
+          <w:szCs w:val="26"/>
+        </w:rPr>
+        <w:t xml:space="preserve">descreve, por meio de referências, os padrões aplicáveis e as seções específicas destes que se aplicam ao </w:t>
+      </w:r>
+      <w:r>
+        <w:rPr>
+          <w:snapToGrid/>
+          <w:sz w:val="26"/>
+          <w:szCs w:val="26"/>
+        </w:rPr>
+        <w:t>Falcon Framweork</w:t>
+      </w:r>
+      <w:r>
+        <w:rPr>
+          <w:snapToGrid/>
+          <w:sz w:val="26"/>
+          <w:szCs w:val="26"/>
+        </w:rPr>
+        <w:t xml:space="preserve">. Este tópico tem utilidade para futuras certificações que possam ser requeridas no futuro. </w:t>
+      </w:r>
+    </w:p>
+    <w:p>
+      <w:pPr>
+        <w:pStyle w:val="ListParagraph"/>
+        <w:adjustRightInd w:val="0"/>
+        <w:spacing w:after="240" w:line="320" w:lineRule="atLeast"/>
+        <w:rPr>
+          <w:rFonts w:ascii="Times" w:hAnsi="Times" w:cs="Times"/>
+          <w:snapToGrid/>
+          <w:sz w:val="24"/>
+          <w:szCs w:val="24"/>
+        </w:rPr>
+      </w:pPr>
+    </w:p>
+    <w:p>
+      <w:pPr>
+        <w:pStyle w:val="BodyText"/>
+      </w:pPr>
     </w:p>
     <w:p>
       <w:pPr>
         <w:pStyle w:val="Heading1"/>
         <w:ind w:left="360" w:hanging="360"/>
       </w:pPr>
-      <w:bookmarkStart w:id="19" w:name="_Toc18208107"/>
+      <w:bookmarkStart w:id="13" w:name="_Toc18208107"/>
       <w:r>
         <w:rPr>
           <w:lang w:val="pt-BR"/>
         </w:rPr>
         <w:t>Funcionalidade</w:t>
       </w:r>
-      <w:bookmarkEnd w:id="19"/>
-    </w:p>
-    <w:p>
-      <w:pPr>
-        <w:pStyle w:val="InfoBlue"/>
-        <w:rPr>
-          <w:lang w:val="fr-FR"/>
-        </w:rPr>
-      </w:pPr>
-      <w:r>
-        <w:rPr>
-          <w:lang w:val="pt-BR"/>
-        </w:rPr>
-        <w:t>[Esta seção descreve os requisitos funcionais do sistema que são expressos no estilo de linguagem natural.</w:t>
-      </w:r>
-      <w:r>
+      <w:bookmarkEnd w:id="13"/>
+    </w:p>
+    <w:p>
+      <w:pPr>
+        <w:pStyle w:val="BodyText"/>
+      </w:pPr>
+      <w:r>
+        <w:t xml:space="preserve">Nesta seção sera ilustrado o diagrama de casos de uso e uma especificação do mesmo, das funcionalidades do Falcon Framework. Será ilustrado um diagram geral, e nas próximas </w:t>
+      </w:r>
+      <w:r>
+        <w:t>subsessões</w:t>
+      </w:r>
+      <w:r>
+        <w:t xml:space="preserve"> haverá uma especificação de cada </w:t>
+      </w:r>
+      <w:r>
+        <w:t>caso de uso.</w:t>
+      </w:r>
+    </w:p>
+    <w:p>
+      <w:pPr>
+        <w:pStyle w:val="BodyText"/>
+      </w:pPr>
+    </w:p>
+    <w:p>
+      <w:pPr>
+        <w:pStyle w:val="BodyText"/>
+        <w:ind w:hanging="1713"/>
+      </w:pPr>
+      <w:r>
+        <w:lastRenderedPageBreak/>
+        <w:drawing>
+          <wp:inline distT="0" distB="0" distL="0" distR="0" wp14:anchorId="4430C1F8" wp14:editId="38262DE4">
+            <wp:extent cx="7230258" cy="3392642"/>
+            <wp:effectExtent l="0" t="0" r="8890" b="11430"/>
+            <wp:docPr id="1" name="Picture 1"/>
+            <wp:cNvGraphicFramePr>
+              <a:graphicFrameLocks xmlns:a="http://schemas.openxmlformats.org/drawingml/2006/main" noChangeAspect="1"/>
+            </wp:cNvGraphicFramePr>
+            <a:graphic xmlns:a="http://schemas.openxmlformats.org/drawingml/2006/main">
+              <a:graphicData uri="http://schemas.openxmlformats.org/drawingml/2006/picture">
+                <pic:pic xmlns:pic="http://schemas.openxmlformats.org/drawingml/2006/picture">
+                  <pic:nvPicPr>
+                    <pic:cNvPr id="1" name="Picture 1"/>
+                    <pic:cNvPicPr>
+                      <a:picLocks noChangeAspect="1" noChangeArrowheads="1"/>
+                    </pic:cNvPicPr>
+                  </pic:nvPicPr>
+                  <pic:blipFill>
+                    <a:blip r:embed="rId10">
+                      <a:extLst>
+                        <a:ext uri="{28A0092B-C50C-407E-A947-70E740481C1C}">
+                          <a14:useLocalDpi xmlns:a14="http://schemas.microsoft.com/office/drawing/2010/main" val="0"/>
+                        </a:ext>
+                      </a:extLst>
+                    </a:blip>
+                    <a:srcRect/>
+                    <a:stretch>
+                      <a:fillRect/>
+                    </a:stretch>
+                  </pic:blipFill>
+                  <pic:spPr bwMode="auto">
+                    <a:xfrm>
+                      <a:off x="0" y="0"/>
+                      <a:ext cx="7231519" cy="3393234"/>
+                    </a:xfrm>
+                    <a:prstGeom prst="rect">
+                      <a:avLst/>
+                    </a:prstGeom>
+                    <a:noFill/>
+                    <a:ln>
+                      <a:noFill/>
+                    </a:ln>
+                  </pic:spPr>
+                </pic:pic>
+              </a:graphicData>
+            </a:graphic>
+          </wp:inline>
+        </w:drawing>
+      </w:r>
+    </w:p>
+    <w:p>
+      <w:pPr>
+        <w:pStyle w:val="BodyText"/>
+        <w:ind w:hanging="1713"/>
+      </w:pPr>
+    </w:p>
+    <w:p>
+      <w:pPr>
+        <w:pStyle w:val="Heading2"/>
+        <w:numPr>
+          <w:ilvl w:val="0"/>
+          <w:numId w:val="0"/>
+        </w:numPr>
+        <w:pBdr>
+          <w:top w:val="nil"/>
+          <w:left w:val="nil"/>
+          <w:bottom w:val="nil"/>
+          <w:right w:val="nil"/>
+          <w:between w:val="nil"/>
+          <w:bar w:val="nil"/>
+        </w:pBdr>
+        <w:autoSpaceDE/>
+        <w:autoSpaceDN/>
+        <w:ind w:left="720" w:hanging="720"/>
+        <w:rPr>
+          <w:rFonts w:ascii="Times New Roman" w:hAnsi="Times New Roman"/>
+        </w:rPr>
+      </w:pPr>
+      <w:r>
+        <w:tab/>
+      </w:r>
+      <w:r>
+        <w:rPr>
+          <w:rFonts w:ascii="Times New Roman" w:eastAsia="Arial Unicode MS" w:hAnsi="Times New Roman"/>
+          <w:lang w:val="pt-PT"/>
+        </w:rPr>
+        <w:t>Atores</w:t>
+      </w:r>
+    </w:p>
+    <w:tbl>
+      <w:tblPr>
+        <w:tblW w:w="8460" w:type="dxa"/>
+        <w:tblInd w:w="936" w:type="dxa"/>
+        <w:tblBorders>
+          <w:top w:val="single" w:sz="8" w:space="0" w:color="FFFFFF"/>
+          <w:left w:val="single" w:sz="8" w:space="0" w:color="FFFFFF"/>
+          <w:bottom w:val="single" w:sz="8" w:space="0" w:color="FFFFFF"/>
+          <w:right w:val="single" w:sz="8" w:space="0" w:color="FFFFFF"/>
+          <w:insideH w:val="single" w:sz="8" w:space="0" w:color="FFFFFF"/>
+          <w:insideV w:val="single" w:sz="8" w:space="0" w:color="FFFFFF"/>
+        </w:tblBorders>
+        <w:shd w:val="clear" w:color="auto" w:fill="CED7E7"/>
+        <w:tblLayout w:type="fixed"/>
+        <w:tblLook w:val="04A0" w:firstRow="1" w:lastRow="0" w:firstColumn="1" w:lastColumn="0" w:noHBand="0" w:noVBand="1"/>
+      </w:tblPr>
+      <w:tblGrid>
+        <w:gridCol w:w="1890"/>
+        <w:gridCol w:w="2610"/>
+        <w:gridCol w:w="3960"/>
+      </w:tblGrid>
+      <w:tr>
+        <w:trPr>
+          <w:trHeight w:val="227"/>
+        </w:trPr>
+        <w:tc>
+          <w:tcPr>
+            <w:tcW w:w="1890" w:type="dxa"/>
+            <w:tcBorders>
+              <w:top w:val="single" w:sz="6" w:space="0" w:color="000000"/>
+              <w:left w:val="single" w:sz="6" w:space="0" w:color="000000"/>
+              <w:bottom w:val="single" w:sz="6" w:space="0" w:color="000000"/>
+              <w:right w:val="single" w:sz="6" w:space="0" w:color="000000"/>
+            </w:tcBorders>
+            <w:shd w:val="clear" w:color="auto" w:fill="000000"/>
+            <w:tcMar>
+              <w:top w:w="80" w:type="dxa"/>
+              <w:left w:w="80" w:type="dxa"/>
+              <w:bottom w:w="80" w:type="dxa"/>
+              <w:right w:w="80" w:type="dxa"/>
+            </w:tcMar>
+          </w:tcPr>
+          <w:p>
+            <w:pPr>
+              <w:pStyle w:val="BodyText"/>
+              <w:ind w:left="0"/>
+            </w:pPr>
+            <w:r>
+              <w:rPr>
+                <w:rStyle w:val="PageNumber"/>
+                <w:b/>
+                <w:bCs/>
+                <w:color w:val="FFFFFF"/>
+                <w:u w:color="FFFFFF"/>
+              </w:rPr>
+              <w:t>Nome</w:t>
+            </w:r>
+          </w:p>
+        </w:tc>
+        <w:tc>
+          <w:tcPr>
+            <w:tcW w:w="2610" w:type="dxa"/>
+            <w:tcBorders>
+              <w:top w:val="single" w:sz="6" w:space="0" w:color="000000"/>
+              <w:left w:val="single" w:sz="6" w:space="0" w:color="000000"/>
+              <w:bottom w:val="single" w:sz="6" w:space="0" w:color="000000"/>
+              <w:right w:val="single" w:sz="6" w:space="0" w:color="000000"/>
+            </w:tcBorders>
+            <w:shd w:val="clear" w:color="auto" w:fill="000000"/>
+            <w:tcMar>
+              <w:top w:w="80" w:type="dxa"/>
+              <w:left w:w="80" w:type="dxa"/>
+              <w:bottom w:w="80" w:type="dxa"/>
+              <w:right w:w="80" w:type="dxa"/>
+            </w:tcMar>
+          </w:tcPr>
+          <w:p>
+            <w:pPr>
+              <w:pStyle w:val="BodyText"/>
+              <w:ind w:left="0"/>
+            </w:pPr>
+            <w:r>
+              <w:rPr>
+                <w:rStyle w:val="PageNumber"/>
+                <w:b/>
+                <w:bCs/>
+                <w:color w:val="FFFFFF"/>
+                <w:u w:color="FFFFFF"/>
+              </w:rPr>
+              <w:t>Descrição</w:t>
+            </w:r>
+          </w:p>
+        </w:tc>
+        <w:tc>
+          <w:tcPr>
+            <w:tcW w:w="3960" w:type="dxa"/>
+            <w:tcBorders>
+              <w:top w:val="single" w:sz="6" w:space="0" w:color="000000"/>
+              <w:left w:val="single" w:sz="6" w:space="0" w:color="000000"/>
+              <w:bottom w:val="single" w:sz="6" w:space="0" w:color="000000"/>
+              <w:right w:val="single" w:sz="6" w:space="0" w:color="000000"/>
+            </w:tcBorders>
+            <w:shd w:val="clear" w:color="auto" w:fill="000000"/>
+            <w:tcMar>
+              <w:top w:w="80" w:type="dxa"/>
+              <w:left w:w="80" w:type="dxa"/>
+              <w:bottom w:w="80" w:type="dxa"/>
+              <w:right w:w="80" w:type="dxa"/>
+            </w:tcMar>
+          </w:tcPr>
+          <w:p>
+            <w:pPr>
+              <w:pStyle w:val="BodyText"/>
+              <w:ind w:left="0"/>
+            </w:pPr>
+            <w:r>
+              <w:rPr>
+                <w:rStyle w:val="PageNumber"/>
+                <w:b/>
+                <w:bCs/>
+                <w:color w:val="FFFFFF"/>
+                <w:u w:color="FFFFFF"/>
+              </w:rPr>
+              <w:t>Casos de uso que interage</w:t>
+            </w:r>
+          </w:p>
+        </w:tc>
+      </w:tr>
+      <w:tr>
+        <w:trPr>
+          <w:trHeight w:val="807"/>
+        </w:trPr>
+        <w:tc>
+          <w:tcPr>
+            <w:tcW w:w="1890" w:type="dxa"/>
+            <w:tcBorders>
+              <w:top w:val="single" w:sz="6" w:space="0" w:color="000000"/>
+              <w:left w:val="single" w:sz="6" w:space="0" w:color="000000"/>
+              <w:bottom w:val="single" w:sz="6" w:space="0" w:color="000000"/>
+              <w:right w:val="single" w:sz="6" w:space="0" w:color="000000"/>
+            </w:tcBorders>
+            <w:shd w:val="clear" w:color="auto" w:fill="auto"/>
+            <w:tcMar>
+              <w:top w:w="80" w:type="dxa"/>
+              <w:left w:w="80" w:type="dxa"/>
+              <w:bottom w:w="80" w:type="dxa"/>
+              <w:right w:w="80" w:type="dxa"/>
+            </w:tcMar>
+          </w:tcPr>
+          <w:p>
+            <w:pPr>
+              <w:pStyle w:val="InfoBlue"/>
+              <w:rPr>
+                <w:rStyle w:val="PageNumber"/>
+                <w:i w:val="0"/>
+                <w:color w:val="auto"/>
+                <w:u w:color="000000"/>
+              </w:rPr>
+            </w:pPr>
+            <w:r>
+              <w:rPr>
+                <w:rStyle w:val="PageNumber"/>
+                <w:i w:val="0"/>
+                <w:color w:val="auto"/>
+                <w:u w:color="000000"/>
+              </w:rPr>
+              <w:t>Desenvolvedor</w:t>
+            </w:r>
+          </w:p>
+        </w:tc>
+        <w:tc>
+          <w:tcPr>
+            <w:tcW w:w="2610" w:type="dxa"/>
+            <w:tcBorders>
+              <w:top w:val="single" w:sz="6" w:space="0" w:color="000000"/>
+              <w:left w:val="single" w:sz="6" w:space="0" w:color="000000"/>
+              <w:bottom w:val="single" w:sz="6" w:space="0" w:color="000000"/>
+              <w:right w:val="single" w:sz="6" w:space="0" w:color="000000"/>
+            </w:tcBorders>
+            <w:shd w:val="clear" w:color="auto" w:fill="auto"/>
+            <w:tcMar>
+              <w:top w:w="80" w:type="dxa"/>
+              <w:left w:w="80" w:type="dxa"/>
+              <w:bottom w:w="80" w:type="dxa"/>
+              <w:right w:w="80" w:type="dxa"/>
+            </w:tcMar>
+          </w:tcPr>
+          <w:p>
+            <w:pPr>
+              <w:pStyle w:val="InfoBlue"/>
+              <w:rPr>
+                <w:color w:val="auto"/>
+              </w:rPr>
+            </w:pPr>
+            <w:r>
+              <w:rPr>
+                <w:color w:val="auto"/>
+              </w:rPr>
+              <w:t>Usuário que interage com o sistema com o objetivo de gerar um código para sua persistencia de banco online e offline.</w:t>
+            </w:r>
+          </w:p>
+        </w:tc>
+        <w:tc>
+          <w:tcPr>
+            <w:tcW w:w="3960" w:type="dxa"/>
+            <w:tcBorders>
+              <w:top w:val="single" w:sz="6" w:space="0" w:color="000000"/>
+              <w:left w:val="single" w:sz="6" w:space="0" w:color="000000"/>
+              <w:bottom w:val="single" w:sz="6" w:space="0" w:color="000000"/>
+              <w:right w:val="single" w:sz="6" w:space="0" w:color="000000"/>
+            </w:tcBorders>
+            <w:shd w:val="clear" w:color="auto" w:fill="auto"/>
+            <w:tcMar>
+              <w:top w:w="80" w:type="dxa"/>
+              <w:left w:w="80" w:type="dxa"/>
+              <w:bottom w:w="80" w:type="dxa"/>
+              <w:right w:w="80" w:type="dxa"/>
+            </w:tcMar>
+          </w:tcPr>
+          <w:p>
+            <w:pPr>
+              <w:pStyle w:val="InfoBlue"/>
+              <w:numPr>
+                <w:ilvl w:val="0"/>
+                <w:numId w:val="26"/>
+              </w:numPr>
+              <w:rPr>
+                <w:color w:val="auto"/>
+              </w:rPr>
+            </w:pPr>
+            <w:r>
+              <w:rPr>
+                <w:color w:val="auto"/>
+              </w:rPr>
+              <w:t xml:space="preserve">Visualizar um modelo cadastrado </w:t>
+            </w:r>
+          </w:p>
+          <w:p>
+            <w:pPr>
+              <w:pStyle w:val="InfoBlue"/>
+              <w:numPr>
+                <w:ilvl w:val="0"/>
+                <w:numId w:val="26"/>
+              </w:numPr>
+              <w:rPr>
+                <w:color w:val="auto"/>
+              </w:rPr>
+            </w:pPr>
+            <w:r>
+              <w:rPr>
+                <w:color w:val="auto"/>
+              </w:rPr>
+              <w:t>Modelar um banco de dados</w:t>
+            </w:r>
+          </w:p>
+          <w:p>
+            <w:pPr>
+              <w:pStyle w:val="InfoBlue"/>
+              <w:numPr>
+                <w:ilvl w:val="0"/>
+                <w:numId w:val="26"/>
+              </w:numPr>
+              <w:rPr>
+                <w:color w:val="auto"/>
+              </w:rPr>
+            </w:pPr>
+            <w:r>
+              <w:rPr>
+                <w:color w:val="auto"/>
+              </w:rPr>
+              <w:t xml:space="preserve">Gerar código Cliente Servidor </w:t>
+            </w:r>
+          </w:p>
+          <w:p>
+            <w:pPr>
+              <w:pStyle w:val="InfoBlue"/>
+              <w:numPr>
+                <w:ilvl w:val="0"/>
+                <w:numId w:val="26"/>
+              </w:numPr>
+              <w:rPr>
+                <w:color w:val="auto"/>
+              </w:rPr>
+            </w:pPr>
+            <w:r>
+              <w:rPr>
+                <w:color w:val="auto"/>
+              </w:rPr>
+              <w:t>Versionar Código gerado</w:t>
+            </w:r>
+          </w:p>
+          <w:p>
+            <w:pPr>
+              <w:pStyle w:val="BodyText"/>
+            </w:pPr>
+          </w:p>
+        </w:tc>
+      </w:tr>
+      <w:tr>
+        <w:trPr>
+          <w:trHeight w:val="807"/>
+        </w:trPr>
+        <w:tc>
+          <w:tcPr>
+            <w:tcW w:w="1890" w:type="dxa"/>
+            <w:tcBorders>
+              <w:top w:val="single" w:sz="6" w:space="0" w:color="000000"/>
+              <w:left w:val="single" w:sz="6" w:space="0" w:color="000000"/>
+              <w:bottom w:val="single" w:sz="6" w:space="0" w:color="000000"/>
+              <w:right w:val="single" w:sz="6" w:space="0" w:color="000000"/>
+            </w:tcBorders>
+            <w:shd w:val="clear" w:color="auto" w:fill="auto"/>
+            <w:tcMar>
+              <w:top w:w="80" w:type="dxa"/>
+              <w:left w:w="80" w:type="dxa"/>
+              <w:bottom w:w="80" w:type="dxa"/>
+              <w:right w:w="80" w:type="dxa"/>
+            </w:tcMar>
+          </w:tcPr>
+          <w:p>
+            <w:pPr>
+              <w:pStyle w:val="InfoBlue"/>
+              <w:rPr>
+                <w:color w:val="auto"/>
+              </w:rPr>
+            </w:pPr>
+            <w:r>
+              <w:rPr>
+                <w:color w:val="auto"/>
+              </w:rPr>
+              <w:t>Falcon Framework System</w:t>
+            </w:r>
+          </w:p>
+        </w:tc>
+        <w:tc>
+          <w:tcPr>
+            <w:tcW w:w="2610" w:type="dxa"/>
+            <w:tcBorders>
+              <w:top w:val="single" w:sz="6" w:space="0" w:color="000000"/>
+              <w:left w:val="single" w:sz="6" w:space="0" w:color="000000"/>
+              <w:bottom w:val="single" w:sz="6" w:space="0" w:color="000000"/>
+              <w:right w:val="single" w:sz="6" w:space="0" w:color="000000"/>
+            </w:tcBorders>
+            <w:shd w:val="clear" w:color="auto" w:fill="auto"/>
+            <w:tcMar>
+              <w:top w:w="80" w:type="dxa"/>
+              <w:left w:w="80" w:type="dxa"/>
+              <w:bottom w:w="80" w:type="dxa"/>
+              <w:right w:w="80" w:type="dxa"/>
+            </w:tcMar>
+          </w:tcPr>
+          <w:p>
+            <w:pPr>
+              <w:pStyle w:val="InfoBlue"/>
+              <w:rPr>
+                <w:color w:val="auto"/>
+              </w:rPr>
+            </w:pPr>
+            <w:r>
+              <w:rPr>
+                <w:color w:val="auto"/>
+              </w:rPr>
+              <w:t xml:space="preserve">Sistema </w:t>
+            </w:r>
+            <w:r>
+              <w:rPr>
+                <w:color w:val="auto"/>
+              </w:rPr>
+              <w:t xml:space="preserve">terceiro </w:t>
+            </w:r>
+            <w:r>
+              <w:rPr>
+                <w:color w:val="auto"/>
+              </w:rPr>
+              <w:t>responsável por gerar o código solicitado pelo desenvolvedor</w:t>
+            </w:r>
+            <w:r>
+              <w:rPr>
+                <w:color w:val="auto"/>
+              </w:rPr>
+              <w:t>.</w:t>
+            </w:r>
+          </w:p>
+        </w:tc>
+        <w:tc>
+          <w:tcPr>
+            <w:tcW w:w="3960" w:type="dxa"/>
+            <w:tcBorders>
+              <w:top w:val="single" w:sz="6" w:space="0" w:color="000000"/>
+              <w:left w:val="single" w:sz="6" w:space="0" w:color="000000"/>
+              <w:bottom w:val="single" w:sz="6" w:space="0" w:color="000000"/>
+              <w:right w:val="single" w:sz="6" w:space="0" w:color="000000"/>
+            </w:tcBorders>
+            <w:shd w:val="clear" w:color="auto" w:fill="auto"/>
+            <w:tcMar>
+              <w:top w:w="80" w:type="dxa"/>
+              <w:left w:w="80" w:type="dxa"/>
+              <w:bottom w:w="80" w:type="dxa"/>
+              <w:right w:w="80" w:type="dxa"/>
+            </w:tcMar>
+          </w:tcPr>
+          <w:p>
+            <w:pPr>
+              <w:pStyle w:val="InfoBlue"/>
+              <w:numPr>
+                <w:ilvl w:val="0"/>
+                <w:numId w:val="26"/>
+              </w:numPr>
+              <w:rPr>
+                <w:color w:val="auto"/>
+              </w:rPr>
+            </w:pPr>
+            <w:r>
+              <w:rPr>
+                <w:color w:val="auto"/>
+              </w:rPr>
+              <w:t xml:space="preserve">Gerar código Cliente Servidor </w:t>
+            </w:r>
+          </w:p>
+          <w:p>
+            <w:pPr>
+              <w:pStyle w:val="InfoBlue"/>
+              <w:numPr>
+                <w:ilvl w:val="0"/>
+                <w:numId w:val="26"/>
+              </w:numPr>
+              <w:rPr>
+                <w:color w:val="auto"/>
+              </w:rPr>
+            </w:pPr>
+            <w:r>
+              <w:rPr>
+                <w:color w:val="auto"/>
+              </w:rPr>
+              <w:t>Versionar Código gerado</w:t>
+            </w:r>
+          </w:p>
+          <w:p>
+            <w:pPr>
+              <w:pStyle w:val="InfoBlue"/>
+              <w:rPr>
+                <w:color w:val="auto"/>
+              </w:rPr>
+            </w:pPr>
+          </w:p>
+        </w:tc>
+      </w:tr>
+    </w:tbl>
+    <w:p>
+      <w:pPr>
+        <w:pStyle w:val="BodyText"/>
+        <w:ind w:hanging="1713"/>
+      </w:pPr>
+    </w:p>
+    <w:p>
+      <w:pPr>
+        <w:pStyle w:val="Heading2"/>
+        <w:rPr>
+          <w:lang w:val="pt-BR"/>
+        </w:rPr>
+      </w:pPr>
+      <w:bookmarkStart w:id="14" w:name="_Toc18208108"/>
+      <w:r>
+        <w:rPr>
+          <w:lang w:val="pt-BR"/>
+        </w:rPr>
+        <w:t xml:space="preserve">RF1 - </w:t>
+      </w:r>
+      <w:r>
+        <w:rPr>
+          <w:lang w:val="pt-BR"/>
+        </w:rPr>
+        <w:t>Modelar um banco de dados</w:t>
+      </w:r>
+      <w:bookmarkEnd w:id="14"/>
+      <w:r>
+        <w:rPr>
+          <w:lang w:val="pt-BR"/>
+        </w:rPr>
         <w:t xml:space="preserve"> </w:t>
       </w:r>
-      <w:r>
-        <w:rPr>
-          <w:lang w:val="pt-BR"/>
-        </w:rPr>
-        <w:t>Para muitos aplicativos, isso poderá constituir o volume do Pacote SRS. Deve-se refletir muito para organizar esta seção.</w:t>
+    </w:p>
+    <w:p>
+      <w:pPr>
+        <w:ind w:left="720"/>
+      </w:pPr>
+      <w:r>
+        <w:t xml:space="preserve">Usuário podelar modelar o banco de dados que deseja persistir no client-servidor </w:t>
+      </w:r>
+    </w:p>
+    <w:p>
+      <w:pPr>
+        <w:pStyle w:val="Heading2"/>
+      </w:pPr>
+      <w:r>
+        <w:t>RF2 -</w:t>
+      </w:r>
+      <w:r>
+        <w:t>Visualizar um modelo cadastrado</w:t>
+      </w:r>
+    </w:p>
+    <w:p>
+      <w:pPr>
+        <w:pStyle w:val="ListParagraph"/>
+      </w:pPr>
+      <w:r>
+        <w:t>Usuá</w:t>
+      </w:r>
+      <w:r>
+        <w:t>rio podela</w:t>
+      </w:r>
+      <w:r>
+        <w:t xml:space="preserve"> visualiz</w:t>
+      </w:r>
+      <w:r>
+        <w:t>a</w:t>
+      </w:r>
+      <w:r>
+        <w:t>r alguem modelo de banco de dados já cadastrado.</w:t>
+      </w:r>
+    </w:p>
+    <w:p>
+      <w:pPr>
+        <w:ind w:left="720"/>
+      </w:pPr>
+    </w:p>
+    <w:p>
+      <w:pPr>
+        <w:pStyle w:val="Heading2"/>
+      </w:pPr>
+      <w:r>
+        <w:t xml:space="preserve">RF3 - </w:t>
+      </w:r>
+      <w:r>
+        <w:t>Gerar código Cliente Servidor</w:t>
+      </w:r>
+    </w:p>
+    <w:p>
+      <w:pPr>
+        <w:pStyle w:val="ListParagraph"/>
+      </w:pPr>
+      <w:r>
+        <w:t xml:space="preserve">Usuário poderá gerar o código cliente servidor, escolhendo qual tecnologia deseja que o código seja gerado. </w:t>
+      </w:r>
+      <w:r>
+        <w:lastRenderedPageBreak/>
+        <w:t>Dependendo da tecnologia o RF3 se des</w:t>
+      </w:r>
+      <w:r>
+        <w:t>membrará em algum dos próximos.</w:t>
+      </w:r>
+    </w:p>
+    <w:p>
+      <w:pPr>
+        <w:ind w:left="720"/>
+      </w:pPr>
+    </w:p>
+    <w:p>
+      <w:pPr>
+        <w:pStyle w:val="Heading2"/>
+        <w:numPr>
+          <w:ilvl w:val="2"/>
+          <w:numId w:val="1"/>
+        </w:numPr>
+        <w:rPr>
+          <w:lang w:val="pt-BR"/>
+        </w:rPr>
+      </w:pPr>
+      <w:r>
+        <w:rPr>
+          <w:lang w:val="pt-BR"/>
+        </w:rPr>
+        <w:t xml:space="preserve">RF 3.1 - </w:t>
+      </w:r>
+      <w:r>
+        <w:rPr>
+          <w:lang w:val="pt-BR"/>
+        </w:rPr>
+        <w:t>Gerar código do servidor</w:t>
+      </w:r>
+    </w:p>
+    <w:p>
+      <w:pPr>
+        <w:ind w:left="720"/>
+      </w:pPr>
+      <w:r>
+        <w:t>Gerará o código de servidor em NodeJS ou Ruby on Rails, baseado na Modelagem do desenvolvedor, criando os endpoints do padrão RESTFUL.</w:t>
+      </w:r>
+    </w:p>
+    <w:p>
+      <w:pPr>
+        <w:pStyle w:val="Heading2"/>
+        <w:numPr>
+          <w:ilvl w:val="2"/>
+          <w:numId w:val="1"/>
+        </w:numPr>
+        <w:rPr>
+          <w:lang w:val="pt-BR"/>
+        </w:rPr>
+      </w:pPr>
+      <w:r>
+        <w:rPr>
+          <w:lang w:val="pt-BR"/>
+        </w:rPr>
+        <w:t xml:space="preserve">RF 3.2 - </w:t>
+      </w:r>
+      <w:r>
+        <w:rPr>
+          <w:lang w:val="pt-BR"/>
+        </w:rPr>
+        <w:t xml:space="preserve">Gerar código DAO do cliente </w:t>
+      </w:r>
+    </w:p>
+    <w:p>
+      <w:r>
+        <w:t xml:space="preserve">Gerará um banco de dados em iOS ou Android, já com a DAO e Model para acessar essas informações </w:t>
+      </w:r>
+    </w:p>
+    <w:p>
+      <w:pPr>
+        <w:pStyle w:val="Heading2"/>
+        <w:numPr>
+          <w:ilvl w:val="2"/>
+          <w:numId w:val="1"/>
+        </w:numPr>
+        <w:rPr>
+          <w:lang w:val="pt-BR"/>
+        </w:rPr>
+      </w:pPr>
+      <w:r>
+        <w:rPr>
+          <w:lang w:val="pt-BR"/>
+        </w:rPr>
+        <w:t xml:space="preserve">RF 3.3 - </w:t>
+      </w:r>
+      <w:r>
+        <w:rPr>
+          <w:lang w:val="pt-BR"/>
+        </w:rPr>
+        <w:t>Gerar SDK sincronização do cliente.</w:t>
+      </w:r>
+    </w:p>
+    <w:p>
+      <w:r>
+        <w:t>Gerará um SDK contendo a lógica para persistir os dados offline e online no cliente Android ou iOS.</w:t>
+      </w:r>
+    </w:p>
+    <w:p>
+      <w:pPr>
+        <w:pStyle w:val="Heading2"/>
+        <w:numPr>
+          <w:ilvl w:val="2"/>
+          <w:numId w:val="1"/>
+        </w:numPr>
+        <w:rPr>
+          <w:lang w:val="pt-BR"/>
+        </w:rPr>
+      </w:pPr>
+      <w:r>
+        <w:rPr>
+          <w:lang w:val="pt-BR"/>
+        </w:rPr>
+        <w:t xml:space="preserve">RF 3.4 - </w:t>
+      </w:r>
+      <w:r>
+        <w:rPr>
+          <w:lang w:val="pt-BR"/>
+        </w:rPr>
+        <w:t>Gerar SDK de RESTFUL do cliente.</w:t>
+      </w:r>
+    </w:p>
+    <w:p>
+      <w:pPr>
+        <w:ind w:left="720"/>
+      </w:pPr>
+      <w:r>
+        <w:t xml:space="preserve">Gerarará um SDK para fazer requisições no servidor gerado, já com as operações básicas de RESTFUL. </w:t>
+      </w:r>
+    </w:p>
+    <w:p>
+      <w:pPr>
+        <w:pStyle w:val="Heading2"/>
+      </w:pPr>
+      <w:r>
+        <w:t>RF 4 -</w:t>
       </w:r>
       <w:r>
         <w:t xml:space="preserve"> </w:t>
       </w:r>
       <w:r>
-        <w:rPr>
-          <w:lang w:val="pt-BR"/>
-        </w:rPr>
-        <w:t>Normalmente, ela é organizada por recurso, mas métodos de organização alternativos (como, por exemplo, organização por usuário ou organização por subsistema) também podem ser apropriados.</w:t>
+        <w:t>Versionar Código gerado</w:t>
       </w:r>
       <w:r>
         <w:t xml:space="preserve"> </w:t>
       </w:r>
-      <w:r>
-        <w:rPr>
-          <w:lang w:val="pt-BR"/>
-        </w:rPr>
-        <w:t>Os requisitos funcionais podem incluir conjuntos de características, recursos e segurança.</w:t>
-      </w:r>
-    </w:p>
-    <w:p>
-      <w:pPr>
-        <w:pStyle w:val="InfoBlue"/>
-        <w:rPr>
-          <w:lang w:val="fr-FR"/>
-        </w:rPr>
-      </w:pPr>
-      <w:r>
-        <w:rPr>
-          <w:lang w:val="pt-BR"/>
-        </w:rPr>
-        <w:t>Quando ferramentas de desenvolvimento de aplicativos (como, por exemplo, ferramentas de requisitos, de modelagem, etc.) forem utilizadas para capturar a funcionalidade, esta seção do documento fará referência à disponibilidade desses dados, indicando o local e o nome da ferramenta usada para capturar os dados.]</w:t>
+    </w:p>
+    <w:p>
+      <w:pPr>
+        <w:ind w:left="720"/>
+      </w:pPr>
+      <w:r>
+        <w:t xml:space="preserve">O usuário receberá o código gerado </w:t>
+      </w:r>
+      <w:r>
+        <w:t>do sistema Falcon que sera guardado como uma build no histórico do sistema.</w:t>
       </w:r>
     </w:p>
     <w:p>
       <w:pPr>
         <w:pStyle w:val="Heading2"/>
       </w:pPr>
-      <w:bookmarkStart w:id="20" w:name="_Toc18208108"/>
-      <w:r>
-        <w:rPr>
-          <w:lang w:val="pt-BR"/>
-        </w:rPr>
-        <w:t>&lt;Requisito Funcional Um&gt;</w:t>
-      </w:r>
-      <w:bookmarkEnd w:id="20"/>
+      <w:r>
+        <w:t>RF 5</w:t>
+      </w:r>
+      <w:r>
+        <w:t xml:space="preserve"> </w:t>
+      </w:r>
+      <w:r>
+        <w:t xml:space="preserve">- </w:t>
+      </w:r>
+      <w:r>
+        <w:t>Efetuar Login</w:t>
+      </w:r>
+    </w:p>
+    <w:p>
+      <w:pPr>
+        <w:ind w:left="720"/>
+      </w:pPr>
+      <w:r>
+        <w:t xml:space="preserve">O usuário logará no sistema para poder ter suas modelagens e histórico de builds salvas. </w:t>
+      </w:r>
     </w:p>
     <w:p>
       <w:pPr>
@@ -3511,17 +4753,16 @@
           <w:lang w:val="fr-FR"/>
         </w:rPr>
       </w:pPr>
-      <w:bookmarkStart w:id="21" w:name="_Toc18208109"/>
+      <w:bookmarkStart w:id="15" w:name="_Toc18208109"/>
       <w:r>
         <w:rPr>
           <w:sz w:val="20"/>
           <w:szCs w:val="20"/>
           <w:lang w:val="pt-BR"/>
         </w:rPr>
-        <w:lastRenderedPageBreak/>
         <w:t>Usabilidade</w:t>
       </w:r>
-      <w:bookmarkEnd w:id="21"/>
+      <w:bookmarkEnd w:id="15"/>
       <w:r>
         <w:rPr>
           <w:sz w:val="20"/>
@@ -3618,14 +4859,14 @@
           <w:lang w:val="fr-FR"/>
         </w:rPr>
       </w:pPr>
-      <w:bookmarkStart w:id="22" w:name="_Toc18208110"/>
+      <w:bookmarkStart w:id="16" w:name="_Toc18208110"/>
       <w:r>
         <w:rPr>
           <w:lang w:val="pt-BR"/>
         </w:rPr>
         <w:t>&lt;Requisito de Usabilidade Um&gt;</w:t>
       </w:r>
-      <w:bookmarkEnd w:id="22"/>
+      <w:bookmarkEnd w:id="16"/>
     </w:p>
     <w:p>
       <w:pPr>
@@ -3646,14 +4887,14 @@
           <w:lang w:val="fr-FR"/>
         </w:rPr>
       </w:pPr>
-      <w:bookmarkStart w:id="23" w:name="_Toc18208111"/>
+      <w:bookmarkStart w:id="17" w:name="_Toc18208111"/>
       <w:r>
         <w:rPr>
           <w:lang w:val="pt-BR"/>
         </w:rPr>
         <w:t>Confiabilidade</w:t>
       </w:r>
-      <w:bookmarkEnd w:id="23"/>
+      <w:bookmarkEnd w:id="17"/>
       <w:r>
         <w:rPr>
           <w:lang w:val="fr-FR"/>
@@ -3820,14 +5061,15 @@
           <w:lang w:val="fr-FR"/>
         </w:rPr>
       </w:pPr>
-      <w:bookmarkStart w:id="24" w:name="_Toc18208112"/>
-      <w:r>
-        <w:rPr>
-          <w:lang w:val="pt-BR"/>
-        </w:rPr>
+      <w:bookmarkStart w:id="18" w:name="_Toc18208112"/>
+      <w:r>
+        <w:rPr>
+          <w:lang w:val="pt-BR"/>
+        </w:rPr>
+        <w:lastRenderedPageBreak/>
         <w:t>&lt;Requisito de Confiabilidade Um&gt;</w:t>
       </w:r>
-      <w:bookmarkEnd w:id="24"/>
+      <w:bookmarkEnd w:id="18"/>
     </w:p>
     <w:p>
       <w:pPr>
@@ -3845,14 +5087,14 @@
         <w:pStyle w:val="Heading1"/>
         <w:ind w:left="360" w:hanging="360"/>
       </w:pPr>
-      <w:bookmarkStart w:id="25" w:name="_Toc18208113"/>
+      <w:bookmarkStart w:id="19" w:name="_Toc18208113"/>
       <w:r>
         <w:rPr>
           <w:lang w:val="pt-BR"/>
         </w:rPr>
         <w:t>Desempenho</w:t>
       </w:r>
-      <w:bookmarkEnd w:id="25"/>
+      <w:bookmarkEnd w:id="19"/>
     </w:p>
     <w:p>
       <w:pPr>
@@ -3995,14 +5237,14 @@
       <w:pPr>
         <w:pStyle w:val="Heading2"/>
       </w:pPr>
-      <w:bookmarkStart w:id="26" w:name="_Toc18208114"/>
+      <w:bookmarkStart w:id="20" w:name="_Toc18208114"/>
       <w:r>
         <w:rPr>
           <w:lang w:val="pt-BR"/>
         </w:rPr>
         <w:t>&lt;Requisito de Desempenho Um&gt;</w:t>
       </w:r>
-      <w:bookmarkEnd w:id="26"/>
+      <w:bookmarkEnd w:id="20"/>
     </w:p>
     <w:p>
       <w:pPr>
@@ -4020,14 +5262,14 @@
         <w:pStyle w:val="Heading1"/>
         <w:ind w:left="360" w:hanging="360"/>
       </w:pPr>
-      <w:bookmarkStart w:id="27" w:name="_Toc18208115"/>
+      <w:bookmarkStart w:id="21" w:name="_Toc18208115"/>
       <w:r>
         <w:rPr>
           <w:lang w:val="pt-BR"/>
         </w:rPr>
         <w:t>Suportabilidade</w:t>
       </w:r>
-      <w:bookmarkEnd w:id="27"/>
+      <w:bookmarkEnd w:id="21"/>
     </w:p>
     <w:p>
       <w:pPr>
@@ -4047,15 +5289,14 @@
           <w:lang w:val="fr-FR"/>
         </w:rPr>
       </w:pPr>
-      <w:bookmarkStart w:id="28" w:name="_Toc18208116"/>
-      <w:r>
-        <w:rPr>
-          <w:lang w:val="pt-BR"/>
-        </w:rPr>
-        <w:lastRenderedPageBreak/>
+      <w:bookmarkStart w:id="22" w:name="_Toc18208116"/>
+      <w:r>
+        <w:rPr>
+          <w:lang w:val="pt-BR"/>
+        </w:rPr>
         <w:t>&lt;Requisito de Suportabilidade Um&gt;</w:t>
       </w:r>
-      <w:bookmarkEnd w:id="28"/>
+      <w:bookmarkEnd w:id="22"/>
     </w:p>
     <w:p>
       <w:pPr>
@@ -4077,7 +5318,7 @@
           <w:szCs w:val="20"/>
         </w:rPr>
       </w:pPr>
-      <w:bookmarkStart w:id="29" w:name="_Toc18208117"/>
+      <w:bookmarkStart w:id="23" w:name="_Toc18208117"/>
       <w:r>
         <w:rPr>
           <w:sz w:val="20"/>
@@ -4086,7 +5327,7 @@
         </w:rPr>
         <w:t>Restrições de Design</w:t>
       </w:r>
-      <w:bookmarkEnd w:id="29"/>
+      <w:bookmarkEnd w:id="23"/>
     </w:p>
     <w:p>
       <w:pPr>
@@ -4127,14 +5368,14 @@
           <w:lang w:val="fr-FR"/>
         </w:rPr>
       </w:pPr>
-      <w:bookmarkStart w:id="30" w:name="_Toc18208118"/>
+      <w:bookmarkStart w:id="24" w:name="_Toc18208118"/>
       <w:r>
         <w:rPr>
           <w:lang w:val="pt-BR"/>
         </w:rPr>
         <w:t>&lt;Restrição de Design Um&gt;</w:t>
       </w:r>
-      <w:bookmarkEnd w:id="30"/>
+      <w:bookmarkEnd w:id="24"/>
     </w:p>
     <w:p>
       <w:pPr>
@@ -4157,7 +5398,7 @@
           <w:lang w:val="fr-FR"/>
         </w:rPr>
       </w:pPr>
-      <w:bookmarkStart w:id="31" w:name="_Toc18208119"/>
+      <w:bookmarkStart w:id="25" w:name="_Toc18208119"/>
       <w:r>
         <w:rPr>
           <w:sz w:val="20"/>
@@ -4166,7 +5407,7 @@
         </w:rPr>
         <w:t>Requisitos de Sistema de Ajuda e de Documentação de Usuário On-line</w:t>
       </w:r>
-      <w:bookmarkEnd w:id="31"/>
+      <w:bookmarkEnd w:id="25"/>
     </w:p>
     <w:p>
       <w:pPr>
@@ -4192,7 +5433,7 @@
           <w:lang w:val="fr-FR"/>
         </w:rPr>
       </w:pPr>
-      <w:bookmarkStart w:id="32" w:name="_Toc18208120"/>
+      <w:bookmarkStart w:id="26" w:name="_Toc18208120"/>
       <w:r>
         <w:rPr>
           <w:sz w:val="20"/>
@@ -4201,7 +5442,7 @@
         </w:rPr>
         <w:t>Componentes Adquiridos</w:t>
       </w:r>
-      <w:bookmarkEnd w:id="32"/>
+      <w:bookmarkEnd w:id="26"/>
     </w:p>
     <w:p>
       <w:pPr>
@@ -4225,14 +5466,14 @@
           <w:lang w:val="fr-FR"/>
         </w:rPr>
       </w:pPr>
-      <w:bookmarkStart w:id="33" w:name="_Toc18208121"/>
+      <w:bookmarkStart w:id="27" w:name="_Toc18208121"/>
       <w:r>
         <w:rPr>
           <w:lang w:val="pt-BR"/>
         </w:rPr>
         <w:t>Interfaces</w:t>
       </w:r>
-      <w:bookmarkEnd w:id="33"/>
+      <w:bookmarkEnd w:id="27"/>
     </w:p>
     <w:p>
       <w:pPr>
@@ -4267,14 +5508,14 @@
           <w:lang w:val="fr-FR"/>
         </w:rPr>
       </w:pPr>
-      <w:bookmarkStart w:id="34" w:name="_Toc18208122"/>
+      <w:bookmarkStart w:id="28" w:name="_Toc18208122"/>
       <w:r>
         <w:rPr>
           <w:lang w:val="pt-BR"/>
         </w:rPr>
         <w:t>Interfaces do Usuário</w:t>
       </w:r>
-      <w:bookmarkEnd w:id="34"/>
+      <w:bookmarkEnd w:id="28"/>
     </w:p>
     <w:p>
       <w:pPr>
@@ -4297,14 +5538,15 @@
           <w:lang w:val="fr-FR"/>
         </w:rPr>
       </w:pPr>
-      <w:bookmarkStart w:id="35" w:name="_Toc18208123"/>
-      <w:r>
-        <w:rPr>
-          <w:lang w:val="pt-BR"/>
-        </w:rPr>
+      <w:bookmarkStart w:id="29" w:name="_Toc18208123"/>
+      <w:r>
+        <w:rPr>
+          <w:lang w:val="pt-BR"/>
+        </w:rPr>
+        <w:lastRenderedPageBreak/>
         <w:t>Interfaces de Hardware</w:t>
       </w:r>
-      <w:bookmarkEnd w:id="35"/>
+      <w:bookmarkEnd w:id="29"/>
     </w:p>
     <w:p>
       <w:pPr>
@@ -4327,14 +5569,14 @@
           <w:lang w:val="fr-FR"/>
         </w:rPr>
       </w:pPr>
-      <w:bookmarkStart w:id="36" w:name="_Toc18208124"/>
+      <w:bookmarkStart w:id="30" w:name="_Toc18208124"/>
       <w:r>
         <w:rPr>
           <w:lang w:val="pt-BR"/>
         </w:rPr>
         <w:t>Interfaces de Software</w:t>
       </w:r>
-      <w:bookmarkEnd w:id="36"/>
+      <w:bookmarkEnd w:id="30"/>
     </w:p>
     <w:p>
       <w:pPr>
@@ -4369,19 +5611,18 @@
           <w:lang w:val="fr-FR"/>
         </w:rPr>
       </w:pPr>
-      <w:bookmarkStart w:id="37" w:name="_Toc18208125"/>
+      <w:bookmarkStart w:id="31" w:name="_Toc18208125"/>
       <w:r>
         <w:rPr>
           <w:lang w:val="pt-BR"/>
         </w:rPr>
         <w:t>Interfaces de Comunicação</w:t>
       </w:r>
-      <w:bookmarkEnd w:id="37"/>
+      <w:bookmarkEnd w:id="31"/>
     </w:p>
     <w:p>
       <w:pPr>
         <w:pStyle w:val="InfoBlue"/>
-        <w:spacing w:before="120" w:after="60"/>
         <w:rPr>
           <w:lang w:val="fr-FR"/>
         </w:rPr>
@@ -4403,7 +5644,7 @@
           <w:lang w:val="fr-FR"/>
         </w:rPr>
       </w:pPr>
-      <w:bookmarkStart w:id="38" w:name="_Toc18208126"/>
+      <w:bookmarkStart w:id="32" w:name="_Toc18208126"/>
       <w:r>
         <w:rPr>
           <w:sz w:val="20"/>
@@ -4412,7 +5653,7 @@
         </w:rPr>
         <w:t>Requisitos de Licenciamento</w:t>
       </w:r>
-      <w:bookmarkEnd w:id="38"/>
+      <w:bookmarkEnd w:id="32"/>
     </w:p>
     <w:p>
       <w:pPr>
@@ -4438,7 +5679,7 @@
           <w:lang w:val="fr-FR"/>
         </w:rPr>
       </w:pPr>
-      <w:bookmarkStart w:id="39" w:name="_Toc18208127"/>
+      <w:bookmarkStart w:id="33" w:name="_Toc18208127"/>
       <w:r>
         <w:rPr>
           <w:sz w:val="20"/>
@@ -4447,7 +5688,7 @@
         </w:rPr>
         <w:t>Observações Legais, de Copyright e Outras</w:t>
       </w:r>
-      <w:bookmarkEnd w:id="39"/>
+      <w:bookmarkEnd w:id="33"/>
     </w:p>
     <w:p>
       <w:pPr>
@@ -4473,7 +5714,7 @@
           <w:lang w:val="fr-FR"/>
         </w:rPr>
       </w:pPr>
-      <w:bookmarkStart w:id="40" w:name="_Toc18208128"/>
+      <w:bookmarkStart w:id="34" w:name="_Toc18208128"/>
       <w:r>
         <w:rPr>
           <w:sz w:val="20"/>
@@ -4482,7 +5723,7 @@
         </w:rPr>
         <w:t>Padrões Aplicáveis</w:t>
       </w:r>
-      <w:bookmarkEnd w:id="40"/>
+      <w:bookmarkEnd w:id="34"/>
     </w:p>
     <w:p>
       <w:pPr>
@@ -4495,14 +5736,7 @@
         <w:rPr>
           <w:lang w:val="pt-BR"/>
         </w:rPr>
-        <w:t xml:space="preserve">[Esta seção descreve, por meio de referências, todos os padrões aplicáveis e as seções específicas desses </w:t>
-      </w:r>
-      <w:r>
-        <w:rPr>
-          <w:lang w:val="pt-BR"/>
-        </w:rPr>
-        <w:lastRenderedPageBreak/>
-        <w:t>padrões que se aplicam ao sistema que está sendo descrito.</w:t>
+        <w:t>[Esta seção descreve, por meio de referências, todos os padrões aplicáveis e as seções específicas desses padrões que se aplicam ao sistema que está sendo descrito.</w:t>
       </w:r>
       <w:r>
         <w:rPr>
@@ -4526,8 +5760,8 @@
       </w:pPr>
     </w:p>
     <w:sectPr>
-      <w:headerReference w:type="default" r:id="rId9"/>
-      <w:footerReference w:type="default" r:id="rId10"/>
+      <w:headerReference w:type="default" r:id="rId11"/>
+      <w:footerReference w:type="default" r:id="rId12"/>
       <w:pgSz w:w="12240" w:h="15840" w:code="1"/>
       <w:pgMar w:top="1417" w:right="1440" w:bottom="1417" w:left="1440" w:header="720" w:footer="720" w:gutter="0"/>
       <w:cols w:space="720"/>
@@ -4697,7 +5931,7 @@
               <w:noProof/>
               <w:lang w:val="pt-BR"/>
             </w:rPr>
-            <w:t>7</w:t>
+            <w:t>2</w:t>
           </w:r>
           <w:r>
             <w:rPr>
@@ -5117,6 +6351,119 @@
     </w:lvl>
   </w:abstractNum>
   <w:abstractNum w:abstractNumId="3">
+    <w:nsid w:val="02E70710"/>
+    <w:multiLevelType w:val="hybridMultilevel"/>
+    <w:tmpl w:val="41FA5E70"/>
+    <w:lvl w:ilvl="0" w:tplc="04090001">
+      <w:start w:val="1"/>
+      <w:numFmt w:val="bullet"/>
+      <w:lvlText w:val=""/>
+      <w:lvlJc w:val="left"/>
+      <w:pPr>
+        <w:ind w:left="777" w:hanging="360"/>
+      </w:pPr>
+      <w:rPr>
+        <w:rFonts w:ascii="Symbol" w:hAnsi="Symbol" w:hint="default"/>
+      </w:rPr>
+    </w:lvl>
+    <w:lvl w:ilvl="1" w:tplc="04090003" w:tentative="1">
+      <w:start w:val="1"/>
+      <w:numFmt w:val="bullet"/>
+      <w:lvlText w:val="o"/>
+      <w:lvlJc w:val="left"/>
+      <w:pPr>
+        <w:ind w:left="1497" w:hanging="360"/>
+      </w:pPr>
+      <w:rPr>
+        <w:rFonts w:ascii="Courier New" w:hAnsi="Courier New" w:hint="default"/>
+      </w:rPr>
+    </w:lvl>
+    <w:lvl w:ilvl="2" w:tplc="04090005" w:tentative="1">
+      <w:start w:val="1"/>
+      <w:numFmt w:val="bullet"/>
+      <w:lvlText w:val=""/>
+      <w:lvlJc w:val="left"/>
+      <w:pPr>
+        <w:ind w:left="2217" w:hanging="360"/>
+      </w:pPr>
+      <w:rPr>
+        <w:rFonts w:ascii="Wingdings" w:hAnsi="Wingdings" w:hint="default"/>
+      </w:rPr>
+    </w:lvl>
+    <w:lvl w:ilvl="3" w:tplc="04090001" w:tentative="1">
+      <w:start w:val="1"/>
+      <w:numFmt w:val="bullet"/>
+      <w:lvlText w:val=""/>
+      <w:lvlJc w:val="left"/>
+      <w:pPr>
+        <w:ind w:left="2937" w:hanging="360"/>
+      </w:pPr>
+      <w:rPr>
+        <w:rFonts w:ascii="Symbol" w:hAnsi="Symbol" w:hint="default"/>
+      </w:rPr>
+    </w:lvl>
+    <w:lvl w:ilvl="4" w:tplc="04090003" w:tentative="1">
+      <w:start w:val="1"/>
+      <w:numFmt w:val="bullet"/>
+      <w:lvlText w:val="o"/>
+      <w:lvlJc w:val="left"/>
+      <w:pPr>
+        <w:ind w:left="3657" w:hanging="360"/>
+      </w:pPr>
+      <w:rPr>
+        <w:rFonts w:ascii="Courier New" w:hAnsi="Courier New" w:hint="default"/>
+      </w:rPr>
+    </w:lvl>
+    <w:lvl w:ilvl="5" w:tplc="04090005" w:tentative="1">
+      <w:start w:val="1"/>
+      <w:numFmt w:val="bullet"/>
+      <w:lvlText w:val=""/>
+      <w:lvlJc w:val="left"/>
+      <w:pPr>
+        <w:ind w:left="4377" w:hanging="360"/>
+      </w:pPr>
+      <w:rPr>
+        <w:rFonts w:ascii="Wingdings" w:hAnsi="Wingdings" w:hint="default"/>
+      </w:rPr>
+    </w:lvl>
+    <w:lvl w:ilvl="6" w:tplc="04090001" w:tentative="1">
+      <w:start w:val="1"/>
+      <w:numFmt w:val="bullet"/>
+      <w:lvlText w:val=""/>
+      <w:lvlJc w:val="left"/>
+      <w:pPr>
+        <w:ind w:left="5097" w:hanging="360"/>
+      </w:pPr>
+      <w:rPr>
+        <w:rFonts w:ascii="Symbol" w:hAnsi="Symbol" w:hint="default"/>
+      </w:rPr>
+    </w:lvl>
+    <w:lvl w:ilvl="7" w:tplc="04090003" w:tentative="1">
+      <w:start w:val="1"/>
+      <w:numFmt w:val="bullet"/>
+      <w:lvlText w:val="o"/>
+      <w:lvlJc w:val="left"/>
+      <w:pPr>
+        <w:ind w:left="5817" w:hanging="360"/>
+      </w:pPr>
+      <w:rPr>
+        <w:rFonts w:ascii="Courier New" w:hAnsi="Courier New" w:hint="default"/>
+      </w:rPr>
+    </w:lvl>
+    <w:lvl w:ilvl="8" w:tplc="04090005" w:tentative="1">
+      <w:start w:val="1"/>
+      <w:numFmt w:val="bullet"/>
+      <w:lvlText w:val=""/>
+      <w:lvlJc w:val="left"/>
+      <w:pPr>
+        <w:ind w:left="6537" w:hanging="360"/>
+      </w:pPr>
+      <w:rPr>
+        <w:rFonts w:ascii="Wingdings" w:hAnsi="Wingdings" w:hint="default"/>
+      </w:rPr>
+    </w:lvl>
+  </w:abstractNum>
+  <w:abstractNum w:abstractNumId="4">
     <w:nsid w:val="0A117094"/>
     <w:multiLevelType w:val="multilevel"/>
     <w:tmpl w:val="04090001"/>
@@ -5176,7 +6523,120 @@
       <w:lvlJc w:val="left"/>
     </w:lvl>
   </w:abstractNum>
-  <w:abstractNum w:abstractNumId="4">
+  <w:abstractNum w:abstractNumId="5">
+    <w:nsid w:val="16F32FA8"/>
+    <w:multiLevelType w:val="hybridMultilevel"/>
+    <w:tmpl w:val="E738FB8A"/>
+    <w:lvl w:ilvl="0" w:tplc="04090001">
+      <w:start w:val="1"/>
+      <w:numFmt w:val="bullet"/>
+      <w:lvlText w:val=""/>
+      <w:lvlJc w:val="left"/>
+      <w:pPr>
+        <w:ind w:left="1080" w:hanging="360"/>
+      </w:pPr>
+      <w:rPr>
+        <w:rFonts w:ascii="Symbol" w:hAnsi="Symbol" w:hint="default"/>
+      </w:rPr>
+    </w:lvl>
+    <w:lvl w:ilvl="1" w:tplc="04090003" w:tentative="1">
+      <w:start w:val="1"/>
+      <w:numFmt w:val="bullet"/>
+      <w:lvlText w:val="o"/>
+      <w:lvlJc w:val="left"/>
+      <w:pPr>
+        <w:ind w:left="1800" w:hanging="360"/>
+      </w:pPr>
+      <w:rPr>
+        <w:rFonts w:ascii="Courier New" w:hAnsi="Courier New" w:hint="default"/>
+      </w:rPr>
+    </w:lvl>
+    <w:lvl w:ilvl="2" w:tplc="04090005" w:tentative="1">
+      <w:start w:val="1"/>
+      <w:numFmt w:val="bullet"/>
+      <w:lvlText w:val=""/>
+      <w:lvlJc w:val="left"/>
+      <w:pPr>
+        <w:ind w:left="2520" w:hanging="360"/>
+      </w:pPr>
+      <w:rPr>
+        <w:rFonts w:ascii="Wingdings" w:hAnsi="Wingdings" w:hint="default"/>
+      </w:rPr>
+    </w:lvl>
+    <w:lvl w:ilvl="3" w:tplc="04090001" w:tentative="1">
+      <w:start w:val="1"/>
+      <w:numFmt w:val="bullet"/>
+      <w:lvlText w:val=""/>
+      <w:lvlJc w:val="left"/>
+      <w:pPr>
+        <w:ind w:left="3240" w:hanging="360"/>
+      </w:pPr>
+      <w:rPr>
+        <w:rFonts w:ascii="Symbol" w:hAnsi="Symbol" w:hint="default"/>
+      </w:rPr>
+    </w:lvl>
+    <w:lvl w:ilvl="4" w:tplc="04090003" w:tentative="1">
+      <w:start w:val="1"/>
+      <w:numFmt w:val="bullet"/>
+      <w:lvlText w:val="o"/>
+      <w:lvlJc w:val="left"/>
+      <w:pPr>
+        <w:ind w:left="3960" w:hanging="360"/>
+      </w:pPr>
+      <w:rPr>
+        <w:rFonts w:ascii="Courier New" w:hAnsi="Courier New" w:hint="default"/>
+      </w:rPr>
+    </w:lvl>
+    <w:lvl w:ilvl="5" w:tplc="04090005" w:tentative="1">
+      <w:start w:val="1"/>
+      <w:numFmt w:val="bullet"/>
+      <w:lvlText w:val=""/>
+      <w:lvlJc w:val="left"/>
+      <w:pPr>
+        <w:ind w:left="4680" w:hanging="360"/>
+      </w:pPr>
+      <w:rPr>
+        <w:rFonts w:ascii="Wingdings" w:hAnsi="Wingdings" w:hint="default"/>
+      </w:rPr>
+    </w:lvl>
+    <w:lvl w:ilvl="6" w:tplc="04090001" w:tentative="1">
+      <w:start w:val="1"/>
+      <w:numFmt w:val="bullet"/>
+      <w:lvlText w:val=""/>
+      <w:lvlJc w:val="left"/>
+      <w:pPr>
+        <w:ind w:left="5400" w:hanging="360"/>
+      </w:pPr>
+      <w:rPr>
+        <w:rFonts w:ascii="Symbol" w:hAnsi="Symbol" w:hint="default"/>
+      </w:rPr>
+    </w:lvl>
+    <w:lvl w:ilvl="7" w:tplc="04090003" w:tentative="1">
+      <w:start w:val="1"/>
+      <w:numFmt w:val="bullet"/>
+      <w:lvlText w:val="o"/>
+      <w:lvlJc w:val="left"/>
+      <w:pPr>
+        <w:ind w:left="6120" w:hanging="360"/>
+      </w:pPr>
+      <w:rPr>
+        <w:rFonts w:ascii="Courier New" w:hAnsi="Courier New" w:hint="default"/>
+      </w:rPr>
+    </w:lvl>
+    <w:lvl w:ilvl="8" w:tplc="04090005" w:tentative="1">
+      <w:start w:val="1"/>
+      <w:numFmt w:val="bullet"/>
+      <w:lvlText w:val=""/>
+      <w:lvlJc w:val="left"/>
+      <w:pPr>
+        <w:ind w:left="6840" w:hanging="360"/>
+      </w:pPr>
+      <w:rPr>
+        <w:rFonts w:ascii="Wingdings" w:hAnsi="Wingdings" w:hint="default"/>
+      </w:rPr>
+    </w:lvl>
+  </w:abstractNum>
+  <w:abstractNum w:abstractNumId="6">
     <w:nsid w:val="17CB6DC4"/>
     <w:multiLevelType w:val="multilevel"/>
     <w:tmpl w:val="04090001"/>
@@ -5236,7 +6696,7 @@
       <w:lvlJc w:val="left"/>
     </w:lvl>
   </w:abstractNum>
-  <w:abstractNum w:abstractNumId="5">
+  <w:abstractNum w:abstractNumId="7">
     <w:nsid w:val="22443AC4"/>
     <w:multiLevelType w:val="multilevel"/>
     <w:tmpl w:val="04090001"/>
@@ -5296,7 +6756,97 @@
       <w:lvlJc w:val="left"/>
     </w:lvl>
   </w:abstractNum>
-  <w:abstractNum w:abstractNumId="6">
+  <w:abstractNum w:abstractNumId="8">
+    <w:nsid w:val="2CEE74C8"/>
+    <w:multiLevelType w:val="hybridMultilevel"/>
+    <w:tmpl w:val="DFC08234"/>
+    <w:lvl w:ilvl="0" w:tplc="3EBC19CA">
+      <w:start w:val="1"/>
+      <w:numFmt w:val="decimal"/>
+      <w:lvlText w:val="%1."/>
+      <w:lvlJc w:val="left"/>
+      <w:pPr>
+        <w:ind w:left="720" w:hanging="360"/>
+      </w:pPr>
+      <w:rPr>
+        <w:rFonts w:ascii="Times" w:hAnsi="Times" w:cs="Times" w:hint="default"/>
+        <w:b/>
+      </w:rPr>
+    </w:lvl>
+    <w:lvl w:ilvl="1" w:tplc="04090019" w:tentative="1">
+      <w:start w:val="1"/>
+      <w:numFmt w:val="lowerLetter"/>
+      <w:lvlText w:val="%2."/>
+      <w:lvlJc w:val="left"/>
+      <w:pPr>
+        <w:ind w:left="1440" w:hanging="360"/>
+      </w:pPr>
+    </w:lvl>
+    <w:lvl w:ilvl="2" w:tplc="0409001B" w:tentative="1">
+      <w:start w:val="1"/>
+      <w:numFmt w:val="lowerRoman"/>
+      <w:lvlText w:val="%3."/>
+      <w:lvlJc w:val="right"/>
+      <w:pPr>
+        <w:ind w:left="2160" w:hanging="180"/>
+      </w:pPr>
+    </w:lvl>
+    <w:lvl w:ilvl="3" w:tplc="0409000F" w:tentative="1">
+      <w:start w:val="1"/>
+      <w:numFmt w:val="decimal"/>
+      <w:lvlText w:val="%4."/>
+      <w:lvlJc w:val="left"/>
+      <w:pPr>
+        <w:ind w:left="2880" w:hanging="360"/>
+      </w:pPr>
+    </w:lvl>
+    <w:lvl w:ilvl="4" w:tplc="04090019" w:tentative="1">
+      <w:start w:val="1"/>
+      <w:numFmt w:val="lowerLetter"/>
+      <w:lvlText w:val="%5."/>
+      <w:lvlJc w:val="left"/>
+      <w:pPr>
+        <w:ind w:left="3600" w:hanging="360"/>
+      </w:pPr>
+    </w:lvl>
+    <w:lvl w:ilvl="5" w:tplc="0409001B" w:tentative="1">
+      <w:start w:val="1"/>
+      <w:numFmt w:val="lowerRoman"/>
+      <w:lvlText w:val="%6."/>
+      <w:lvlJc w:val="right"/>
+      <w:pPr>
+        <w:ind w:left="4320" w:hanging="180"/>
+      </w:pPr>
+    </w:lvl>
+    <w:lvl w:ilvl="6" w:tplc="0409000F" w:tentative="1">
+      <w:start w:val="1"/>
+      <w:numFmt w:val="decimal"/>
+      <w:lvlText w:val="%7."/>
+      <w:lvlJc w:val="left"/>
+      <w:pPr>
+        <w:ind w:left="5040" w:hanging="360"/>
+      </w:pPr>
+    </w:lvl>
+    <w:lvl w:ilvl="7" w:tplc="04090019" w:tentative="1">
+      <w:start w:val="1"/>
+      <w:numFmt w:val="lowerLetter"/>
+      <w:lvlText w:val="%8."/>
+      <w:lvlJc w:val="left"/>
+      <w:pPr>
+        <w:ind w:left="5760" w:hanging="360"/>
+      </w:pPr>
+    </w:lvl>
+    <w:lvl w:ilvl="8" w:tplc="0409001B" w:tentative="1">
+      <w:start w:val="1"/>
+      <w:numFmt w:val="lowerRoman"/>
+      <w:lvlText w:val="%9."/>
+      <w:lvlJc w:val="right"/>
+      <w:pPr>
+        <w:ind w:left="6480" w:hanging="180"/>
+      </w:pPr>
+    </w:lvl>
+  </w:abstractNum>
+  <w:abstractNum w:abstractNumId="9">
     <w:nsid w:val="2D4B634E"/>
     <w:multiLevelType w:val="multilevel"/>
     <w:tmpl w:val="04090001"/>
@@ -5356,7 +6906,7 @@
       <w:lvlJc w:val="left"/>
     </w:lvl>
   </w:abstractNum>
-  <w:abstractNum w:abstractNumId="7">
+  <w:abstractNum w:abstractNumId="10">
     <w:nsid w:val="31DD2C45"/>
     <w:multiLevelType w:val="multilevel"/>
     <w:tmpl w:val="04090001"/>
@@ -5416,7 +6966,7 @@
       <w:lvlJc w:val="left"/>
     </w:lvl>
   </w:abstractNum>
-  <w:abstractNum w:abstractNumId="8">
+  <w:abstractNum w:abstractNumId="11">
     <w:nsid w:val="32982B51"/>
     <w:multiLevelType w:val="multilevel"/>
     <w:tmpl w:val="04090001"/>
@@ -5476,7 +7026,7 @@
       <w:lvlJc w:val="left"/>
     </w:lvl>
   </w:abstractNum>
-  <w:abstractNum w:abstractNumId="9">
+  <w:abstractNum w:abstractNumId="12">
     <w:nsid w:val="3375481C"/>
     <w:multiLevelType w:val="multilevel"/>
     <w:tmpl w:val="E6747DA6"/>
@@ -5536,7 +7086,7 @@
       <w:lvlJc w:val="left"/>
     </w:lvl>
   </w:abstractNum>
-  <w:abstractNum w:abstractNumId="10">
+  <w:abstractNum w:abstractNumId="13">
     <w:nsid w:val="369D5471"/>
     <w:multiLevelType w:val="multilevel"/>
     <w:tmpl w:val="04090001"/>
@@ -5596,7 +7146,7 @@
       <w:lvlJc w:val="left"/>
     </w:lvl>
   </w:abstractNum>
-  <w:abstractNum w:abstractNumId="11">
+  <w:abstractNum w:abstractNumId="14">
     <w:nsid w:val="42B97F7B"/>
     <w:multiLevelType w:val="multilevel"/>
     <w:tmpl w:val="04090001"/>
@@ -5656,7 +7206,7 @@
       <w:lvlJc w:val="left"/>
     </w:lvl>
   </w:abstractNum>
-  <w:abstractNum w:abstractNumId="12">
+  <w:abstractNum w:abstractNumId="15">
     <w:nsid w:val="49E170D0"/>
     <w:multiLevelType w:val="multilevel"/>
     <w:tmpl w:val="04090001"/>
@@ -5716,7 +7266,7 @@
       <w:lvlJc w:val="left"/>
     </w:lvl>
   </w:abstractNum>
-  <w:abstractNum w:abstractNumId="13">
+  <w:abstractNum w:abstractNumId="16">
     <w:nsid w:val="4F64732B"/>
     <w:multiLevelType w:val="multilevel"/>
     <w:tmpl w:val="04090001"/>
@@ -5776,7 +7326,7 @@
       <w:lvlJc w:val="left"/>
     </w:lvl>
   </w:abstractNum>
-  <w:abstractNum w:abstractNumId="14">
+  <w:abstractNum w:abstractNumId="17">
     <w:nsid w:val="52DF734E"/>
     <w:multiLevelType w:val="multilevel"/>
     <w:tmpl w:val="04090001"/>
@@ -5836,7 +7386,256 @@
       <w:lvlJc w:val="left"/>
     </w:lvl>
   </w:abstractNum>
-  <w:abstractNum w:abstractNumId="15">
+  <w:abstractNum w:abstractNumId="18">
+    <w:nsid w:val="6A44759C"/>
+    <w:multiLevelType w:val="hybridMultilevel"/>
+    <w:tmpl w:val="6D08498A"/>
+    <w:styleLink w:val="ImportedStyle1"/>
+    <w:lvl w:ilvl="0" w:tplc="A4EA2C36">
+      <w:start w:val="1"/>
+      <w:numFmt w:val="decimal"/>
+      <w:lvlText w:val="%1."/>
+      <w:lvlJc w:val="left"/>
+      <w:pPr>
+        <w:ind w:left="1080" w:hanging="360"/>
+      </w:pPr>
+      <w:rPr>
+        <w:rFonts w:hAnsi="Arial Unicode MS"/>
+        <w:b/>
+        <w:bCs/>
+        <w:caps w:val="0"/>
+        <w:smallCaps w:val="0"/>
+        <w:strike w:val="0"/>
+        <w:dstrike w:val="0"/>
+        <w:outline w:val="0"/>
+        <w:emboss w:val="0"/>
+        <w:imprint w:val="0"/>
+        <w:spacing w:val="0"/>
+        <w:w w:val="100"/>
+        <w:kern w:val="0"/>
+        <w:position w:val="0"/>
+        <w:highlight w:val="none"/>
+        <w:vertAlign w:val="baseline"/>
+      </w:rPr>
+    </w:lvl>
+    <w:lvl w:ilvl="1" w:tplc="72C68FAE">
+      <w:start w:val="1"/>
+      <w:numFmt w:val="decimal"/>
+      <w:lvlText w:val="%1.%2."/>
+      <w:lvlJc w:val="left"/>
+      <w:pPr>
+        <w:ind w:left="720" w:hanging="720"/>
+      </w:pPr>
+      <w:rPr>
+        <w:rFonts w:hAnsi="Arial Unicode MS"/>
+        <w:b/>
+        <w:bCs/>
+        <w:caps w:val="0"/>
+        <w:smallCaps w:val="0"/>
+        <w:strike w:val="0"/>
+        <w:dstrike w:val="0"/>
+        <w:outline w:val="0"/>
+        <w:emboss w:val="0"/>
+        <w:imprint w:val="0"/>
+        <w:spacing w:val="0"/>
+        <w:w w:val="100"/>
+        <w:kern w:val="0"/>
+        <w:position w:val="0"/>
+        <w:highlight w:val="none"/>
+        <w:vertAlign w:val="baseline"/>
+      </w:rPr>
+    </w:lvl>
+    <w:lvl w:ilvl="2" w:tplc="A4B0933E">
+      <w:start w:val="1"/>
+      <w:numFmt w:val="decimal"/>
+      <w:lvlText w:val="%1.%2.%3."/>
+      <w:lvlJc w:val="left"/>
+      <w:pPr>
+        <w:ind w:left="720" w:hanging="720"/>
+      </w:pPr>
+      <w:rPr>
+        <w:rFonts w:hAnsi="Arial Unicode MS"/>
+        <w:b/>
+        <w:bCs/>
+        <w:caps w:val="0"/>
+        <w:smallCaps w:val="0"/>
+        <w:strike w:val="0"/>
+        <w:dstrike w:val="0"/>
+        <w:outline w:val="0"/>
+        <w:emboss w:val="0"/>
+        <w:imprint w:val="0"/>
+        <w:spacing w:val="0"/>
+        <w:w w:val="100"/>
+        <w:kern w:val="0"/>
+        <w:position w:val="0"/>
+        <w:highlight w:val="none"/>
+        <w:vertAlign w:val="baseline"/>
+      </w:rPr>
+    </w:lvl>
+    <w:lvl w:ilvl="3" w:tplc="3A008228">
+      <w:start w:val="1"/>
+      <w:numFmt w:val="decimal"/>
+      <w:lvlText w:val="%1.%2.%3.%4."/>
+      <w:lvlJc w:val="left"/>
+      <w:pPr>
+        <w:ind w:left="720" w:hanging="720"/>
+      </w:pPr>
+      <w:rPr>
+        <w:rFonts w:hAnsi="Arial Unicode MS"/>
+        <w:b/>
+        <w:bCs/>
+        <w:caps w:val="0"/>
+        <w:smallCaps w:val="0"/>
+        <w:strike w:val="0"/>
+        <w:dstrike w:val="0"/>
+        <w:outline w:val="0"/>
+        <w:emboss w:val="0"/>
+        <w:imprint w:val="0"/>
+        <w:spacing w:val="0"/>
+        <w:w w:val="100"/>
+        <w:kern w:val="0"/>
+        <w:position w:val="0"/>
+        <w:highlight w:val="none"/>
+        <w:vertAlign w:val="baseline"/>
+      </w:rPr>
+    </w:lvl>
+    <w:lvl w:ilvl="4" w:tplc="D160FA9A">
+      <w:start w:val="1"/>
+      <w:numFmt w:val="decimal"/>
+      <w:lvlText w:val="%1.%2.%3.%4.%5."/>
+      <w:lvlJc w:val="left"/>
+      <w:pPr>
+        <w:ind w:left="720" w:hanging="720"/>
+      </w:pPr>
+      <w:rPr>
+        <w:rFonts w:hAnsi="Arial Unicode MS"/>
+        <w:b/>
+        <w:bCs/>
+        <w:caps w:val="0"/>
+        <w:smallCaps w:val="0"/>
+        <w:strike w:val="0"/>
+        <w:dstrike w:val="0"/>
+        <w:outline w:val="0"/>
+        <w:emboss w:val="0"/>
+        <w:imprint w:val="0"/>
+        <w:spacing w:val="0"/>
+        <w:w w:val="100"/>
+        <w:kern w:val="0"/>
+        <w:position w:val="0"/>
+        <w:highlight w:val="none"/>
+        <w:vertAlign w:val="baseline"/>
+      </w:rPr>
+    </w:lvl>
+    <w:lvl w:ilvl="5" w:tplc="A306868E">
+      <w:start w:val="1"/>
+      <w:numFmt w:val="decimal"/>
+      <w:lvlText w:val="%1.%2.%3.%4.%5.%6."/>
+      <w:lvlJc w:val="left"/>
+      <w:pPr>
+        <w:ind w:left="720" w:hanging="720"/>
+      </w:pPr>
+      <w:rPr>
+        <w:rFonts w:hAnsi="Arial Unicode MS"/>
+        <w:b/>
+        <w:bCs/>
+        <w:caps w:val="0"/>
+        <w:smallCaps w:val="0"/>
+        <w:strike w:val="0"/>
+        <w:dstrike w:val="0"/>
+        <w:outline w:val="0"/>
+        <w:emboss w:val="0"/>
+        <w:imprint w:val="0"/>
+        <w:spacing w:val="0"/>
+        <w:w w:val="100"/>
+        <w:kern w:val="0"/>
+        <w:position w:val="0"/>
+        <w:highlight w:val="none"/>
+        <w:vertAlign w:val="baseline"/>
+      </w:rPr>
+    </w:lvl>
+    <w:lvl w:ilvl="6" w:tplc="6A14043E">
+      <w:start w:val="1"/>
+      <w:numFmt w:val="decimal"/>
+      <w:lvlText w:val="%1.%2.%3.%4.%5.%6.%7."/>
+      <w:lvlJc w:val="left"/>
+      <w:pPr>
+        <w:ind w:left="720" w:hanging="720"/>
+      </w:pPr>
+      <w:rPr>
+        <w:rFonts w:hAnsi="Arial Unicode MS"/>
+        <w:b/>
+        <w:bCs/>
+        <w:caps w:val="0"/>
+        <w:smallCaps w:val="0"/>
+        <w:strike w:val="0"/>
+        <w:dstrike w:val="0"/>
+        <w:outline w:val="0"/>
+        <w:emboss w:val="0"/>
+        <w:imprint w:val="0"/>
+        <w:spacing w:val="0"/>
+        <w:w w:val="100"/>
+        <w:kern w:val="0"/>
+        <w:position w:val="0"/>
+        <w:highlight w:val="none"/>
+        <w:vertAlign w:val="baseline"/>
+      </w:rPr>
+    </w:lvl>
+    <w:lvl w:ilvl="7" w:tplc="04BABFE2">
+      <w:start w:val="1"/>
+      <w:numFmt w:val="decimal"/>
+      <w:lvlText w:val="%1.%2.%3.%4.%5.%6.%7.%8."/>
+      <w:lvlJc w:val="left"/>
+      <w:pPr>
+        <w:ind w:left="720" w:hanging="720"/>
+      </w:pPr>
+      <w:rPr>
+        <w:rFonts w:hAnsi="Arial Unicode MS"/>
+        <w:b/>
+        <w:bCs/>
+        <w:caps w:val="0"/>
+        <w:smallCaps w:val="0"/>
+        <w:strike w:val="0"/>
+        <w:dstrike w:val="0"/>
+        <w:outline w:val="0"/>
+        <w:emboss w:val="0"/>
+        <w:imprint w:val="0"/>
+        <w:spacing w:val="0"/>
+        <w:w w:val="100"/>
+        <w:kern w:val="0"/>
+        <w:position w:val="0"/>
+        <w:highlight w:val="none"/>
+        <w:vertAlign w:val="baseline"/>
+      </w:rPr>
+    </w:lvl>
+    <w:lvl w:ilvl="8" w:tplc="C34CD528">
+      <w:start w:val="1"/>
+      <w:numFmt w:val="decimal"/>
+      <w:lvlText w:val="%1.%2.%3.%4.%5.%6.%7.%8.%9."/>
+      <w:lvlJc w:val="left"/>
+      <w:pPr>
+        <w:ind w:left="720" w:hanging="720"/>
+      </w:pPr>
+      <w:rPr>
+        <w:rFonts w:hAnsi="Arial Unicode MS"/>
+        <w:b/>
+        <w:bCs/>
+        <w:caps w:val="0"/>
+        <w:smallCaps w:val="0"/>
+        <w:strike w:val="0"/>
+        <w:dstrike w:val="0"/>
+        <w:outline w:val="0"/>
+        <w:emboss w:val="0"/>
+        <w:imprint w:val="0"/>
+        <w:spacing w:val="0"/>
+        <w:w w:val="100"/>
+        <w:kern w:val="0"/>
+        <w:position w:val="0"/>
+        <w:highlight w:val="none"/>
+        <w:vertAlign w:val="baseline"/>
+      </w:rPr>
+    </w:lvl>
+  </w:abstractNum>
+  <w:abstractNum w:abstractNumId="19">
     <w:nsid w:val="6D2F7D46"/>
     <w:multiLevelType w:val="multilevel"/>
     <w:tmpl w:val="04090001"/>
@@ -5896,7 +7695,7 @@
       <w:lvlJc w:val="left"/>
     </w:lvl>
   </w:abstractNum>
-  <w:abstractNum w:abstractNumId="16">
+  <w:abstractNum w:abstractNumId="20">
     <w:nsid w:val="71F21F2A"/>
     <w:multiLevelType w:val="multilevel"/>
     <w:tmpl w:val="04090001"/>
@@ -5956,7 +7755,7 @@
       <w:lvlJc w:val="left"/>
     </w:lvl>
   </w:abstractNum>
-  <w:abstractNum w:abstractNumId="17">
+  <w:abstractNum w:abstractNumId="21">
     <w:nsid w:val="743601FB"/>
     <w:multiLevelType w:val="multilevel"/>
     <w:tmpl w:val="04090001"/>
@@ -6016,7 +7815,7 @@
       <w:lvlJc w:val="left"/>
     </w:lvl>
   </w:abstractNum>
-  <w:abstractNum w:abstractNumId="18">
+  <w:abstractNum w:abstractNumId="22">
     <w:nsid w:val="756150CA"/>
     <w:multiLevelType w:val="multilevel"/>
     <w:tmpl w:val="04090001"/>
@@ -6076,7 +7875,13 @@
       <w:lvlJc w:val="left"/>
     </w:lvl>
   </w:abstractNum>
-  <w:abstractNum w:abstractNumId="19">
+  <w:abstractNum w:abstractNumId="23">
+    <w:nsid w:val="7B204732"/>
+    <w:multiLevelType w:val="hybridMultilevel"/>
+    <w:tmpl w:val="6D08498A"/>
+    <w:numStyleLink w:val="ImportedStyle1"/>
+  </w:abstractNum>
+  <w:abstractNum w:abstractNumId="24">
     <w:nsid w:val="7BE434D7"/>
     <w:multiLevelType w:val="multilevel"/>
     <w:tmpl w:val="04090001"/>
@@ -6140,16 +7945,16 @@
     <w:abstractNumId w:val="0"/>
   </w:num>
   <w:num w:numId="2">
-    <w:abstractNumId w:val="9"/>
+    <w:abstractNumId w:val="12"/>
   </w:num>
   <w:num w:numId="3">
-    <w:abstractNumId w:val="19"/>
+    <w:abstractNumId w:val="24"/>
   </w:num>
   <w:num w:numId="4">
-    <w:abstractNumId w:val="14"/>
+    <w:abstractNumId w:val="17"/>
   </w:num>
   <w:num w:numId="5">
-    <w:abstractNumId w:val="13"/>
+    <w:abstractNumId w:val="16"/>
   </w:num>
   <w:num w:numId="6">
     <w:abstractNumId w:val="1"/>
@@ -6171,37 +7976,37 @@
     <w:abstractNumId w:val="2"/>
   </w:num>
   <w:num w:numId="8">
-    <w:abstractNumId w:val="18"/>
+    <w:abstractNumId w:val="22"/>
   </w:num>
   <w:num w:numId="9">
-    <w:abstractNumId w:val="3"/>
+    <w:abstractNumId w:val="4"/>
   </w:num>
   <w:num w:numId="10">
+    <w:abstractNumId w:val="13"/>
+  </w:num>
+  <w:num w:numId="11">
+    <w:abstractNumId w:val="11"/>
+  </w:num>
+  <w:num w:numId="12">
+    <w:abstractNumId w:val="21"/>
+  </w:num>
+  <w:num w:numId="13">
     <w:abstractNumId w:val="10"/>
   </w:num>
-  <w:num w:numId="11">
-    <w:abstractNumId w:val="8"/>
+  <w:num w:numId="14">
+    <w:abstractNumId w:val="6"/>
   </w:num>
-  <w:num w:numId="12">
-    <w:abstractNumId w:val="17"/>
+  <w:num w:numId="15">
+    <w:abstractNumId w:val="20"/>
   </w:num>
-  <w:num w:numId="13">
+  <w:num w:numId="16">
+    <w:abstractNumId w:val="15"/>
+  </w:num>
+  <w:num w:numId="17">
     <w:abstractNumId w:val="7"/>
   </w:num>
-  <w:num w:numId="14">
-    <w:abstractNumId w:val="4"/>
-  </w:num>
-  <w:num w:numId="15">
-    <w:abstractNumId w:val="16"/>
-  </w:num>
-  <w:num w:numId="16">
-    <w:abstractNumId w:val="12"/>
-  </w:num>
-  <w:num w:numId="17">
-    <w:abstractNumId w:val="5"/>
-  </w:num>
   <w:num w:numId="18">
-    <w:abstractNumId w:val="11"/>
+    <w:abstractNumId w:val="14"/>
   </w:num>
   <w:num w:numId="19">
     <w:abstractNumId w:val="1"/>
@@ -6221,10 +8026,295 @@
     </w:lvlOverride>
   </w:num>
   <w:num w:numId="20">
-    <w:abstractNumId w:val="6"/>
+    <w:abstractNumId w:val="9"/>
   </w:num>
   <w:num w:numId="21">
-    <w:abstractNumId w:val="15"/>
+    <w:abstractNumId w:val="19"/>
+  </w:num>
+  <w:num w:numId="22">
+    <w:abstractNumId w:val="5"/>
+  </w:num>
+  <w:num w:numId="23">
+    <w:abstractNumId w:val="8"/>
+  </w:num>
+  <w:num w:numId="24">
+    <w:abstractNumId w:val="18"/>
+  </w:num>
+  <w:num w:numId="25">
+    <w:abstractNumId w:val="23"/>
+    <w:lvlOverride w:ilvl="0">
+      <w:startOverride w:val="2"/>
+      <w:lvl w:ilvl="0" w:tplc="C5B2B152">
+        <w:start w:val="2"/>
+        <w:numFmt w:val="decimal"/>
+        <w:lvlText w:val="%1."/>
+        <w:lvlJc w:val="left"/>
+        <w:pPr>
+          <w:ind w:left="1080" w:hanging="360"/>
+        </w:pPr>
+        <w:rPr>
+          <w:rFonts w:hAnsi="Arial Unicode MS"/>
+          <w:b/>
+          <w:bCs/>
+          <w:caps w:val="0"/>
+          <w:smallCaps w:val="0"/>
+          <w:strike w:val="0"/>
+          <w:dstrike w:val="0"/>
+          <w:outline w:val="0"/>
+          <w:emboss w:val="0"/>
+          <w:imprint w:val="0"/>
+          <w:spacing w:val="0"/>
+          <w:w w:val="100"/>
+          <w:kern w:val="0"/>
+          <w:position w:val="0"/>
+          <w:highlight w:val="none"/>
+          <w:vertAlign w:val="baseline"/>
+        </w:rPr>
+      </w:lvl>
+    </w:lvlOverride>
+    <w:lvlOverride w:ilvl="1">
+      <w:startOverride w:val="1"/>
+      <w:lvl w:ilvl="1" w:tplc="2A3A5256">
+        <w:start w:val="1"/>
+        <w:numFmt w:val="decimal"/>
+        <w:lvlText w:val="%1.%2."/>
+        <w:lvlJc w:val="left"/>
+        <w:pPr>
+          <w:ind w:left="720" w:hanging="720"/>
+        </w:pPr>
+        <w:rPr>
+          <w:rFonts w:hAnsi="Arial Unicode MS"/>
+          <w:b/>
+          <w:bCs/>
+          <w:caps w:val="0"/>
+          <w:smallCaps w:val="0"/>
+          <w:strike w:val="0"/>
+          <w:dstrike w:val="0"/>
+          <w:outline w:val="0"/>
+          <w:emboss w:val="0"/>
+          <w:imprint w:val="0"/>
+          <w:spacing w:val="0"/>
+          <w:w w:val="100"/>
+          <w:kern w:val="0"/>
+          <w:position w:val="0"/>
+          <w:highlight w:val="none"/>
+          <w:vertAlign w:val="baseline"/>
+        </w:rPr>
+      </w:lvl>
+    </w:lvlOverride>
+    <w:lvlOverride w:ilvl="2">
+      <w:startOverride w:val="1"/>
+      <w:lvl w:ilvl="2" w:tplc="243A2BCE">
+        <w:start w:val="1"/>
+        <w:numFmt w:val="decimal"/>
+        <w:lvlText w:val="%1.%2.%3."/>
+        <w:lvlJc w:val="left"/>
+        <w:pPr>
+          <w:ind w:left="720" w:hanging="720"/>
+        </w:pPr>
+        <w:rPr>
+          <w:rFonts w:hAnsi="Arial Unicode MS"/>
+          <w:b/>
+          <w:bCs/>
+          <w:caps w:val="0"/>
+          <w:smallCaps w:val="0"/>
+          <w:strike w:val="0"/>
+          <w:dstrike w:val="0"/>
+          <w:outline w:val="0"/>
+          <w:emboss w:val="0"/>
+          <w:imprint w:val="0"/>
+          <w:spacing w:val="0"/>
+          <w:w w:val="100"/>
+          <w:kern w:val="0"/>
+          <w:position w:val="0"/>
+          <w:highlight w:val="none"/>
+          <w:vertAlign w:val="baseline"/>
+        </w:rPr>
+      </w:lvl>
+    </w:lvlOverride>
+    <w:lvlOverride w:ilvl="3">
+      <w:startOverride w:val="1"/>
+      <w:lvl w:ilvl="3" w:tplc="DA80DD84">
+        <w:start w:val="1"/>
+        <w:numFmt w:val="decimal"/>
+        <w:lvlText w:val="%1.%2.%3.%4."/>
+        <w:lvlJc w:val="left"/>
+        <w:pPr>
+          <w:ind w:left="720" w:hanging="720"/>
+        </w:pPr>
+        <w:rPr>
+          <w:rFonts w:hAnsi="Arial Unicode MS"/>
+          <w:b/>
+          <w:bCs/>
+          <w:caps w:val="0"/>
+          <w:smallCaps w:val="0"/>
+          <w:strike w:val="0"/>
+          <w:dstrike w:val="0"/>
+          <w:outline w:val="0"/>
+          <w:emboss w:val="0"/>
+          <w:imprint w:val="0"/>
+          <w:spacing w:val="0"/>
+          <w:w w:val="100"/>
+          <w:kern w:val="0"/>
+          <w:position w:val="0"/>
+          <w:highlight w:val="none"/>
+          <w:vertAlign w:val="baseline"/>
+        </w:rPr>
+      </w:lvl>
+    </w:lvlOverride>
+    <w:lvlOverride w:ilvl="4">
+      <w:startOverride w:val="1"/>
+      <w:lvl w:ilvl="4" w:tplc="C4127808">
+        <w:start w:val="1"/>
+        <w:numFmt w:val="decimal"/>
+        <w:lvlText w:val="%1.%2.%3.%4.%5."/>
+        <w:lvlJc w:val="left"/>
+        <w:pPr>
+          <w:ind w:left="720" w:hanging="720"/>
+        </w:pPr>
+        <w:rPr>
+          <w:rFonts w:hAnsi="Arial Unicode MS"/>
+          <w:b/>
+          <w:bCs/>
+          <w:caps w:val="0"/>
+          <w:smallCaps w:val="0"/>
+          <w:strike w:val="0"/>
+          <w:dstrike w:val="0"/>
+          <w:outline w:val="0"/>
+          <w:emboss w:val="0"/>
+          <w:imprint w:val="0"/>
+          <w:spacing w:val="0"/>
+          <w:w w:val="100"/>
+          <w:kern w:val="0"/>
+          <w:position w:val="0"/>
+          <w:highlight w:val="none"/>
+          <w:vertAlign w:val="baseline"/>
+        </w:rPr>
+      </w:lvl>
+    </w:lvlOverride>
+    <w:lvlOverride w:ilvl="5">
+      <w:startOverride w:val="1"/>
+      <w:lvl w:ilvl="5" w:tplc="485E9F8A">
+        <w:start w:val="1"/>
+        <w:numFmt w:val="decimal"/>
+        <w:lvlText w:val="%1.%2.%3.%4.%5.%6."/>
+        <w:lvlJc w:val="left"/>
+        <w:pPr>
+          <w:ind w:left="720" w:hanging="720"/>
+        </w:pPr>
+        <w:rPr>
+          <w:rFonts w:hAnsi="Arial Unicode MS"/>
+          <w:b/>
+          <w:bCs/>
+          <w:caps w:val="0"/>
+          <w:smallCaps w:val="0"/>
+          <w:strike w:val="0"/>
+          <w:dstrike w:val="0"/>
+          <w:outline w:val="0"/>
+          <w:emboss w:val="0"/>
+          <w:imprint w:val="0"/>
+          <w:spacing w:val="0"/>
+          <w:w w:val="100"/>
+          <w:kern w:val="0"/>
+          <w:position w:val="0"/>
+          <w:highlight w:val="none"/>
+          <w:vertAlign w:val="baseline"/>
+        </w:rPr>
+      </w:lvl>
+    </w:lvlOverride>
+    <w:lvlOverride w:ilvl="6">
+      <w:startOverride w:val="1"/>
+      <w:lvl w:ilvl="6" w:tplc="08E0E35A">
+        <w:start w:val="1"/>
+        <w:numFmt w:val="decimal"/>
+        <w:lvlText w:val="%1.%2.%3.%4.%5.%6.%7."/>
+        <w:lvlJc w:val="left"/>
+        <w:pPr>
+          <w:ind w:left="720" w:hanging="720"/>
+        </w:pPr>
+        <w:rPr>
+          <w:rFonts w:hAnsi="Arial Unicode MS"/>
+          <w:b/>
+          <w:bCs/>
+          <w:caps w:val="0"/>
+          <w:smallCaps w:val="0"/>
+          <w:strike w:val="0"/>
+          <w:dstrike w:val="0"/>
+          <w:outline w:val="0"/>
+          <w:emboss w:val="0"/>
+          <w:imprint w:val="0"/>
+          <w:spacing w:val="0"/>
+          <w:w w:val="100"/>
+          <w:kern w:val="0"/>
+          <w:position w:val="0"/>
+          <w:highlight w:val="none"/>
+          <w:vertAlign w:val="baseline"/>
+        </w:rPr>
+      </w:lvl>
+    </w:lvlOverride>
+    <w:lvlOverride w:ilvl="7">
+      <w:startOverride w:val="1"/>
+      <w:lvl w:ilvl="7" w:tplc="A31CEDE6">
+        <w:start w:val="1"/>
+        <w:numFmt w:val="decimal"/>
+        <w:lvlText w:val="%1.%2.%3.%4.%5.%6.%7.%8."/>
+        <w:lvlJc w:val="left"/>
+        <w:pPr>
+          <w:ind w:left="720" w:hanging="720"/>
+        </w:pPr>
+        <w:rPr>
+          <w:rFonts w:hAnsi="Arial Unicode MS"/>
+          <w:b/>
+          <w:bCs/>
+          <w:caps w:val="0"/>
+          <w:smallCaps w:val="0"/>
+          <w:strike w:val="0"/>
+          <w:dstrike w:val="0"/>
+          <w:outline w:val="0"/>
+          <w:emboss w:val="0"/>
+          <w:imprint w:val="0"/>
+          <w:spacing w:val="0"/>
+          <w:w w:val="100"/>
+          <w:kern w:val="0"/>
+          <w:position w:val="0"/>
+          <w:highlight w:val="none"/>
+          <w:vertAlign w:val="baseline"/>
+        </w:rPr>
+      </w:lvl>
+    </w:lvlOverride>
+    <w:lvlOverride w:ilvl="8">
+      <w:startOverride w:val="1"/>
+      <w:lvl w:ilvl="8" w:tplc="10981C8C">
+        <w:start w:val="1"/>
+        <w:numFmt w:val="decimal"/>
+        <w:lvlText w:val="%1.%2.%3.%4.%5.%6.%7.%8.%9."/>
+        <w:lvlJc w:val="left"/>
+        <w:pPr>
+          <w:ind w:left="720" w:hanging="720"/>
+        </w:pPr>
+        <w:rPr>
+          <w:rFonts w:hAnsi="Arial Unicode MS"/>
+          <w:b/>
+          <w:bCs/>
+          <w:caps w:val="0"/>
+          <w:smallCaps w:val="0"/>
+          <w:strike w:val="0"/>
+          <w:dstrike w:val="0"/>
+          <w:outline w:val="0"/>
+          <w:emboss w:val="0"/>
+          <w:imprint w:val="0"/>
+          <w:spacing w:val="0"/>
+          <w:w w:val="100"/>
+          <w:kern w:val="0"/>
+          <w:position w:val="0"/>
+          <w:highlight w:val="none"/>
+          <w:vertAlign w:val="baseline"/>
+        </w:rPr>
+      </w:lvl>
+    </w:lvlOverride>
+  </w:num>
+  <w:num w:numId="26">
+    <w:abstractNumId w:val="3"/>
   </w:num>
 </w:numbering>
 </file>
@@ -6261,6 +8351,7 @@
     <w:lsdException w:name="toc 8" w:uiPriority="39"/>
     <w:lsdException w:name="toc 9" w:uiPriority="39"/>
     <w:lsdException w:name="caption" w:uiPriority="35" w:qFormat="1"/>
+    <w:lsdException w:name="page number" w:uiPriority="0"/>
     <w:lsdException w:name="Title" w:semiHidden="0" w:uiPriority="10" w:unhideWhenUsed="0" w:qFormat="1"/>
     <w:lsdException w:name="Default Paragraph Font" w:uiPriority="1"/>
     <w:lsdException w:name="Subtitle" w:semiHidden="0" w:uiPriority="11" w:unhideWhenUsed="0" w:qFormat="1"/>
@@ -6568,7 +8659,6 @@
   <w:style w:type="character" w:default="1" w:styleId="DefaultParagraphFont">
     <w:name w:val="Default Paragraph Font"/>
     <w:uiPriority w:val="1"/>
-    <w:semiHidden/>
     <w:unhideWhenUsed/>
   </w:style>
   <w:style w:type="table" w:default="1" w:styleId="TableNormal">
@@ -6713,7 +8803,6 @@
   <w:style w:type="character" w:styleId="PageNumber">
     <w:name w:val="page number"/>
     <w:basedOn w:val="DefaultParagraphFont"/>
-    <w:semiHidden/>
   </w:style>
   <w:style w:type="paragraph" w:customStyle="1" w:styleId="Bullet1">
     <w:name w:val="Bullet1"/>
@@ -6932,9 +9021,10 @@
     <w:basedOn w:val="Normal"/>
     <w:next w:val="BodyText"/>
     <w:autoRedefine/>
+    <w:rsid w:val="00607CEE"/>
     <w:pPr>
       <w:spacing w:after="120"/>
-      <w:ind w:left="720"/>
+      <w:ind w:left="720" w:hanging="663"/>
     </w:pPr>
     <w:rPr>
       <w:i/>
@@ -7031,6 +9121,57 @@
       <w:noProof/>
       <w:color w:val="800000"/>
     </w:rPr>
+  </w:style>
+  <w:style w:type="paragraph" w:styleId="ListParagraph">
+    <w:name w:val="List Paragraph"/>
+    <w:basedOn w:val="Normal"/>
+    <w:uiPriority w:val="34"/>
+    <w:qFormat/>
+    <w:rsid w:val="00366D5C"/>
+    <w:pPr>
+      <w:ind w:left="720"/>
+      <w:contextualSpacing/>
+    </w:pPr>
+  </w:style>
+  <w:style w:type="paragraph" w:styleId="BalloonText">
+    <w:name w:val="Balloon Text"/>
+    <w:basedOn w:val="Normal"/>
+    <w:link w:val="BalloonTextChar"/>
+    <w:uiPriority w:val="99"/>
+    <w:semiHidden/>
+    <w:unhideWhenUsed/>
+    <w:rsid w:val="003E1C9C"/>
+    <w:pPr>
+      <w:spacing w:line="240" w:lineRule="auto"/>
+    </w:pPr>
+    <w:rPr>
+      <w:rFonts w:ascii="Lucida Grande" w:hAnsi="Lucida Grande" w:cs="Lucida Grande"/>
+      <w:sz w:val="18"/>
+      <w:szCs w:val="18"/>
+    </w:rPr>
+  </w:style>
+  <w:style w:type="character" w:customStyle="1" w:styleId="BalloonTextChar">
+    <w:name w:val="Balloon Text Char"/>
+    <w:basedOn w:val="DefaultParagraphFont"/>
+    <w:link w:val="BalloonText"/>
+    <w:uiPriority w:val="99"/>
+    <w:semiHidden/>
+    <w:rsid w:val="003E1C9C"/>
+    <w:rPr>
+      <w:rFonts w:ascii="Lucida Grande" w:hAnsi="Lucida Grande" w:cs="Lucida Grande"/>
+      <w:snapToGrid w:val="0"/>
+      <w:sz w:val="18"/>
+      <w:szCs w:val="18"/>
+    </w:rPr>
+  </w:style>
+  <w:style w:type="numbering" w:customStyle="1" w:styleId="ImportedStyle1">
+    <w:name w:val="Imported Style 1"/>
+    <w:rsid w:val="00607CEE"/>
+    <w:pPr>
+      <w:numPr>
+        <w:numId w:val="24"/>
+      </w:numPr>
+    </w:pPr>
   </w:style>
 </w:styles>
 </file>
@@ -7067,6 +9208,7 @@
     <w:lsdException w:name="toc 8" w:uiPriority="39"/>
     <w:lsdException w:name="toc 9" w:uiPriority="39"/>
     <w:lsdException w:name="caption" w:uiPriority="35" w:qFormat="1"/>
+    <w:lsdException w:name="page number" w:uiPriority="0"/>
     <w:lsdException w:name="Title" w:semiHidden="0" w:uiPriority="10" w:unhideWhenUsed="0" w:qFormat="1"/>
     <w:lsdException w:name="Default Paragraph Font" w:uiPriority="1"/>
     <w:lsdException w:name="Subtitle" w:semiHidden="0" w:uiPriority="11" w:unhideWhenUsed="0" w:qFormat="1"/>
@@ -7374,7 +9516,6 @@
   <w:style w:type="character" w:default="1" w:styleId="DefaultParagraphFont">
     <w:name w:val="Default Paragraph Font"/>
     <w:uiPriority w:val="1"/>
-    <w:semiHidden/>
     <w:unhideWhenUsed/>
   </w:style>
   <w:style w:type="table" w:default="1" w:styleId="TableNormal">
@@ -7519,7 +9660,6 @@
   <w:style w:type="character" w:styleId="PageNumber">
     <w:name w:val="page number"/>
     <w:basedOn w:val="DefaultParagraphFont"/>
-    <w:semiHidden/>
   </w:style>
   <w:style w:type="paragraph" w:customStyle="1" w:styleId="Bullet1">
     <w:name w:val="Bullet1"/>
@@ -7738,9 +9878,10 @@
     <w:basedOn w:val="Normal"/>
     <w:next w:val="BodyText"/>
     <w:autoRedefine/>
+    <w:rsid w:val="00607CEE"/>
     <w:pPr>
       <w:spacing w:after="120"/>
-      <w:ind w:left="720"/>
+      <w:ind w:left="720" w:hanging="663"/>
     </w:pPr>
     <w:rPr>
       <w:i/>
@@ -7837,6 +9978,57 @@
       <w:noProof/>
       <w:color w:val="800000"/>
     </w:rPr>
+  </w:style>
+  <w:style w:type="paragraph" w:styleId="ListParagraph">
+    <w:name w:val="List Paragraph"/>
+    <w:basedOn w:val="Normal"/>
+    <w:uiPriority w:val="34"/>
+    <w:qFormat/>
+    <w:rsid w:val="00366D5C"/>
+    <w:pPr>
+      <w:ind w:left="720"/>
+      <w:contextualSpacing/>
+    </w:pPr>
+  </w:style>
+  <w:style w:type="paragraph" w:styleId="BalloonText">
+    <w:name w:val="Balloon Text"/>
+    <w:basedOn w:val="Normal"/>
+    <w:link w:val="BalloonTextChar"/>
+    <w:uiPriority w:val="99"/>
+    <w:semiHidden/>
+    <w:unhideWhenUsed/>
+    <w:rsid w:val="003E1C9C"/>
+    <w:pPr>
+      <w:spacing w:line="240" w:lineRule="auto"/>
+    </w:pPr>
+    <w:rPr>
+      <w:rFonts w:ascii="Lucida Grande" w:hAnsi="Lucida Grande" w:cs="Lucida Grande"/>
+      <w:sz w:val="18"/>
+      <w:szCs w:val="18"/>
+    </w:rPr>
+  </w:style>
+  <w:style w:type="character" w:customStyle="1" w:styleId="BalloonTextChar">
+    <w:name w:val="Balloon Text Char"/>
+    <w:basedOn w:val="DefaultParagraphFont"/>
+    <w:link w:val="BalloonText"/>
+    <w:uiPriority w:val="99"/>
+    <w:semiHidden/>
+    <w:rsid w:val="003E1C9C"/>
+    <w:rPr>
+      <w:rFonts w:ascii="Lucida Grande" w:hAnsi="Lucida Grande" w:cs="Lucida Grande"/>
+      <w:snapToGrid w:val="0"/>
+      <w:sz w:val="18"/>
+      <w:szCs w:val="18"/>
+    </w:rPr>
+  </w:style>
+  <w:style w:type="numbering" w:customStyle="1" w:styleId="ImportedStyle1">
+    <w:name w:val="Imported Style 1"/>
+    <w:rsid w:val="00607CEE"/>
+    <w:pPr>
+      <w:numPr>
+        <w:numId w:val="24"/>
+      </w:numPr>
+    </w:pPr>
   </w:style>
 </w:styles>
 </file>
@@ -8159,4 +10351,16 @@
   </a:objectDefaults>
   <a:extraClrSchemeLst/>
 </a:theme>
+</file>
+
+<file path=customXml/item1.xml><?xml version="1.0" encoding="utf-8"?>
+<b:Sources xmlns:b="http://schemas.openxmlformats.org/officeDocument/2006/bibliography" xmlns="http://schemas.openxmlformats.org/officeDocument/2006/bibliography" SelectedStyle="/APA.XSL" StyleName="APA"/>
+</file>
+
+<file path=customXml/itemProps1.xml><?xml version="1.0" encoding="utf-8"?>
+<ds:datastoreItem xmlns:ds="http://schemas.openxmlformats.org/officeDocument/2006/customXml" ds:itemID="{09B7FFF6-6D78-BF47-ACC0-C43FDF50EACE}">
+  <ds:schemaRefs>
+    <ds:schemaRef ds:uri="http://schemas.openxmlformats.org/officeDocument/2006/bibliography"/>
+  </ds:schemaRefs>
+</ds:datastoreItem>
 </file>
</xml_diff>

<commit_message>
Adding Regras de Negocio
</commit_message>
<xml_diff>
--- a/Desenho_de_Software/Especificação Suplementar.docx
+++ b/Desenho_de_Software/Especificação Suplementar.docx
@@ -271,8 +271,6 @@
             <w:pPr>
               <w:pStyle w:val="Tabletext"/>
             </w:pPr>
-            <w:bookmarkStart w:id="0" w:name="_GoBack"/>
-            <w:bookmarkEnd w:id="0"/>
             <w:r>
               <w:rPr>
                 <w:lang w:val="pt-BR"/>
@@ -573,13 +571,15 @@
       <w:pPr>
         <w:pStyle w:val="TOC1"/>
         <w:tabs>
-          <w:tab w:val="left" w:pos="432"/>
+          <w:tab w:val="left" w:pos="390"/>
         </w:tabs>
         <w:rPr>
+          <w:rFonts w:asciiTheme="minorHAnsi" w:eastAsiaTheme="minorEastAsia" w:hAnsiTheme="minorHAnsi" w:cstheme="minorBidi"/>
           <w:noProof/>
           <w:snapToGrid/>
           <w:sz w:val="24"/>
           <w:szCs w:val="24"/>
+          <w:lang w:eastAsia="ja-JP"/>
         </w:rPr>
       </w:pPr>
       <w:r>
@@ -594,16 +594,17 @@
       <w:r>
         <w:rPr>
           <w:noProof/>
-          <w:lang w:val="pt-BR"/>
         </w:rPr>
         <w:t>1.</w:t>
       </w:r>
       <w:r>
         <w:rPr>
+          <w:rFonts w:asciiTheme="minorHAnsi" w:eastAsiaTheme="minorEastAsia" w:hAnsiTheme="minorHAnsi" w:cstheme="minorBidi"/>
           <w:noProof/>
           <w:snapToGrid/>
           <w:sz w:val="24"/>
           <w:szCs w:val="24"/>
+          <w:lang w:eastAsia="ja-JP"/>
         </w:rPr>
         <w:tab/>
       </w:r>
@@ -630,7 +631,7 @@
         <w:rPr>
           <w:noProof/>
         </w:rPr>
-        <w:instrText xml:space="preserve"> PAGEREF _Toc18208101 \h </w:instrText>
+        <w:instrText xml:space="preserve"> PAGEREF _Toc320559505 \h </w:instrText>
       </w:r>
       <w:r>
         <w:rPr>
@@ -660,28 +661,31 @@
       <w:pPr>
         <w:pStyle w:val="TOC2"/>
         <w:tabs>
-          <w:tab w:val="left" w:pos="1000"/>
+          <w:tab w:val="left" w:pos="922"/>
         </w:tabs>
         <w:rPr>
+          <w:rFonts w:asciiTheme="minorHAnsi" w:eastAsiaTheme="minorEastAsia" w:hAnsiTheme="minorHAnsi" w:cstheme="minorBidi"/>
           <w:noProof/>
           <w:snapToGrid/>
           <w:sz w:val="24"/>
           <w:szCs w:val="24"/>
-        </w:rPr>
-      </w:pPr>
-      <w:r>
-        <w:rPr>
-          <w:noProof/>
-          <w:lang w:val="pt-BR"/>
+          <w:lang w:eastAsia="ja-JP"/>
+        </w:rPr>
+      </w:pPr>
+      <w:r>
+        <w:rPr>
+          <w:noProof/>
         </w:rPr>
         <w:t>1.1</w:t>
       </w:r>
       <w:r>
         <w:rPr>
+          <w:rFonts w:asciiTheme="minorHAnsi" w:eastAsiaTheme="minorEastAsia" w:hAnsiTheme="minorHAnsi" w:cstheme="minorBidi"/>
           <w:noProof/>
           <w:snapToGrid/>
           <w:sz w:val="24"/>
           <w:szCs w:val="24"/>
+          <w:lang w:eastAsia="ja-JP"/>
         </w:rPr>
         <w:tab/>
       </w:r>
@@ -690,7 +694,7 @@
           <w:noProof/>
           <w:lang w:val="pt-BR"/>
         </w:rPr>
-        <w:t>Finalidade</w:t>
+        <w:t>Definições, Acrônimos e Abreviações</w:t>
       </w:r>
       <w:r>
         <w:rPr>
@@ -708,7 +712,7 @@
         <w:rPr>
           <w:noProof/>
         </w:rPr>
-        <w:instrText xml:space="preserve"> PAGEREF _Toc18208102 \h </w:instrText>
+        <w:instrText xml:space="preserve"> PAGEREF _Toc320559506 \h </w:instrText>
       </w:r>
       <w:r>
         <w:rPr>
@@ -738,28 +742,32 @@
       <w:pPr>
         <w:pStyle w:val="TOC2"/>
         <w:tabs>
-          <w:tab w:val="left" w:pos="1000"/>
+          <w:tab w:val="left" w:pos="922"/>
         </w:tabs>
         <w:rPr>
+          <w:rFonts w:asciiTheme="minorHAnsi" w:eastAsiaTheme="minorEastAsia" w:hAnsiTheme="minorHAnsi" w:cstheme="minorBidi"/>
           <w:noProof/>
           <w:snapToGrid/>
           <w:sz w:val="24"/>
           <w:szCs w:val="24"/>
-        </w:rPr>
-      </w:pPr>
-      <w:r>
-        <w:rPr>
-          <w:noProof/>
-          <w:lang w:val="pt-BR"/>
+          <w:lang w:eastAsia="ja-JP"/>
+        </w:rPr>
+      </w:pPr>
+      <w:r>
+        <w:rPr>
+          <w:noProof/>
+          <w:lang w:val="fr-FR"/>
         </w:rPr>
         <w:t>1.2</w:t>
       </w:r>
       <w:r>
         <w:rPr>
+          <w:rFonts w:asciiTheme="minorHAnsi" w:eastAsiaTheme="minorEastAsia" w:hAnsiTheme="minorHAnsi" w:cstheme="minorBidi"/>
           <w:noProof/>
           <w:snapToGrid/>
           <w:sz w:val="24"/>
           <w:szCs w:val="24"/>
+          <w:lang w:eastAsia="ja-JP"/>
         </w:rPr>
         <w:tab/>
       </w:r>
@@ -768,7 +776,7 @@
           <w:noProof/>
           <w:lang w:val="pt-BR"/>
         </w:rPr>
-        <w:t>Escopo</w:t>
+        <w:t>Referências</w:t>
       </w:r>
       <w:r>
         <w:rPr>
@@ -786,7 +794,7 @@
         <w:rPr>
           <w:noProof/>
         </w:rPr>
-        <w:instrText xml:space="preserve"> PAGEREF _Toc18208103 \h </w:instrText>
+        <w:instrText xml:space="preserve"> PAGEREF _Toc320559507 \h </w:instrText>
       </w:r>
       <w:r>
         <w:rPr>
@@ -816,28 +824,31 @@
       <w:pPr>
         <w:pStyle w:val="TOC2"/>
         <w:tabs>
-          <w:tab w:val="left" w:pos="1000"/>
+          <w:tab w:val="left" w:pos="922"/>
         </w:tabs>
         <w:rPr>
+          <w:rFonts w:asciiTheme="minorHAnsi" w:eastAsiaTheme="minorEastAsia" w:hAnsiTheme="minorHAnsi" w:cstheme="minorBidi"/>
           <w:noProof/>
           <w:snapToGrid/>
           <w:sz w:val="24"/>
           <w:szCs w:val="24"/>
-        </w:rPr>
-      </w:pPr>
-      <w:r>
-        <w:rPr>
-          <w:noProof/>
-          <w:lang w:val="pt-BR"/>
+          <w:lang w:eastAsia="ja-JP"/>
+        </w:rPr>
+      </w:pPr>
+      <w:r>
+        <w:rPr>
+          <w:noProof/>
         </w:rPr>
         <w:t>1.3</w:t>
       </w:r>
       <w:r>
         <w:rPr>
+          <w:rFonts w:asciiTheme="minorHAnsi" w:eastAsiaTheme="minorEastAsia" w:hAnsiTheme="minorHAnsi" w:cstheme="minorBidi"/>
           <w:noProof/>
           <w:snapToGrid/>
           <w:sz w:val="24"/>
           <w:szCs w:val="24"/>
+          <w:lang w:eastAsia="ja-JP"/>
         </w:rPr>
         <w:tab/>
       </w:r>
@@ -846,7 +857,7 @@
           <w:noProof/>
           <w:lang w:val="pt-BR"/>
         </w:rPr>
-        <w:t>Definições, Acrônimos e Abreviações</w:t>
+        <w:t>Visão Geral</w:t>
       </w:r>
       <w:r>
         <w:rPr>
@@ -864,7 +875,7 @@
         <w:rPr>
           <w:noProof/>
         </w:rPr>
-        <w:instrText xml:space="preserve"> PAGEREF _Toc18208104 \h </w:instrText>
+        <w:instrText xml:space="preserve"> PAGEREF _Toc320559508 \h </w:instrText>
       </w:r>
       <w:r>
         <w:rPr>
@@ -882,6 +893,149 @@
           <w:noProof/>
         </w:rPr>
         <w:t>4</w:t>
+      </w:r>
+      <w:r>
+        <w:rPr>
+          <w:noProof/>
+        </w:rPr>
+        <w:fldChar w:fldCharType="end"/>
+      </w:r>
+    </w:p>
+    <w:p>
+      <w:pPr>
+        <w:pStyle w:val="TOC1"/>
+        <w:tabs>
+          <w:tab w:val="left" w:pos="390"/>
+        </w:tabs>
+        <w:rPr>
+          <w:rFonts w:asciiTheme="minorHAnsi" w:eastAsiaTheme="minorEastAsia" w:hAnsiTheme="minorHAnsi" w:cstheme="minorBidi"/>
+          <w:noProof/>
+          <w:snapToGrid/>
+          <w:sz w:val="24"/>
+          <w:szCs w:val="24"/>
+          <w:lang w:eastAsia="ja-JP"/>
+        </w:rPr>
+      </w:pPr>
+      <w:r>
+        <w:rPr>
+          <w:noProof/>
+        </w:rPr>
+        <w:t>2.</w:t>
+      </w:r>
+      <w:r>
+        <w:rPr>
+          <w:rFonts w:asciiTheme="minorHAnsi" w:eastAsiaTheme="minorEastAsia" w:hAnsiTheme="minorHAnsi" w:cstheme="minorBidi"/>
+          <w:noProof/>
+          <w:snapToGrid/>
+          <w:sz w:val="24"/>
+          <w:szCs w:val="24"/>
+          <w:lang w:eastAsia="ja-JP"/>
+        </w:rPr>
+        <w:tab/>
+      </w:r>
+      <w:r>
+        <w:rPr>
+          <w:noProof/>
+          <w:lang w:val="pt-BR"/>
+        </w:rPr>
+        <w:t>Funcionalidade</w:t>
+      </w:r>
+      <w:r>
+        <w:rPr>
+          <w:noProof/>
+        </w:rPr>
+        <w:tab/>
+      </w:r>
+      <w:r>
+        <w:rPr>
+          <w:noProof/>
+        </w:rPr>
+        <w:fldChar w:fldCharType="begin"/>
+      </w:r>
+      <w:r>
+        <w:rPr>
+          <w:noProof/>
+        </w:rPr>
+        <w:instrText xml:space="preserve"> PAGEREF _Toc320559509 \h </w:instrText>
+      </w:r>
+      <w:r>
+        <w:rPr>
+          <w:noProof/>
+        </w:rPr>
+      </w:r>
+      <w:r>
+        <w:rPr>
+          <w:noProof/>
+        </w:rPr>
+        <w:fldChar w:fldCharType="separate"/>
+      </w:r>
+      <w:r>
+        <w:rPr>
+          <w:noProof/>
+        </w:rPr>
+        <w:t>5</w:t>
+      </w:r>
+      <w:r>
+        <w:rPr>
+          <w:noProof/>
+        </w:rPr>
+        <w:fldChar w:fldCharType="end"/>
+      </w:r>
+    </w:p>
+    <w:p>
+      <w:pPr>
+        <w:pStyle w:val="TOC2"/>
+        <w:rPr>
+          <w:rFonts w:asciiTheme="minorHAnsi" w:eastAsiaTheme="minorEastAsia" w:hAnsiTheme="minorHAnsi" w:cstheme="minorBidi"/>
+          <w:noProof/>
+          <w:snapToGrid/>
+          <w:sz w:val="24"/>
+          <w:szCs w:val="24"/>
+          <w:lang w:eastAsia="ja-JP"/>
+        </w:rPr>
+      </w:pPr>
+      <w:r>
+        <w:rPr>
+          <w:rFonts w:eastAsia="Arial Unicode MS"/>
+          <w:noProof/>
+          <w:lang w:val="pt-PT"/>
+        </w:rPr>
+        <w:t>Atores</w:t>
+      </w:r>
+      <w:r>
+        <w:rPr>
+          <w:noProof/>
+        </w:rPr>
+        <w:tab/>
+      </w:r>
+      <w:r>
+        <w:rPr>
+          <w:noProof/>
+        </w:rPr>
+        <w:fldChar w:fldCharType="begin"/>
+      </w:r>
+      <w:r>
+        <w:rPr>
+          <w:noProof/>
+        </w:rPr>
+        <w:instrText xml:space="preserve"> PAGEREF _Toc320559510 \h </w:instrText>
+      </w:r>
+      <w:r>
+        <w:rPr>
+          <w:noProof/>
+        </w:rPr>
+      </w:r>
+      <w:r>
+        <w:rPr>
+          <w:noProof/>
+        </w:rPr>
+        <w:fldChar w:fldCharType="separate"/>
+      </w:r>
+      <w:r>
+        <w:rPr>
+          <w:noProof/>
+        </w:rPr>
+        <w:t>6</w:t>
       </w:r>
       <w:r>
         <w:rPr>
@@ -894,28 +1048,32 @@
       <w:pPr>
         <w:pStyle w:val="TOC2"/>
         <w:tabs>
-          <w:tab w:val="left" w:pos="1000"/>
+          <w:tab w:val="left" w:pos="922"/>
         </w:tabs>
         <w:rPr>
+          <w:rFonts w:asciiTheme="minorHAnsi" w:eastAsiaTheme="minorEastAsia" w:hAnsiTheme="minorHAnsi" w:cstheme="minorBidi"/>
           <w:noProof/>
           <w:snapToGrid/>
           <w:sz w:val="24"/>
           <w:szCs w:val="24"/>
-        </w:rPr>
-      </w:pPr>
-      <w:r>
-        <w:rPr>
-          <w:noProof/>
-          <w:lang w:val="pt-BR"/>
-        </w:rPr>
-        <w:t>1.4</w:t>
-      </w:r>
-      <w:r>
-        <w:rPr>
+          <w:lang w:eastAsia="ja-JP"/>
+        </w:rPr>
+      </w:pPr>
+      <w:r>
+        <w:rPr>
+          <w:noProof/>
+          <w:lang w:val="pt-BR"/>
+        </w:rPr>
+        <w:t>2.1</w:t>
+      </w:r>
+      <w:r>
+        <w:rPr>
+          <w:rFonts w:asciiTheme="minorHAnsi" w:eastAsiaTheme="minorEastAsia" w:hAnsiTheme="minorHAnsi" w:cstheme="minorBidi"/>
           <w:noProof/>
           <w:snapToGrid/>
           <w:sz w:val="24"/>
           <w:szCs w:val="24"/>
+          <w:lang w:eastAsia="ja-JP"/>
         </w:rPr>
         <w:tab/>
       </w:r>
@@ -924,7 +1082,7 @@
           <w:noProof/>
           <w:lang w:val="pt-BR"/>
         </w:rPr>
-        <w:t>Referências</w:t>
+        <w:t>RF1 - Modelar um banco de dados</w:t>
       </w:r>
       <w:r>
         <w:rPr>
@@ -942,7 +1100,7 @@
         <w:rPr>
           <w:noProof/>
         </w:rPr>
-        <w:instrText xml:space="preserve"> PAGEREF _Toc18208105 \h </w:instrText>
+        <w:instrText xml:space="preserve"> PAGEREF _Toc320559511 \h </w:instrText>
       </w:r>
       <w:r>
         <w:rPr>
@@ -959,7 +1117,7 @@
         <w:rPr>
           <w:noProof/>
         </w:rPr>
-        <w:t>4</w:t>
+        <w:t>6</w:t>
       </w:r>
       <w:r>
         <w:rPr>
@@ -972,37 +1130,39 @@
       <w:pPr>
         <w:pStyle w:val="TOC2"/>
         <w:tabs>
-          <w:tab w:val="left" w:pos="1000"/>
+          <w:tab w:val="left" w:pos="922"/>
         </w:tabs>
         <w:rPr>
+          <w:rFonts w:asciiTheme="minorHAnsi" w:eastAsiaTheme="minorEastAsia" w:hAnsiTheme="minorHAnsi" w:cstheme="minorBidi"/>
           <w:noProof/>
           <w:snapToGrid/>
           <w:sz w:val="24"/>
           <w:szCs w:val="24"/>
-        </w:rPr>
-      </w:pPr>
-      <w:r>
-        <w:rPr>
-          <w:noProof/>
-          <w:lang w:val="pt-BR"/>
-        </w:rPr>
-        <w:t>1.5</w:t>
-      </w:r>
-      <w:r>
-        <w:rPr>
+          <w:lang w:eastAsia="ja-JP"/>
+        </w:rPr>
+      </w:pPr>
+      <w:r>
+        <w:rPr>
+          <w:noProof/>
+        </w:rPr>
+        <w:t>2.2</w:t>
+      </w:r>
+      <w:r>
+        <w:rPr>
+          <w:rFonts w:asciiTheme="minorHAnsi" w:eastAsiaTheme="minorEastAsia" w:hAnsiTheme="minorHAnsi" w:cstheme="minorBidi"/>
           <w:noProof/>
           <w:snapToGrid/>
           <w:sz w:val="24"/>
           <w:szCs w:val="24"/>
+          <w:lang w:eastAsia="ja-JP"/>
         </w:rPr>
         <w:tab/>
       </w:r>
       <w:r>
         <w:rPr>
           <w:noProof/>
-          <w:lang w:val="pt-BR"/>
-        </w:rPr>
-        <w:t>Visão Geral</w:t>
+        </w:rPr>
+        <w:t>RF2 -Visualizar um modelo cadastrado</w:t>
       </w:r>
       <w:r>
         <w:rPr>
@@ -1020,7 +1180,7 @@
         <w:rPr>
           <w:noProof/>
         </w:rPr>
-        <w:instrText xml:space="preserve"> PAGEREF _Toc18208106 \h </w:instrText>
+        <w:instrText xml:space="preserve"> PAGEREF _Toc320559512 \h </w:instrText>
       </w:r>
       <w:r>
         <w:rPr>
@@ -1037,7 +1197,575 @@
         <w:rPr>
           <w:noProof/>
         </w:rPr>
-        <w:t>4</w:t>
+        <w:t>6</w:t>
+      </w:r>
+      <w:r>
+        <w:rPr>
+          <w:noProof/>
+        </w:rPr>
+        <w:fldChar w:fldCharType="end"/>
+      </w:r>
+    </w:p>
+    <w:p>
+      <w:pPr>
+        <w:pStyle w:val="TOC2"/>
+        <w:tabs>
+          <w:tab w:val="left" w:pos="922"/>
+        </w:tabs>
+        <w:rPr>
+          <w:rFonts w:asciiTheme="minorHAnsi" w:eastAsiaTheme="minorEastAsia" w:hAnsiTheme="minorHAnsi" w:cstheme="minorBidi"/>
+          <w:noProof/>
+          <w:snapToGrid/>
+          <w:sz w:val="24"/>
+          <w:szCs w:val="24"/>
+          <w:lang w:eastAsia="ja-JP"/>
+        </w:rPr>
+      </w:pPr>
+      <w:r>
+        <w:rPr>
+          <w:noProof/>
+        </w:rPr>
+        <w:t>2.3</w:t>
+      </w:r>
+      <w:r>
+        <w:rPr>
+          <w:rFonts w:asciiTheme="minorHAnsi" w:eastAsiaTheme="minorEastAsia" w:hAnsiTheme="minorHAnsi" w:cstheme="minorBidi"/>
+          <w:noProof/>
+          <w:snapToGrid/>
+          <w:sz w:val="24"/>
+          <w:szCs w:val="24"/>
+          <w:lang w:eastAsia="ja-JP"/>
+        </w:rPr>
+        <w:tab/>
+      </w:r>
+      <w:r>
+        <w:rPr>
+          <w:noProof/>
+        </w:rPr>
+        <w:t>RF3 - Gerar código Cliente Servidor</w:t>
+      </w:r>
+      <w:r>
+        <w:rPr>
+          <w:noProof/>
+        </w:rPr>
+        <w:tab/>
+      </w:r>
+      <w:r>
+        <w:rPr>
+          <w:noProof/>
+        </w:rPr>
+        <w:fldChar w:fldCharType="begin"/>
+      </w:r>
+      <w:r>
+        <w:rPr>
+          <w:noProof/>
+        </w:rPr>
+        <w:instrText xml:space="preserve"> PAGEREF _Toc320559513 \h </w:instrText>
+      </w:r>
+      <w:r>
+        <w:rPr>
+          <w:noProof/>
+        </w:rPr>
+      </w:r>
+      <w:r>
+        <w:rPr>
+          <w:noProof/>
+        </w:rPr>
+        <w:fldChar w:fldCharType="separate"/>
+      </w:r>
+      <w:r>
+        <w:rPr>
+          <w:noProof/>
+        </w:rPr>
+        <w:t>6</w:t>
+      </w:r>
+      <w:r>
+        <w:rPr>
+          <w:noProof/>
+        </w:rPr>
+        <w:fldChar w:fldCharType="end"/>
+      </w:r>
+    </w:p>
+    <w:p>
+      <w:pPr>
+        <w:pStyle w:val="TOC2"/>
+        <w:tabs>
+          <w:tab w:val="left" w:pos="1072"/>
+        </w:tabs>
+        <w:rPr>
+          <w:rFonts w:asciiTheme="minorHAnsi" w:eastAsiaTheme="minorEastAsia" w:hAnsiTheme="minorHAnsi" w:cstheme="minorBidi"/>
+          <w:noProof/>
+          <w:snapToGrid/>
+          <w:sz w:val="24"/>
+          <w:szCs w:val="24"/>
+          <w:lang w:eastAsia="ja-JP"/>
+        </w:rPr>
+      </w:pPr>
+      <w:r>
+        <w:rPr>
+          <w:noProof/>
+          <w:lang w:val="pt-BR"/>
+        </w:rPr>
+        <w:t>2.3.1</w:t>
+      </w:r>
+      <w:r>
+        <w:rPr>
+          <w:rFonts w:asciiTheme="minorHAnsi" w:eastAsiaTheme="minorEastAsia" w:hAnsiTheme="minorHAnsi" w:cstheme="minorBidi"/>
+          <w:noProof/>
+          <w:snapToGrid/>
+          <w:sz w:val="24"/>
+          <w:szCs w:val="24"/>
+          <w:lang w:eastAsia="ja-JP"/>
+        </w:rPr>
+        <w:tab/>
+      </w:r>
+      <w:r>
+        <w:rPr>
+          <w:noProof/>
+          <w:lang w:val="pt-BR"/>
+        </w:rPr>
+        <w:t>RF 3.1 - Gerar código do servidor</w:t>
+      </w:r>
+      <w:r>
+        <w:rPr>
+          <w:noProof/>
+        </w:rPr>
+        <w:tab/>
+      </w:r>
+      <w:r>
+        <w:rPr>
+          <w:noProof/>
+        </w:rPr>
+        <w:fldChar w:fldCharType="begin"/>
+      </w:r>
+      <w:r>
+        <w:rPr>
+          <w:noProof/>
+        </w:rPr>
+        <w:instrText xml:space="preserve"> PAGEREF _Toc320559514 \h </w:instrText>
+      </w:r>
+      <w:r>
+        <w:rPr>
+          <w:noProof/>
+        </w:rPr>
+      </w:r>
+      <w:r>
+        <w:rPr>
+          <w:noProof/>
+        </w:rPr>
+        <w:fldChar w:fldCharType="separate"/>
+      </w:r>
+      <w:r>
+        <w:rPr>
+          <w:noProof/>
+        </w:rPr>
+        <w:t>7</w:t>
+      </w:r>
+      <w:r>
+        <w:rPr>
+          <w:noProof/>
+        </w:rPr>
+        <w:fldChar w:fldCharType="end"/>
+      </w:r>
+    </w:p>
+    <w:p>
+      <w:pPr>
+        <w:pStyle w:val="TOC2"/>
+        <w:tabs>
+          <w:tab w:val="left" w:pos="1072"/>
+        </w:tabs>
+        <w:rPr>
+          <w:rFonts w:asciiTheme="minorHAnsi" w:eastAsiaTheme="minorEastAsia" w:hAnsiTheme="minorHAnsi" w:cstheme="minorBidi"/>
+          <w:noProof/>
+          <w:snapToGrid/>
+          <w:sz w:val="24"/>
+          <w:szCs w:val="24"/>
+          <w:lang w:eastAsia="ja-JP"/>
+        </w:rPr>
+      </w:pPr>
+      <w:r>
+        <w:rPr>
+          <w:noProof/>
+          <w:lang w:val="pt-BR"/>
+        </w:rPr>
+        <w:t>2.3.2</w:t>
+      </w:r>
+      <w:r>
+        <w:rPr>
+          <w:rFonts w:asciiTheme="minorHAnsi" w:eastAsiaTheme="minorEastAsia" w:hAnsiTheme="minorHAnsi" w:cstheme="minorBidi"/>
+          <w:noProof/>
+          <w:snapToGrid/>
+          <w:sz w:val="24"/>
+          <w:szCs w:val="24"/>
+          <w:lang w:eastAsia="ja-JP"/>
+        </w:rPr>
+        <w:tab/>
+      </w:r>
+      <w:r>
+        <w:rPr>
+          <w:noProof/>
+          <w:lang w:val="pt-BR"/>
+        </w:rPr>
+        <w:t>RF 3.2 - Gerar código DAO do cliente</w:t>
+      </w:r>
+      <w:r>
+        <w:rPr>
+          <w:noProof/>
+        </w:rPr>
+        <w:tab/>
+      </w:r>
+      <w:r>
+        <w:rPr>
+          <w:noProof/>
+        </w:rPr>
+        <w:fldChar w:fldCharType="begin"/>
+      </w:r>
+      <w:r>
+        <w:rPr>
+          <w:noProof/>
+        </w:rPr>
+        <w:instrText xml:space="preserve"> PAGEREF _Toc320559515 \h </w:instrText>
+      </w:r>
+      <w:r>
+        <w:rPr>
+          <w:noProof/>
+        </w:rPr>
+      </w:r>
+      <w:r>
+        <w:rPr>
+          <w:noProof/>
+        </w:rPr>
+        <w:fldChar w:fldCharType="separate"/>
+      </w:r>
+      <w:r>
+        <w:rPr>
+          <w:noProof/>
+        </w:rPr>
+        <w:t>7</w:t>
+      </w:r>
+      <w:r>
+        <w:rPr>
+          <w:noProof/>
+        </w:rPr>
+        <w:fldChar w:fldCharType="end"/>
+      </w:r>
+    </w:p>
+    <w:p>
+      <w:pPr>
+        <w:pStyle w:val="TOC2"/>
+        <w:tabs>
+          <w:tab w:val="left" w:pos="1072"/>
+        </w:tabs>
+        <w:rPr>
+          <w:rFonts w:asciiTheme="minorHAnsi" w:eastAsiaTheme="minorEastAsia" w:hAnsiTheme="minorHAnsi" w:cstheme="minorBidi"/>
+          <w:noProof/>
+          <w:snapToGrid/>
+          <w:sz w:val="24"/>
+          <w:szCs w:val="24"/>
+          <w:lang w:eastAsia="ja-JP"/>
+        </w:rPr>
+      </w:pPr>
+      <w:r>
+        <w:rPr>
+          <w:noProof/>
+          <w:lang w:val="pt-BR"/>
+        </w:rPr>
+        <w:t>2.3.3</w:t>
+      </w:r>
+      <w:r>
+        <w:rPr>
+          <w:rFonts w:asciiTheme="minorHAnsi" w:eastAsiaTheme="minorEastAsia" w:hAnsiTheme="minorHAnsi" w:cstheme="minorBidi"/>
+          <w:noProof/>
+          <w:snapToGrid/>
+          <w:sz w:val="24"/>
+          <w:szCs w:val="24"/>
+          <w:lang w:eastAsia="ja-JP"/>
+        </w:rPr>
+        <w:tab/>
+      </w:r>
+      <w:r>
+        <w:rPr>
+          <w:noProof/>
+          <w:lang w:val="pt-BR"/>
+        </w:rPr>
+        <w:t>RF 3.3 - Gerar SDK sincronização do cliente.</w:t>
+      </w:r>
+      <w:r>
+        <w:rPr>
+          <w:noProof/>
+        </w:rPr>
+        <w:tab/>
+      </w:r>
+      <w:r>
+        <w:rPr>
+          <w:noProof/>
+        </w:rPr>
+        <w:fldChar w:fldCharType="begin"/>
+      </w:r>
+      <w:r>
+        <w:rPr>
+          <w:noProof/>
+        </w:rPr>
+        <w:instrText xml:space="preserve"> PAGEREF _Toc320559516 \h </w:instrText>
+      </w:r>
+      <w:r>
+        <w:rPr>
+          <w:noProof/>
+        </w:rPr>
+      </w:r>
+      <w:r>
+        <w:rPr>
+          <w:noProof/>
+        </w:rPr>
+        <w:fldChar w:fldCharType="separate"/>
+      </w:r>
+      <w:r>
+        <w:rPr>
+          <w:noProof/>
+        </w:rPr>
+        <w:t>7</w:t>
+      </w:r>
+      <w:r>
+        <w:rPr>
+          <w:noProof/>
+        </w:rPr>
+        <w:fldChar w:fldCharType="end"/>
+      </w:r>
+    </w:p>
+    <w:p>
+      <w:pPr>
+        <w:pStyle w:val="TOC2"/>
+        <w:tabs>
+          <w:tab w:val="left" w:pos="1072"/>
+        </w:tabs>
+        <w:rPr>
+          <w:rFonts w:asciiTheme="minorHAnsi" w:eastAsiaTheme="minorEastAsia" w:hAnsiTheme="minorHAnsi" w:cstheme="minorBidi"/>
+          <w:noProof/>
+          <w:snapToGrid/>
+          <w:sz w:val="24"/>
+          <w:szCs w:val="24"/>
+          <w:lang w:eastAsia="ja-JP"/>
+        </w:rPr>
+      </w:pPr>
+      <w:r>
+        <w:rPr>
+          <w:noProof/>
+          <w:lang w:val="pt-BR"/>
+        </w:rPr>
+        <w:t>2.3.4</w:t>
+      </w:r>
+      <w:r>
+        <w:rPr>
+          <w:rFonts w:asciiTheme="minorHAnsi" w:eastAsiaTheme="minorEastAsia" w:hAnsiTheme="minorHAnsi" w:cstheme="minorBidi"/>
+          <w:noProof/>
+          <w:snapToGrid/>
+          <w:sz w:val="24"/>
+          <w:szCs w:val="24"/>
+          <w:lang w:eastAsia="ja-JP"/>
+        </w:rPr>
+        <w:tab/>
+      </w:r>
+      <w:r>
+        <w:rPr>
+          <w:noProof/>
+          <w:lang w:val="pt-BR"/>
+        </w:rPr>
+        <w:t>RF 3.4 - Gerar SDK de RESTFUL do cliente.</w:t>
+      </w:r>
+      <w:r>
+        <w:rPr>
+          <w:noProof/>
+        </w:rPr>
+        <w:tab/>
+      </w:r>
+      <w:r>
+        <w:rPr>
+          <w:noProof/>
+        </w:rPr>
+        <w:fldChar w:fldCharType="begin"/>
+      </w:r>
+      <w:r>
+        <w:rPr>
+          <w:noProof/>
+        </w:rPr>
+        <w:instrText xml:space="preserve"> PAGEREF _Toc320559517 \h </w:instrText>
+      </w:r>
+      <w:r>
+        <w:rPr>
+          <w:noProof/>
+        </w:rPr>
+      </w:r>
+      <w:r>
+        <w:rPr>
+          <w:noProof/>
+        </w:rPr>
+        <w:fldChar w:fldCharType="separate"/>
+      </w:r>
+      <w:r>
+        <w:rPr>
+          <w:noProof/>
+        </w:rPr>
+        <w:t>7</w:t>
+      </w:r>
+      <w:r>
+        <w:rPr>
+          <w:noProof/>
+        </w:rPr>
+        <w:fldChar w:fldCharType="end"/>
+      </w:r>
+    </w:p>
+    <w:p>
+      <w:pPr>
+        <w:pStyle w:val="TOC2"/>
+        <w:tabs>
+          <w:tab w:val="left" w:pos="922"/>
+        </w:tabs>
+        <w:rPr>
+          <w:rFonts w:asciiTheme="minorHAnsi" w:eastAsiaTheme="minorEastAsia" w:hAnsiTheme="minorHAnsi" w:cstheme="minorBidi"/>
+          <w:noProof/>
+          <w:snapToGrid/>
+          <w:sz w:val="24"/>
+          <w:szCs w:val="24"/>
+          <w:lang w:eastAsia="ja-JP"/>
+        </w:rPr>
+      </w:pPr>
+      <w:r>
+        <w:rPr>
+          <w:noProof/>
+        </w:rPr>
+        <w:t>2.4</w:t>
+      </w:r>
+      <w:r>
+        <w:rPr>
+          <w:rFonts w:asciiTheme="minorHAnsi" w:eastAsiaTheme="minorEastAsia" w:hAnsiTheme="minorHAnsi" w:cstheme="minorBidi"/>
+          <w:noProof/>
+          <w:snapToGrid/>
+          <w:sz w:val="24"/>
+          <w:szCs w:val="24"/>
+          <w:lang w:eastAsia="ja-JP"/>
+        </w:rPr>
+        <w:tab/>
+      </w:r>
+      <w:r>
+        <w:rPr>
+          <w:noProof/>
+        </w:rPr>
+        <w:t>RF 4 - Versionar Código gerado</w:t>
+      </w:r>
+      <w:r>
+        <w:rPr>
+          <w:noProof/>
+        </w:rPr>
+        <w:tab/>
+      </w:r>
+      <w:r>
+        <w:rPr>
+          <w:noProof/>
+        </w:rPr>
+        <w:fldChar w:fldCharType="begin"/>
+      </w:r>
+      <w:r>
+        <w:rPr>
+          <w:noProof/>
+        </w:rPr>
+        <w:instrText xml:space="preserve"> PAGEREF _Toc320559518 \h </w:instrText>
+      </w:r>
+      <w:r>
+        <w:rPr>
+          <w:noProof/>
+        </w:rPr>
+      </w:r>
+      <w:r>
+        <w:rPr>
+          <w:noProof/>
+        </w:rPr>
+        <w:fldChar w:fldCharType="separate"/>
+      </w:r>
+      <w:r>
+        <w:rPr>
+          <w:noProof/>
+        </w:rPr>
+        <w:t>7</w:t>
+      </w:r>
+      <w:r>
+        <w:rPr>
+          <w:noProof/>
+        </w:rPr>
+        <w:fldChar w:fldCharType="end"/>
+      </w:r>
+    </w:p>
+    <w:p>
+      <w:pPr>
+        <w:pStyle w:val="TOC2"/>
+        <w:tabs>
+          <w:tab w:val="left" w:pos="922"/>
+        </w:tabs>
+        <w:rPr>
+          <w:rFonts w:asciiTheme="minorHAnsi" w:eastAsiaTheme="minorEastAsia" w:hAnsiTheme="minorHAnsi" w:cstheme="minorBidi"/>
+          <w:noProof/>
+          <w:snapToGrid/>
+          <w:sz w:val="24"/>
+          <w:szCs w:val="24"/>
+          <w:lang w:eastAsia="ja-JP"/>
+        </w:rPr>
+      </w:pPr>
+      <w:r>
+        <w:rPr>
+          <w:noProof/>
+        </w:rPr>
+        <w:t>2.5</w:t>
+      </w:r>
+      <w:r>
+        <w:rPr>
+          <w:rFonts w:asciiTheme="minorHAnsi" w:eastAsiaTheme="minorEastAsia" w:hAnsiTheme="minorHAnsi" w:cstheme="minorBidi"/>
+          <w:noProof/>
+          <w:snapToGrid/>
+          <w:sz w:val="24"/>
+          <w:szCs w:val="24"/>
+          <w:lang w:eastAsia="ja-JP"/>
+        </w:rPr>
+        <w:tab/>
+      </w:r>
+      <w:r>
+        <w:rPr>
+          <w:noProof/>
+        </w:rPr>
+        <w:t>RF 5 - Efetuar Login</w:t>
+      </w:r>
+      <w:r>
+        <w:rPr>
+          <w:noProof/>
+        </w:rPr>
+        <w:tab/>
+      </w:r>
+      <w:r>
+        <w:rPr>
+          <w:noProof/>
+        </w:rPr>
+        <w:fldChar w:fldCharType="begin"/>
+      </w:r>
+      <w:r>
+        <w:rPr>
+          <w:noProof/>
+        </w:rPr>
+        <w:instrText xml:space="preserve"> PAGEREF _Toc320559519 \h </w:instrText>
+      </w:r>
+      <w:r>
+        <w:rPr>
+          <w:noProof/>
+        </w:rPr>
+      </w:r>
+      <w:r>
+        <w:rPr>
+          <w:noProof/>
+        </w:rPr>
+        <w:fldChar w:fldCharType="separate"/>
+      </w:r>
+      <w:r>
+        <w:rPr>
+          <w:noProof/>
+        </w:rPr>
+        <w:t>7</w:t>
       </w:r>
       <w:r>
         <w:rPr>
@@ -1050,28 +1778,32 @@
       <w:pPr>
         <w:pStyle w:val="TOC1"/>
         <w:tabs>
-          <w:tab w:val="left" w:pos="432"/>
+          <w:tab w:val="left" w:pos="390"/>
         </w:tabs>
         <w:rPr>
+          <w:rFonts w:asciiTheme="minorHAnsi" w:eastAsiaTheme="minorEastAsia" w:hAnsiTheme="minorHAnsi" w:cstheme="minorBidi"/>
           <w:noProof/>
           <w:snapToGrid/>
           <w:sz w:val="24"/>
           <w:szCs w:val="24"/>
-        </w:rPr>
-      </w:pPr>
-      <w:r>
-        <w:rPr>
-          <w:noProof/>
-          <w:lang w:val="pt-BR"/>
-        </w:rPr>
-        <w:t>2.</w:t>
-      </w:r>
-      <w:r>
-        <w:rPr>
+          <w:lang w:eastAsia="ja-JP"/>
+        </w:rPr>
+      </w:pPr>
+      <w:r>
+        <w:rPr>
+          <w:noProof/>
+          <w:lang w:val="fr-FR"/>
+        </w:rPr>
+        <w:t>3.</w:t>
+      </w:r>
+      <w:r>
+        <w:rPr>
+          <w:rFonts w:asciiTheme="minorHAnsi" w:eastAsiaTheme="minorEastAsia" w:hAnsiTheme="minorHAnsi" w:cstheme="minorBidi"/>
           <w:noProof/>
           <w:snapToGrid/>
           <w:sz w:val="24"/>
           <w:szCs w:val="24"/>
+          <w:lang w:eastAsia="ja-JP"/>
         </w:rPr>
         <w:tab/>
       </w:r>
@@ -1080,7 +1812,7 @@
           <w:noProof/>
           <w:lang w:val="pt-BR"/>
         </w:rPr>
-        <w:t>Funcionalidade</w:t>
+        <w:t>Usabilidade</w:t>
       </w:r>
       <w:r>
         <w:rPr>
@@ -1098,7 +1830,7 @@
         <w:rPr>
           <w:noProof/>
         </w:rPr>
-        <w:instrText xml:space="preserve"> PAGEREF _Toc18208107 \h </w:instrText>
+        <w:instrText xml:space="preserve"> PAGEREF _Toc320559520 \h </w:instrText>
       </w:r>
       <w:r>
         <w:rPr>
@@ -1115,7 +1847,7 @@
         <w:rPr>
           <w:noProof/>
         </w:rPr>
-        <w:t>4</w:t>
+        <w:t>7</w:t>
       </w:r>
       <w:r>
         <w:rPr>
@@ -1128,28 +1860,32 @@
       <w:pPr>
         <w:pStyle w:val="TOC2"/>
         <w:tabs>
-          <w:tab w:val="left" w:pos="1000"/>
+          <w:tab w:val="left" w:pos="922"/>
         </w:tabs>
         <w:rPr>
+          <w:rFonts w:asciiTheme="minorHAnsi" w:eastAsiaTheme="minorEastAsia" w:hAnsiTheme="minorHAnsi" w:cstheme="minorBidi"/>
           <w:noProof/>
           <w:snapToGrid/>
           <w:sz w:val="24"/>
           <w:szCs w:val="24"/>
-        </w:rPr>
-      </w:pPr>
-      <w:r>
-        <w:rPr>
-          <w:noProof/>
-          <w:lang w:val="pt-BR"/>
-        </w:rPr>
-        <w:t>2.1</w:t>
-      </w:r>
-      <w:r>
-        <w:rPr>
+          <w:lang w:eastAsia="ja-JP"/>
+        </w:rPr>
+      </w:pPr>
+      <w:r>
+        <w:rPr>
+          <w:noProof/>
+          <w:lang w:val="fr-FR"/>
+        </w:rPr>
+        <w:t>3.1</w:t>
+      </w:r>
+      <w:r>
+        <w:rPr>
+          <w:rFonts w:asciiTheme="minorHAnsi" w:eastAsiaTheme="minorEastAsia" w:hAnsiTheme="minorHAnsi" w:cstheme="minorBidi"/>
           <w:noProof/>
           <w:snapToGrid/>
           <w:sz w:val="24"/>
           <w:szCs w:val="24"/>
+          <w:lang w:eastAsia="ja-JP"/>
         </w:rPr>
         <w:tab/>
       </w:r>
@@ -1158,7 +1894,7 @@
           <w:noProof/>
           <w:lang w:val="pt-BR"/>
         </w:rPr>
-        <w:t>&lt;Requisito Funcional Um&gt;</w:t>
+        <w:t>&lt;Requisito de Usabilidade Um&gt;</w:t>
       </w:r>
       <w:r>
         <w:rPr>
@@ -1176,7 +1912,7 @@
         <w:rPr>
           <w:noProof/>
         </w:rPr>
-        <w:instrText xml:space="preserve"> PAGEREF _Toc18208108 \h </w:instrText>
+        <w:instrText xml:space="preserve"> PAGEREF _Toc320559521 \h </w:instrText>
       </w:r>
       <w:r>
         <w:rPr>
@@ -1193,7 +1929,7 @@
         <w:rPr>
           <w:noProof/>
         </w:rPr>
-        <w:t>4</w:t>
+        <w:t>7</w:t>
       </w:r>
       <w:r>
         <w:rPr>
@@ -1206,30 +1942,32 @@
       <w:pPr>
         <w:pStyle w:val="TOC1"/>
         <w:tabs>
-          <w:tab w:val="left" w:pos="432"/>
+          <w:tab w:val="left" w:pos="390"/>
         </w:tabs>
         <w:rPr>
+          <w:rFonts w:asciiTheme="minorHAnsi" w:eastAsiaTheme="minorEastAsia" w:hAnsiTheme="minorHAnsi" w:cstheme="minorBidi"/>
           <w:noProof/>
           <w:snapToGrid/>
           <w:sz w:val="24"/>
           <w:szCs w:val="24"/>
+          <w:lang w:eastAsia="ja-JP"/>
+        </w:rPr>
+      </w:pPr>
+      <w:r>
+        <w:rPr>
+          <w:noProof/>
           <w:lang w:val="fr-FR"/>
         </w:rPr>
-      </w:pPr>
-      <w:r>
-        <w:rPr>
-          <w:noProof/>
-          <w:lang w:val="pt-BR"/>
-        </w:rPr>
-        <w:t>3.</w:t>
-      </w:r>
-      <w:r>
-        <w:rPr>
+        <w:t>4.</w:t>
+      </w:r>
+      <w:r>
+        <w:rPr>
+          <w:rFonts w:asciiTheme="minorHAnsi" w:eastAsiaTheme="minorEastAsia" w:hAnsiTheme="minorHAnsi" w:cstheme="minorBidi"/>
           <w:noProof/>
           <w:snapToGrid/>
           <w:sz w:val="24"/>
           <w:szCs w:val="24"/>
-          <w:lang w:val="fr-FR"/>
+          <w:lang w:eastAsia="ja-JP"/>
         </w:rPr>
         <w:tab/>
       </w:r>
@@ -1238,12 +1976,11 @@
           <w:noProof/>
           <w:lang w:val="pt-BR"/>
         </w:rPr>
-        <w:t>Usabilidade</w:t>
-      </w:r>
-      <w:r>
-        <w:rPr>
-          <w:noProof/>
-          <w:lang w:val="fr-FR"/>
+        <w:t>Confiabilidade</w:t>
+      </w:r>
+      <w:r>
+        <w:rPr>
+          <w:noProof/>
         </w:rPr>
         <w:tab/>
       </w:r>
@@ -1256,9 +1993,8 @@
       <w:r>
         <w:rPr>
           <w:noProof/>
-          <w:lang w:val="fr-FR"/>
-        </w:rPr>
-        <w:instrText xml:space="preserve"> PAGEREF _Toc18208109 \h </w:instrText>
+        </w:rPr>
+        <w:instrText xml:space="preserve"> PAGEREF _Toc320559522 \h </w:instrText>
       </w:r>
       <w:r>
         <w:rPr>
@@ -1274,9 +2010,8 @@
       <w:r>
         <w:rPr>
           <w:noProof/>
-          <w:lang w:val="fr-FR"/>
-        </w:rPr>
-        <w:t>5</w:t>
+        </w:rPr>
+        <w:t>7</w:t>
       </w:r>
       <w:r>
         <w:rPr>
@@ -1289,30 +2024,32 @@
       <w:pPr>
         <w:pStyle w:val="TOC2"/>
         <w:tabs>
-          <w:tab w:val="left" w:pos="1000"/>
+          <w:tab w:val="left" w:pos="922"/>
         </w:tabs>
         <w:rPr>
+          <w:rFonts w:asciiTheme="minorHAnsi" w:eastAsiaTheme="minorEastAsia" w:hAnsiTheme="minorHAnsi" w:cstheme="minorBidi"/>
           <w:noProof/>
           <w:snapToGrid/>
           <w:sz w:val="24"/>
           <w:szCs w:val="24"/>
+          <w:lang w:eastAsia="ja-JP"/>
+        </w:rPr>
+      </w:pPr>
+      <w:r>
+        <w:rPr>
+          <w:noProof/>
           <w:lang w:val="fr-FR"/>
         </w:rPr>
-      </w:pPr>
-      <w:r>
-        <w:rPr>
-          <w:noProof/>
-          <w:lang w:val="pt-BR"/>
-        </w:rPr>
-        <w:t>3.1</w:t>
-      </w:r>
-      <w:r>
-        <w:rPr>
+        <w:t>4.1</w:t>
+      </w:r>
+      <w:r>
+        <w:rPr>
+          <w:rFonts w:asciiTheme="minorHAnsi" w:eastAsiaTheme="minorEastAsia" w:hAnsiTheme="minorHAnsi" w:cstheme="minorBidi"/>
           <w:noProof/>
           <w:snapToGrid/>
           <w:sz w:val="24"/>
           <w:szCs w:val="24"/>
-          <w:lang w:val="fr-FR"/>
+          <w:lang w:eastAsia="ja-JP"/>
         </w:rPr>
         <w:tab/>
       </w:r>
@@ -1321,12 +2058,11 @@
           <w:noProof/>
           <w:lang w:val="pt-BR"/>
         </w:rPr>
-        <w:t>&lt;Requisito de Usabilidade Um&gt;</w:t>
-      </w:r>
-      <w:r>
-        <w:rPr>
-          <w:noProof/>
-          <w:lang w:val="fr-FR"/>
+        <w:t>&lt;Requisito de Confiabilidade Um&gt;</w:t>
+      </w:r>
+      <w:r>
+        <w:rPr>
+          <w:noProof/>
         </w:rPr>
         <w:tab/>
       </w:r>
@@ -1339,9 +2075,8 @@
       <w:r>
         <w:rPr>
           <w:noProof/>
-          <w:lang w:val="fr-FR"/>
-        </w:rPr>
-        <w:instrText xml:space="preserve"> PAGEREF _Toc18208110 \h </w:instrText>
+        </w:rPr>
+        <w:instrText xml:space="preserve"> PAGEREF _Toc320559523 \h </w:instrText>
       </w:r>
       <w:r>
         <w:rPr>
@@ -1357,9 +2092,8 @@
       <w:r>
         <w:rPr>
           <w:noProof/>
-          <w:lang w:val="fr-FR"/>
-        </w:rPr>
-        <w:t>5</w:t>
+        </w:rPr>
+        <w:t>8</w:t>
       </w:r>
       <w:r>
         <w:rPr>
@@ -1372,30 +2106,31 @@
       <w:pPr>
         <w:pStyle w:val="TOC1"/>
         <w:tabs>
-          <w:tab w:val="left" w:pos="432"/>
+          <w:tab w:val="left" w:pos="390"/>
         </w:tabs>
         <w:rPr>
+          <w:rFonts w:asciiTheme="minorHAnsi" w:eastAsiaTheme="minorEastAsia" w:hAnsiTheme="minorHAnsi" w:cstheme="minorBidi"/>
           <w:noProof/>
           <w:snapToGrid/>
           <w:sz w:val="24"/>
           <w:szCs w:val="24"/>
-          <w:lang w:val="fr-FR"/>
-        </w:rPr>
-      </w:pPr>
-      <w:r>
-        <w:rPr>
-          <w:noProof/>
-          <w:lang w:val="pt-BR"/>
-        </w:rPr>
-        <w:t>4.</w:t>
-      </w:r>
-      <w:r>
-        <w:rPr>
+          <w:lang w:eastAsia="ja-JP"/>
+        </w:rPr>
+      </w:pPr>
+      <w:r>
+        <w:rPr>
+          <w:noProof/>
+        </w:rPr>
+        <w:t>5.</w:t>
+      </w:r>
+      <w:r>
+        <w:rPr>
+          <w:rFonts w:asciiTheme="minorHAnsi" w:eastAsiaTheme="minorEastAsia" w:hAnsiTheme="minorHAnsi" w:cstheme="minorBidi"/>
           <w:noProof/>
           <w:snapToGrid/>
           <w:sz w:val="24"/>
           <w:szCs w:val="24"/>
-          <w:lang w:val="fr-FR"/>
+          <w:lang w:eastAsia="ja-JP"/>
         </w:rPr>
         <w:tab/>
       </w:r>
@@ -1404,12 +2139,11 @@
           <w:noProof/>
           <w:lang w:val="pt-BR"/>
         </w:rPr>
-        <w:t>Confiabilidade</w:t>
-      </w:r>
-      <w:r>
-        <w:rPr>
-          <w:noProof/>
-          <w:lang w:val="fr-FR"/>
+        <w:t>Desempenho</w:t>
+      </w:r>
+      <w:r>
+        <w:rPr>
+          <w:noProof/>
         </w:rPr>
         <w:tab/>
       </w:r>
@@ -1422,9 +2156,8 @@
       <w:r>
         <w:rPr>
           <w:noProof/>
-          <w:lang w:val="fr-FR"/>
-        </w:rPr>
-        <w:instrText xml:space="preserve"> PAGEREF _Toc18208111 \h </w:instrText>
+        </w:rPr>
+        <w:instrText xml:space="preserve"> PAGEREF _Toc320559524 \h </w:instrText>
       </w:r>
       <w:r>
         <w:rPr>
@@ -1440,9 +2173,8 @@
       <w:r>
         <w:rPr>
           <w:noProof/>
-          <w:lang w:val="fr-FR"/>
-        </w:rPr>
-        <w:t>5</w:t>
+        </w:rPr>
+        <w:t>8</w:t>
       </w:r>
       <w:r>
         <w:rPr>
@@ -1455,30 +2187,31 @@
       <w:pPr>
         <w:pStyle w:val="TOC2"/>
         <w:tabs>
-          <w:tab w:val="left" w:pos="1000"/>
+          <w:tab w:val="left" w:pos="922"/>
         </w:tabs>
         <w:rPr>
+          <w:rFonts w:asciiTheme="minorHAnsi" w:eastAsiaTheme="minorEastAsia" w:hAnsiTheme="minorHAnsi" w:cstheme="minorBidi"/>
           <w:noProof/>
           <w:snapToGrid/>
           <w:sz w:val="24"/>
           <w:szCs w:val="24"/>
-          <w:lang w:val="fr-FR"/>
-        </w:rPr>
-      </w:pPr>
-      <w:r>
-        <w:rPr>
-          <w:noProof/>
-          <w:lang w:val="pt-BR"/>
-        </w:rPr>
-        <w:t>4.1</w:t>
-      </w:r>
-      <w:r>
-        <w:rPr>
+          <w:lang w:eastAsia="ja-JP"/>
+        </w:rPr>
+      </w:pPr>
+      <w:r>
+        <w:rPr>
+          <w:noProof/>
+        </w:rPr>
+        <w:t>5.1</w:t>
+      </w:r>
+      <w:r>
+        <w:rPr>
+          <w:rFonts w:asciiTheme="minorHAnsi" w:eastAsiaTheme="minorEastAsia" w:hAnsiTheme="minorHAnsi" w:cstheme="minorBidi"/>
           <w:noProof/>
           <w:snapToGrid/>
           <w:sz w:val="24"/>
           <w:szCs w:val="24"/>
-          <w:lang w:val="fr-FR"/>
+          <w:lang w:eastAsia="ja-JP"/>
         </w:rPr>
         <w:tab/>
       </w:r>
@@ -1487,12 +2220,11 @@
           <w:noProof/>
           <w:lang w:val="pt-BR"/>
         </w:rPr>
-        <w:t>&lt;Requisito de Confiabilidade Um&gt;</w:t>
-      </w:r>
-      <w:r>
-        <w:rPr>
-          <w:noProof/>
-          <w:lang w:val="fr-FR"/>
+        <w:t>&lt;Requisito de Desempenho Um&gt;</w:t>
+      </w:r>
+      <w:r>
+        <w:rPr>
+          <w:noProof/>
         </w:rPr>
         <w:tab/>
       </w:r>
@@ -1505,9 +2237,8 @@
       <w:r>
         <w:rPr>
           <w:noProof/>
-          <w:lang w:val="fr-FR"/>
-        </w:rPr>
-        <w:instrText xml:space="preserve"> PAGEREF _Toc18208112 \h </w:instrText>
+        </w:rPr>
+        <w:instrText xml:space="preserve"> PAGEREF _Toc320559525 \h </w:instrText>
       </w:r>
       <w:r>
         <w:rPr>
@@ -1523,9 +2254,8 @@
       <w:r>
         <w:rPr>
           <w:noProof/>
-          <w:lang w:val="fr-FR"/>
-        </w:rPr>
-        <w:t>5</w:t>
+        </w:rPr>
+        <w:t>8</w:t>
       </w:r>
       <w:r>
         <w:rPr>
@@ -1538,28 +2268,31 @@
       <w:pPr>
         <w:pStyle w:val="TOC1"/>
         <w:tabs>
-          <w:tab w:val="left" w:pos="432"/>
+          <w:tab w:val="left" w:pos="390"/>
         </w:tabs>
         <w:rPr>
+          <w:rFonts w:asciiTheme="minorHAnsi" w:eastAsiaTheme="minorEastAsia" w:hAnsiTheme="minorHAnsi" w:cstheme="minorBidi"/>
           <w:noProof/>
           <w:snapToGrid/>
           <w:sz w:val="24"/>
           <w:szCs w:val="24"/>
-        </w:rPr>
-      </w:pPr>
-      <w:r>
-        <w:rPr>
-          <w:noProof/>
-          <w:lang w:val="pt-BR"/>
-        </w:rPr>
-        <w:t>5.</w:t>
-      </w:r>
-      <w:r>
-        <w:rPr>
+          <w:lang w:eastAsia="ja-JP"/>
+        </w:rPr>
+      </w:pPr>
+      <w:r>
+        <w:rPr>
+          <w:noProof/>
+        </w:rPr>
+        <w:t>6.</w:t>
+      </w:r>
+      <w:r>
+        <w:rPr>
+          <w:rFonts w:asciiTheme="minorHAnsi" w:eastAsiaTheme="minorEastAsia" w:hAnsiTheme="minorHAnsi" w:cstheme="minorBidi"/>
           <w:noProof/>
           <w:snapToGrid/>
           <w:sz w:val="24"/>
           <w:szCs w:val="24"/>
+          <w:lang w:eastAsia="ja-JP"/>
         </w:rPr>
         <w:tab/>
       </w:r>
@@ -1568,7 +2301,7 @@
           <w:noProof/>
           <w:lang w:val="pt-BR"/>
         </w:rPr>
-        <w:t>Desempenho</w:t>
+        <w:t>Suportabilidade</w:t>
       </w:r>
       <w:r>
         <w:rPr>
@@ -1586,7 +2319,7 @@
         <w:rPr>
           <w:noProof/>
         </w:rPr>
-        <w:instrText xml:space="preserve"> PAGEREF _Toc18208113 \h </w:instrText>
+        <w:instrText xml:space="preserve"> PAGEREF _Toc320559526 \h </w:instrText>
       </w:r>
       <w:r>
         <w:rPr>
@@ -1603,7 +2336,7 @@
         <w:rPr>
           <w:noProof/>
         </w:rPr>
-        <w:t>5</w:t>
+        <w:t>8</w:t>
       </w:r>
       <w:r>
         <w:rPr>
@@ -1616,28 +2349,32 @@
       <w:pPr>
         <w:pStyle w:val="TOC2"/>
         <w:tabs>
-          <w:tab w:val="left" w:pos="1000"/>
+          <w:tab w:val="left" w:pos="922"/>
         </w:tabs>
         <w:rPr>
+          <w:rFonts w:asciiTheme="minorHAnsi" w:eastAsiaTheme="minorEastAsia" w:hAnsiTheme="minorHAnsi" w:cstheme="minorBidi"/>
           <w:noProof/>
           <w:snapToGrid/>
           <w:sz w:val="24"/>
           <w:szCs w:val="24"/>
-        </w:rPr>
-      </w:pPr>
-      <w:r>
-        <w:rPr>
-          <w:noProof/>
-          <w:lang w:val="pt-BR"/>
-        </w:rPr>
-        <w:t>5.1</w:t>
-      </w:r>
-      <w:r>
-        <w:rPr>
+          <w:lang w:eastAsia="ja-JP"/>
+        </w:rPr>
+      </w:pPr>
+      <w:r>
+        <w:rPr>
+          <w:noProof/>
+          <w:lang w:val="fr-FR"/>
+        </w:rPr>
+        <w:t>6.1</w:t>
+      </w:r>
+      <w:r>
+        <w:rPr>
+          <w:rFonts w:asciiTheme="minorHAnsi" w:eastAsiaTheme="minorEastAsia" w:hAnsiTheme="minorHAnsi" w:cstheme="minorBidi"/>
           <w:noProof/>
           <w:snapToGrid/>
           <w:sz w:val="24"/>
           <w:szCs w:val="24"/>
+          <w:lang w:eastAsia="ja-JP"/>
         </w:rPr>
         <w:tab/>
       </w:r>
@@ -1646,7 +2383,7 @@
           <w:noProof/>
           <w:lang w:val="pt-BR"/>
         </w:rPr>
-        <w:t>&lt;Requisito de Desempenho Um&gt;</w:t>
+        <w:t>&lt;Requisito de Suportabilidade Um&gt;</w:t>
       </w:r>
       <w:r>
         <w:rPr>
@@ -1664,7 +2401,7 @@
         <w:rPr>
           <w:noProof/>
         </w:rPr>
-        <w:instrText xml:space="preserve"> PAGEREF _Toc18208114 \h </w:instrText>
+        <w:instrText xml:space="preserve"> PAGEREF _Toc320559527 \h </w:instrText>
       </w:r>
       <w:r>
         <w:rPr>
@@ -1681,7 +2418,7 @@
         <w:rPr>
           <w:noProof/>
         </w:rPr>
-        <w:t>5</w:t>
+        <w:t>8</w:t>
       </w:r>
       <w:r>
         <w:rPr>
@@ -1694,30 +2431,31 @@
       <w:pPr>
         <w:pStyle w:val="TOC1"/>
         <w:tabs>
-          <w:tab w:val="left" w:pos="432"/>
+          <w:tab w:val="left" w:pos="390"/>
         </w:tabs>
         <w:rPr>
+          <w:rFonts w:asciiTheme="minorHAnsi" w:eastAsiaTheme="minorEastAsia" w:hAnsiTheme="minorHAnsi" w:cstheme="minorBidi"/>
           <w:noProof/>
           <w:snapToGrid/>
           <w:sz w:val="24"/>
           <w:szCs w:val="24"/>
-          <w:lang w:val="fr-FR"/>
-        </w:rPr>
-      </w:pPr>
-      <w:r>
-        <w:rPr>
-          <w:noProof/>
-          <w:lang w:val="pt-BR"/>
-        </w:rPr>
-        <w:t>6.</w:t>
-      </w:r>
-      <w:r>
-        <w:rPr>
+          <w:lang w:eastAsia="ja-JP"/>
+        </w:rPr>
+      </w:pPr>
+      <w:r>
+        <w:rPr>
+          <w:noProof/>
+        </w:rPr>
+        <w:t>7.</w:t>
+      </w:r>
+      <w:r>
+        <w:rPr>
+          <w:rFonts w:asciiTheme="minorHAnsi" w:eastAsiaTheme="minorEastAsia" w:hAnsiTheme="minorHAnsi" w:cstheme="minorBidi"/>
           <w:noProof/>
           <w:snapToGrid/>
           <w:sz w:val="24"/>
           <w:szCs w:val="24"/>
-          <w:lang w:val="fr-FR"/>
+          <w:lang w:eastAsia="ja-JP"/>
         </w:rPr>
         <w:tab/>
       </w:r>
@@ -1726,12 +2464,11 @@
           <w:noProof/>
           <w:lang w:val="pt-BR"/>
         </w:rPr>
-        <w:t>Suportabilidade</w:t>
-      </w:r>
-      <w:r>
-        <w:rPr>
-          <w:noProof/>
-          <w:lang w:val="fr-FR"/>
+        <w:t>Restrições de Design</w:t>
+      </w:r>
+      <w:r>
+        <w:rPr>
+          <w:noProof/>
         </w:rPr>
         <w:tab/>
       </w:r>
@@ -1744,9 +2481,8 @@
       <w:r>
         <w:rPr>
           <w:noProof/>
-          <w:lang w:val="fr-FR"/>
-        </w:rPr>
-        <w:instrText xml:space="preserve"> PAGEREF _Toc18208115 \h </w:instrText>
+        </w:rPr>
+        <w:instrText xml:space="preserve"> PAGEREF _Toc320559528 \h </w:instrText>
       </w:r>
       <w:r>
         <w:rPr>
@@ -1762,9 +2498,8 @@
       <w:r>
         <w:rPr>
           <w:noProof/>
-          <w:lang w:val="fr-FR"/>
-        </w:rPr>
-        <w:t>5</w:t>
+        </w:rPr>
+        <w:t>8</w:t>
       </w:r>
       <w:r>
         <w:rPr>
@@ -1777,30 +2512,32 @@
       <w:pPr>
         <w:pStyle w:val="TOC2"/>
         <w:tabs>
-          <w:tab w:val="left" w:pos="1000"/>
+          <w:tab w:val="left" w:pos="922"/>
         </w:tabs>
         <w:rPr>
+          <w:rFonts w:asciiTheme="minorHAnsi" w:eastAsiaTheme="minorEastAsia" w:hAnsiTheme="minorHAnsi" w:cstheme="minorBidi"/>
           <w:noProof/>
           <w:snapToGrid/>
           <w:sz w:val="24"/>
           <w:szCs w:val="24"/>
+          <w:lang w:eastAsia="ja-JP"/>
+        </w:rPr>
+      </w:pPr>
+      <w:r>
+        <w:rPr>
+          <w:noProof/>
           <w:lang w:val="fr-FR"/>
         </w:rPr>
-      </w:pPr>
-      <w:r>
-        <w:rPr>
-          <w:noProof/>
-          <w:lang w:val="pt-BR"/>
-        </w:rPr>
-        <w:t>6.1</w:t>
-      </w:r>
-      <w:r>
-        <w:rPr>
+        <w:t>7.1</w:t>
+      </w:r>
+      <w:r>
+        <w:rPr>
+          <w:rFonts w:asciiTheme="minorHAnsi" w:eastAsiaTheme="minorEastAsia" w:hAnsiTheme="minorHAnsi" w:cstheme="minorBidi"/>
           <w:noProof/>
           <w:snapToGrid/>
           <w:sz w:val="24"/>
           <w:szCs w:val="24"/>
-          <w:lang w:val="fr-FR"/>
+          <w:lang w:eastAsia="ja-JP"/>
         </w:rPr>
         <w:tab/>
       </w:r>
@@ -1809,12 +2546,11 @@
           <w:noProof/>
           <w:lang w:val="pt-BR"/>
         </w:rPr>
-        <w:t>&lt;Requisito de Suportabilidade Um&gt;</w:t>
-      </w:r>
-      <w:r>
-        <w:rPr>
-          <w:noProof/>
-          <w:lang w:val="fr-FR"/>
+        <w:t>&lt;Restrição de Design Um&gt;</w:t>
+      </w:r>
+      <w:r>
+        <w:rPr>
+          <w:noProof/>
         </w:rPr>
         <w:tab/>
       </w:r>
@@ -1827,9 +2563,8 @@
       <w:r>
         <w:rPr>
           <w:noProof/>
-          <w:lang w:val="fr-FR"/>
-        </w:rPr>
-        <w:instrText xml:space="preserve"> PAGEREF _Toc18208116 \h </w:instrText>
+        </w:rPr>
+        <w:instrText xml:space="preserve"> PAGEREF _Toc320559529 \h </w:instrText>
       </w:r>
       <w:r>
         <w:rPr>
@@ -1845,9 +2580,8 @@
       <w:r>
         <w:rPr>
           <w:noProof/>
-          <w:lang w:val="fr-FR"/>
-        </w:rPr>
-        <w:t>6</w:t>
+        </w:rPr>
+        <w:t>8</w:t>
       </w:r>
       <w:r>
         <w:rPr>
@@ -1860,31 +2594,115 @@
       <w:pPr>
         <w:pStyle w:val="TOC1"/>
         <w:tabs>
-          <w:tab w:val="left" w:pos="432"/>
+          <w:tab w:val="left" w:pos="390"/>
         </w:tabs>
         <w:rPr>
+          <w:rFonts w:asciiTheme="minorHAnsi" w:eastAsiaTheme="minorEastAsia" w:hAnsiTheme="minorHAnsi" w:cstheme="minorBidi"/>
           <w:noProof/>
           <w:snapToGrid/>
           <w:sz w:val="24"/>
           <w:szCs w:val="24"/>
+          <w:lang w:eastAsia="ja-JP"/>
+        </w:rPr>
+      </w:pPr>
+      <w:r>
+        <w:rPr>
+          <w:noProof/>
           <w:lang w:val="fr-FR"/>
         </w:rPr>
-      </w:pPr>
-      <w:r>
-        <w:rPr>
-          <w:noProof/>
-          <w:lang w:val="pt-BR"/>
-        </w:rPr>
-        <w:t>7.</w:t>
-      </w:r>
-      <w:r>
-        <w:rPr>
+        <w:t>8.</w:t>
+      </w:r>
+      <w:r>
+        <w:rPr>
+          <w:rFonts w:asciiTheme="minorHAnsi" w:eastAsiaTheme="minorEastAsia" w:hAnsiTheme="minorHAnsi" w:cstheme="minorBidi"/>
           <w:noProof/>
           <w:snapToGrid/>
           <w:sz w:val="24"/>
           <w:szCs w:val="24"/>
+          <w:lang w:eastAsia="ja-JP"/>
+        </w:rPr>
+        <w:tab/>
+      </w:r>
+      <w:r>
+        <w:rPr>
+          <w:noProof/>
+          <w:lang w:val="pt-BR"/>
+        </w:rPr>
+        <w:t>Requisitos de Sistema de Ajuda e de Documentação de Usuário On-line</w:t>
+      </w:r>
+      <w:r>
+        <w:rPr>
+          <w:noProof/>
+        </w:rPr>
+        <w:tab/>
+      </w:r>
+      <w:r>
+        <w:rPr>
+          <w:noProof/>
+        </w:rPr>
+        <w:fldChar w:fldCharType="begin"/>
+      </w:r>
+      <w:r>
+        <w:rPr>
+          <w:noProof/>
+        </w:rPr>
+        <w:instrText xml:space="preserve"> PAGEREF _Toc320559530 \h </w:instrText>
+      </w:r>
+      <w:r>
+        <w:rPr>
+          <w:noProof/>
+        </w:rPr>
+      </w:r>
+      <w:r>
+        <w:rPr>
+          <w:noProof/>
+        </w:rPr>
+        <w:fldChar w:fldCharType="separate"/>
+      </w:r>
+      <w:r>
+        <w:rPr>
+          <w:noProof/>
+        </w:rPr>
+        <w:t>8</w:t>
+      </w:r>
+      <w:r>
+        <w:rPr>
+          <w:noProof/>
+        </w:rPr>
+        <w:fldChar w:fldCharType="end"/>
+      </w:r>
+    </w:p>
+    <w:p>
+      <w:pPr>
+        <w:pStyle w:val="TOC1"/>
+        <w:tabs>
+          <w:tab w:val="left" w:pos="390"/>
+        </w:tabs>
+        <w:rPr>
+          <w:rFonts w:asciiTheme="minorHAnsi" w:eastAsiaTheme="minorEastAsia" w:hAnsiTheme="minorHAnsi" w:cstheme="minorBidi"/>
+          <w:noProof/>
+          <w:snapToGrid/>
+          <w:sz w:val="24"/>
+          <w:szCs w:val="24"/>
+          <w:lang w:eastAsia="ja-JP"/>
+        </w:rPr>
+      </w:pPr>
+      <w:r>
+        <w:rPr>
+          <w:noProof/>
           <w:lang w:val="fr-FR"/>
         </w:rPr>
+        <w:t>9.</w:t>
+      </w:r>
+      <w:r>
+        <w:rPr>
+          <w:rFonts w:asciiTheme="minorHAnsi" w:eastAsiaTheme="minorEastAsia" w:hAnsiTheme="minorHAnsi" w:cstheme="minorBidi"/>
+          <w:noProof/>
+          <w:snapToGrid/>
+          <w:sz w:val="24"/>
+          <w:szCs w:val="24"/>
+          <w:lang w:eastAsia="ja-JP"/>
+        </w:rPr>
         <w:tab/>
       </w:r>
       <w:r>
@@ -1892,27 +2710,107 @@
           <w:noProof/>
           <w:lang w:val="pt-BR"/>
         </w:rPr>
-        <w:t>Restrições de Design</w:t>
-      </w:r>
+        <w:t>Componentes Adquiridos</w:t>
+      </w:r>
+      <w:r>
+        <w:rPr>
+          <w:noProof/>
+        </w:rPr>
+        <w:tab/>
+      </w:r>
+      <w:r>
+        <w:rPr>
+          <w:noProof/>
+        </w:rPr>
+        <w:fldChar w:fldCharType="begin"/>
+      </w:r>
+      <w:r>
+        <w:rPr>
+          <w:noProof/>
+        </w:rPr>
+        <w:instrText xml:space="preserve"> PAGEREF _Toc320559531 \h </w:instrText>
+      </w:r>
+      <w:r>
+        <w:rPr>
+          <w:noProof/>
+        </w:rPr>
+      </w:r>
+      <w:r>
+        <w:rPr>
+          <w:noProof/>
+        </w:rPr>
+        <w:fldChar w:fldCharType="separate"/>
+      </w:r>
+      <w:r>
+        <w:rPr>
+          <w:noProof/>
+        </w:rPr>
+        <w:t>8</w:t>
+      </w:r>
+      <w:r>
+        <w:rPr>
+          <w:noProof/>
+        </w:rPr>
+        <w:fldChar w:fldCharType="end"/>
+      </w:r>
+    </w:p>
+    <w:p>
+      <w:pPr>
+        <w:pStyle w:val="TOC1"/>
+        <w:tabs>
+          <w:tab w:val="left" w:pos="490"/>
+        </w:tabs>
+        <w:rPr>
+          <w:rFonts w:asciiTheme="minorHAnsi" w:eastAsiaTheme="minorEastAsia" w:hAnsiTheme="minorHAnsi" w:cstheme="minorBidi"/>
+          <w:noProof/>
+          <w:snapToGrid/>
+          <w:sz w:val="24"/>
+          <w:szCs w:val="24"/>
+          <w:lang w:eastAsia="ja-JP"/>
+        </w:rPr>
+      </w:pPr>
       <w:r>
         <w:rPr>
           <w:noProof/>
           <w:lang w:val="fr-FR"/>
         </w:rPr>
+        <w:t>10.</w:t>
+      </w:r>
+      <w:r>
+        <w:rPr>
+          <w:rFonts w:asciiTheme="minorHAnsi" w:eastAsiaTheme="minorEastAsia" w:hAnsiTheme="minorHAnsi" w:cstheme="minorBidi"/>
+          <w:noProof/>
+          <w:snapToGrid/>
+          <w:sz w:val="24"/>
+          <w:szCs w:val="24"/>
+          <w:lang w:eastAsia="ja-JP"/>
+        </w:rPr>
         <w:tab/>
       </w:r>
       <w:r>
         <w:rPr>
           <w:noProof/>
+          <w:lang w:val="pt-BR"/>
+        </w:rPr>
+        <w:t>Interfaces</w:t>
+      </w:r>
+      <w:r>
+        <w:rPr>
+          <w:noProof/>
+        </w:rPr>
+        <w:tab/>
+      </w:r>
+      <w:r>
+        <w:rPr>
+          <w:noProof/>
         </w:rPr>
         <w:fldChar w:fldCharType="begin"/>
       </w:r>
       <w:r>
         <w:rPr>
           <w:noProof/>
-          <w:lang w:val="fr-FR"/>
-        </w:rPr>
-        <w:instrText xml:space="preserve"> PAGEREF _Toc18208117 \h </w:instrText>
+        </w:rPr>
+        <w:instrText xml:space="preserve"> PAGEREF _Toc320559532 \h </w:instrText>
       </w:r>
       <w:r>
         <w:rPr>
@@ -1928,9 +2826,8 @@
       <w:r>
         <w:rPr>
           <w:noProof/>
-          <w:lang w:val="fr-FR"/>
-        </w:rPr>
-        <w:t>6</w:t>
+        </w:rPr>
+        <w:t>8</w:t>
       </w:r>
       <w:r>
         <w:rPr>
@@ -1943,31 +2840,115 @@
       <w:pPr>
         <w:pStyle w:val="TOC2"/>
         <w:tabs>
-          <w:tab w:val="left" w:pos="1000"/>
+          <w:tab w:val="left" w:pos="1022"/>
         </w:tabs>
         <w:rPr>
+          <w:rFonts w:asciiTheme="minorHAnsi" w:eastAsiaTheme="minorEastAsia" w:hAnsiTheme="minorHAnsi" w:cstheme="minorBidi"/>
           <w:noProof/>
           <w:snapToGrid/>
           <w:sz w:val="24"/>
           <w:szCs w:val="24"/>
+          <w:lang w:eastAsia="ja-JP"/>
+        </w:rPr>
+      </w:pPr>
+      <w:r>
+        <w:rPr>
+          <w:noProof/>
           <w:lang w:val="fr-FR"/>
         </w:rPr>
-      </w:pPr>
-      <w:r>
-        <w:rPr>
-          <w:noProof/>
-          <w:lang w:val="pt-BR"/>
-        </w:rPr>
-        <w:t>7.1</w:t>
-      </w:r>
-      <w:r>
-        <w:rPr>
+        <w:t>10.1</w:t>
+      </w:r>
+      <w:r>
+        <w:rPr>
+          <w:rFonts w:asciiTheme="minorHAnsi" w:eastAsiaTheme="minorEastAsia" w:hAnsiTheme="minorHAnsi" w:cstheme="minorBidi"/>
           <w:noProof/>
           <w:snapToGrid/>
           <w:sz w:val="24"/>
           <w:szCs w:val="24"/>
+          <w:lang w:eastAsia="ja-JP"/>
+        </w:rPr>
+        <w:tab/>
+      </w:r>
+      <w:r>
+        <w:rPr>
+          <w:noProof/>
+          <w:lang w:val="pt-BR"/>
+        </w:rPr>
+        <w:t>Interfaces do Usuário</w:t>
+      </w:r>
+      <w:r>
+        <w:rPr>
+          <w:noProof/>
+        </w:rPr>
+        <w:tab/>
+      </w:r>
+      <w:r>
+        <w:rPr>
+          <w:noProof/>
+        </w:rPr>
+        <w:fldChar w:fldCharType="begin"/>
+      </w:r>
+      <w:r>
+        <w:rPr>
+          <w:noProof/>
+        </w:rPr>
+        <w:instrText xml:space="preserve"> PAGEREF _Toc320559533 \h </w:instrText>
+      </w:r>
+      <w:r>
+        <w:rPr>
+          <w:noProof/>
+        </w:rPr>
+      </w:r>
+      <w:r>
+        <w:rPr>
+          <w:noProof/>
+        </w:rPr>
+        <w:fldChar w:fldCharType="separate"/>
+      </w:r>
+      <w:r>
+        <w:rPr>
+          <w:noProof/>
+        </w:rPr>
+        <w:t>8</w:t>
+      </w:r>
+      <w:r>
+        <w:rPr>
+          <w:noProof/>
+        </w:rPr>
+        <w:fldChar w:fldCharType="end"/>
+      </w:r>
+    </w:p>
+    <w:p>
+      <w:pPr>
+        <w:pStyle w:val="TOC2"/>
+        <w:tabs>
+          <w:tab w:val="left" w:pos="1022"/>
+        </w:tabs>
+        <w:rPr>
+          <w:rFonts w:asciiTheme="minorHAnsi" w:eastAsiaTheme="minorEastAsia" w:hAnsiTheme="minorHAnsi" w:cstheme="minorBidi"/>
+          <w:noProof/>
+          <w:snapToGrid/>
+          <w:sz w:val="24"/>
+          <w:szCs w:val="24"/>
+          <w:lang w:eastAsia="ja-JP"/>
+        </w:rPr>
+      </w:pPr>
+      <w:r>
+        <w:rPr>
+          <w:noProof/>
           <w:lang w:val="fr-FR"/>
         </w:rPr>
+        <w:t>10.2</w:t>
+      </w:r>
+      <w:r>
+        <w:rPr>
+          <w:rFonts w:asciiTheme="minorHAnsi" w:eastAsiaTheme="minorEastAsia" w:hAnsiTheme="minorHAnsi" w:cstheme="minorBidi"/>
+          <w:noProof/>
+          <w:snapToGrid/>
+          <w:sz w:val="24"/>
+          <w:szCs w:val="24"/>
+          <w:lang w:eastAsia="ja-JP"/>
+        </w:rPr>
         <w:tab/>
       </w:r>
       <w:r>
@@ -1975,27 +2956,189 @@
           <w:noProof/>
           <w:lang w:val="pt-BR"/>
         </w:rPr>
-        <w:t>&lt;Restrição de Design Um&gt;</w:t>
-      </w:r>
+        <w:t>Interfaces de Hardware</w:t>
+      </w:r>
+      <w:r>
+        <w:rPr>
+          <w:noProof/>
+        </w:rPr>
+        <w:tab/>
+      </w:r>
+      <w:r>
+        <w:rPr>
+          <w:noProof/>
+        </w:rPr>
+        <w:fldChar w:fldCharType="begin"/>
+      </w:r>
+      <w:r>
+        <w:rPr>
+          <w:noProof/>
+        </w:rPr>
+        <w:instrText xml:space="preserve"> PAGEREF _Toc320559534 \h </w:instrText>
+      </w:r>
+      <w:r>
+        <w:rPr>
+          <w:noProof/>
+        </w:rPr>
+      </w:r>
+      <w:r>
+        <w:rPr>
+          <w:noProof/>
+        </w:rPr>
+        <w:fldChar w:fldCharType="separate"/>
+      </w:r>
+      <w:r>
+        <w:rPr>
+          <w:noProof/>
+        </w:rPr>
+        <w:t>9</w:t>
+      </w:r>
+      <w:r>
+        <w:rPr>
+          <w:noProof/>
+        </w:rPr>
+        <w:fldChar w:fldCharType="end"/>
+      </w:r>
+    </w:p>
+    <w:p>
+      <w:pPr>
+        <w:pStyle w:val="TOC2"/>
+        <w:tabs>
+          <w:tab w:val="left" w:pos="1022"/>
+        </w:tabs>
+        <w:rPr>
+          <w:rFonts w:asciiTheme="minorHAnsi" w:eastAsiaTheme="minorEastAsia" w:hAnsiTheme="minorHAnsi" w:cstheme="minorBidi"/>
+          <w:noProof/>
+          <w:snapToGrid/>
+          <w:sz w:val="24"/>
+          <w:szCs w:val="24"/>
+          <w:lang w:eastAsia="ja-JP"/>
+        </w:rPr>
+      </w:pPr>
       <w:r>
         <w:rPr>
           <w:noProof/>
           <w:lang w:val="fr-FR"/>
         </w:rPr>
+        <w:t>10.3</w:t>
+      </w:r>
+      <w:r>
+        <w:rPr>
+          <w:rFonts w:asciiTheme="minorHAnsi" w:eastAsiaTheme="minorEastAsia" w:hAnsiTheme="minorHAnsi" w:cstheme="minorBidi"/>
+          <w:noProof/>
+          <w:snapToGrid/>
+          <w:sz w:val="24"/>
+          <w:szCs w:val="24"/>
+          <w:lang w:eastAsia="ja-JP"/>
+        </w:rPr>
         <w:tab/>
       </w:r>
       <w:r>
         <w:rPr>
           <w:noProof/>
+          <w:lang w:val="pt-BR"/>
+        </w:rPr>
+        <w:t>Interfaces de Software</w:t>
+      </w:r>
+      <w:r>
+        <w:rPr>
+          <w:noProof/>
+        </w:rPr>
+        <w:tab/>
+      </w:r>
+      <w:r>
+        <w:rPr>
+          <w:noProof/>
         </w:rPr>
         <w:fldChar w:fldCharType="begin"/>
       </w:r>
       <w:r>
         <w:rPr>
           <w:noProof/>
+        </w:rPr>
+        <w:instrText xml:space="preserve"> PAGEREF _Toc320559535 \h </w:instrText>
+      </w:r>
+      <w:r>
+        <w:rPr>
+          <w:noProof/>
+        </w:rPr>
+      </w:r>
+      <w:r>
+        <w:rPr>
+          <w:noProof/>
+        </w:rPr>
+        <w:fldChar w:fldCharType="separate"/>
+      </w:r>
+      <w:r>
+        <w:rPr>
+          <w:noProof/>
+        </w:rPr>
+        <w:t>9</w:t>
+      </w:r>
+      <w:r>
+        <w:rPr>
+          <w:noProof/>
+        </w:rPr>
+        <w:fldChar w:fldCharType="end"/>
+      </w:r>
+    </w:p>
+    <w:p>
+      <w:pPr>
+        <w:pStyle w:val="TOC2"/>
+        <w:tabs>
+          <w:tab w:val="left" w:pos="1022"/>
+        </w:tabs>
+        <w:rPr>
+          <w:rFonts w:asciiTheme="minorHAnsi" w:eastAsiaTheme="minorEastAsia" w:hAnsiTheme="minorHAnsi" w:cstheme="minorBidi"/>
+          <w:noProof/>
+          <w:snapToGrid/>
+          <w:sz w:val="24"/>
+          <w:szCs w:val="24"/>
+          <w:lang w:eastAsia="ja-JP"/>
+        </w:rPr>
+      </w:pPr>
+      <w:r>
+        <w:rPr>
+          <w:noProof/>
           <w:lang w:val="fr-FR"/>
         </w:rPr>
-        <w:instrText xml:space="preserve"> PAGEREF _Toc18208118 \h </w:instrText>
+        <w:t>10.4</w:t>
+      </w:r>
+      <w:r>
+        <w:rPr>
+          <w:rFonts w:asciiTheme="minorHAnsi" w:eastAsiaTheme="minorEastAsia" w:hAnsiTheme="minorHAnsi" w:cstheme="minorBidi"/>
+          <w:noProof/>
+          <w:snapToGrid/>
+          <w:sz w:val="24"/>
+          <w:szCs w:val="24"/>
+          <w:lang w:eastAsia="ja-JP"/>
+        </w:rPr>
+        <w:tab/>
+      </w:r>
+      <w:r>
+        <w:rPr>
+          <w:noProof/>
+          <w:lang w:val="pt-BR"/>
+        </w:rPr>
+        <w:t>Interfaces de Comunicação</w:t>
+      </w:r>
+      <w:r>
+        <w:rPr>
+          <w:noProof/>
+        </w:rPr>
+        <w:tab/>
+      </w:r>
+      <w:r>
+        <w:rPr>
+          <w:noProof/>
+        </w:rPr>
+        <w:fldChar w:fldCharType="begin"/>
+      </w:r>
+      <w:r>
+        <w:rPr>
+          <w:noProof/>
+        </w:rPr>
+        <w:instrText xml:space="preserve"> PAGEREF _Toc320559536 \h </w:instrText>
       </w:r>
       <w:r>
         <w:rPr>
@@ -2011,9 +3154,8 @@
       <w:r>
         <w:rPr>
           <w:noProof/>
-          <w:lang w:val="fr-FR"/>
-        </w:rPr>
-        <w:t>6</w:t>
+        </w:rPr>
+        <w:t>9</w:t>
       </w:r>
       <w:r>
         <w:rPr>
@@ -2026,30 +3168,32 @@
       <w:pPr>
         <w:pStyle w:val="TOC1"/>
         <w:tabs>
-          <w:tab w:val="left" w:pos="432"/>
+          <w:tab w:val="left" w:pos="490"/>
         </w:tabs>
         <w:rPr>
+          <w:rFonts w:asciiTheme="minorHAnsi" w:eastAsiaTheme="minorEastAsia" w:hAnsiTheme="minorHAnsi" w:cstheme="minorBidi"/>
           <w:noProof/>
           <w:snapToGrid/>
           <w:sz w:val="24"/>
           <w:szCs w:val="24"/>
+          <w:lang w:eastAsia="ja-JP"/>
+        </w:rPr>
+      </w:pPr>
+      <w:r>
+        <w:rPr>
+          <w:noProof/>
           <w:lang w:val="fr-FR"/>
         </w:rPr>
-      </w:pPr>
-      <w:r>
-        <w:rPr>
-          <w:noProof/>
-          <w:lang w:val="pt-BR"/>
-        </w:rPr>
-        <w:t>8.</w:t>
-      </w:r>
-      <w:r>
-        <w:rPr>
+        <w:t>11.</w:t>
+      </w:r>
+      <w:r>
+        <w:rPr>
+          <w:rFonts w:asciiTheme="minorHAnsi" w:eastAsiaTheme="minorEastAsia" w:hAnsiTheme="minorHAnsi" w:cstheme="minorBidi"/>
           <w:noProof/>
           <w:snapToGrid/>
           <w:sz w:val="24"/>
           <w:szCs w:val="24"/>
-          <w:lang w:val="fr-FR"/>
+          <w:lang w:eastAsia="ja-JP"/>
         </w:rPr>
         <w:tab/>
       </w:r>
@@ -2058,12 +3202,11 @@
           <w:noProof/>
           <w:lang w:val="pt-BR"/>
         </w:rPr>
-        <w:t>Requisitos de Sistema de Ajuda e de Documentação de Usuário On-line</w:t>
-      </w:r>
-      <w:r>
-        <w:rPr>
-          <w:noProof/>
-          <w:lang w:val="fr-FR"/>
+        <w:t>Requisitos de Licenciamento</w:t>
+      </w:r>
+      <w:r>
+        <w:rPr>
+          <w:noProof/>
         </w:rPr>
         <w:tab/>
       </w:r>
@@ -2076,9 +3219,8 @@
       <w:r>
         <w:rPr>
           <w:noProof/>
-          <w:lang w:val="fr-FR"/>
-        </w:rPr>
-        <w:instrText xml:space="preserve"> PAGEREF _Toc18208119 \h </w:instrText>
+        </w:rPr>
+        <w:instrText xml:space="preserve"> PAGEREF _Toc320559537 \h </w:instrText>
       </w:r>
       <w:r>
         <w:rPr>
@@ -2094,9 +3236,8 @@
       <w:r>
         <w:rPr>
           <w:noProof/>
-          <w:lang w:val="fr-FR"/>
-        </w:rPr>
-        <w:t>6</w:t>
+        </w:rPr>
+        <w:t>9</w:t>
       </w:r>
       <w:r>
         <w:rPr>
@@ -2109,28 +3250,32 @@
       <w:pPr>
         <w:pStyle w:val="TOC1"/>
         <w:tabs>
-          <w:tab w:val="left" w:pos="432"/>
+          <w:tab w:val="left" w:pos="490"/>
         </w:tabs>
         <w:rPr>
+          <w:rFonts w:asciiTheme="minorHAnsi" w:eastAsiaTheme="minorEastAsia" w:hAnsiTheme="minorHAnsi" w:cstheme="minorBidi"/>
           <w:noProof/>
           <w:snapToGrid/>
           <w:sz w:val="24"/>
           <w:szCs w:val="24"/>
-        </w:rPr>
-      </w:pPr>
-      <w:r>
-        <w:rPr>
-          <w:noProof/>
-          <w:lang w:val="pt-BR"/>
-        </w:rPr>
-        <w:t>9.</w:t>
-      </w:r>
-      <w:r>
-        <w:rPr>
+          <w:lang w:eastAsia="ja-JP"/>
+        </w:rPr>
+      </w:pPr>
+      <w:r>
+        <w:rPr>
+          <w:noProof/>
+          <w:lang w:val="fr-FR"/>
+        </w:rPr>
+        <w:t>12.</w:t>
+      </w:r>
+      <w:r>
+        <w:rPr>
+          <w:rFonts w:asciiTheme="minorHAnsi" w:eastAsiaTheme="minorEastAsia" w:hAnsiTheme="minorHAnsi" w:cstheme="minorBidi"/>
           <w:noProof/>
           <w:snapToGrid/>
           <w:sz w:val="24"/>
           <w:szCs w:val="24"/>
+          <w:lang w:eastAsia="ja-JP"/>
         </w:rPr>
         <w:tab/>
       </w:r>
@@ -2139,7 +3284,7 @@
           <w:noProof/>
           <w:lang w:val="pt-BR"/>
         </w:rPr>
-        <w:t>Componentes Adquiridos</w:t>
+        <w:t>Observações Legais, de Copyright e Outras</w:t>
       </w:r>
       <w:r>
         <w:rPr>
@@ -2157,7 +3302,7 @@
         <w:rPr>
           <w:noProof/>
         </w:rPr>
-        <w:instrText xml:space="preserve"> PAGEREF _Toc18208120 \h </w:instrText>
+        <w:instrText xml:space="preserve"> PAGEREF _Toc320559538 \h </w:instrText>
       </w:r>
       <w:r>
         <w:rPr>
@@ -2174,7 +3319,7 @@
         <w:rPr>
           <w:noProof/>
         </w:rPr>
-        <w:t>6</w:t>
+        <w:t>9</w:t>
       </w:r>
       <w:r>
         <w:rPr>
@@ -2187,28 +3332,32 @@
       <w:pPr>
         <w:pStyle w:val="TOC1"/>
         <w:tabs>
-          <w:tab w:val="left" w:pos="864"/>
+          <w:tab w:val="left" w:pos="490"/>
         </w:tabs>
         <w:rPr>
+          <w:rFonts w:asciiTheme="minorHAnsi" w:eastAsiaTheme="minorEastAsia" w:hAnsiTheme="minorHAnsi" w:cstheme="minorBidi"/>
           <w:noProof/>
           <w:snapToGrid/>
           <w:sz w:val="24"/>
           <w:szCs w:val="24"/>
-        </w:rPr>
-      </w:pPr>
-      <w:r>
-        <w:rPr>
-          <w:noProof/>
-          <w:lang w:val="pt-BR"/>
-        </w:rPr>
-        <w:t>10.</w:t>
-      </w:r>
-      <w:r>
-        <w:rPr>
+          <w:lang w:eastAsia="ja-JP"/>
+        </w:rPr>
+      </w:pPr>
+      <w:r>
+        <w:rPr>
+          <w:noProof/>
+          <w:lang w:val="fr-FR"/>
+        </w:rPr>
+        <w:t>13.</w:t>
+      </w:r>
+      <w:r>
+        <w:rPr>
+          <w:rFonts w:asciiTheme="minorHAnsi" w:eastAsiaTheme="minorEastAsia" w:hAnsiTheme="minorHAnsi" w:cstheme="minorBidi"/>
           <w:noProof/>
           <w:snapToGrid/>
           <w:sz w:val="24"/>
           <w:szCs w:val="24"/>
+          <w:lang w:eastAsia="ja-JP"/>
         </w:rPr>
         <w:tab/>
       </w:r>
@@ -2217,7 +3366,7 @@
           <w:noProof/>
           <w:lang w:val="pt-BR"/>
         </w:rPr>
-        <w:t>Interfaces</w:t>
+        <w:t>Padrões Aplicáveis</w:t>
       </w:r>
       <w:r>
         <w:rPr>
@@ -2235,7 +3384,7 @@
         <w:rPr>
           <w:noProof/>
         </w:rPr>
-        <w:instrText xml:space="preserve"> PAGEREF _Toc18208121 \h </w:instrText>
+        <w:instrText xml:space="preserve"> PAGEREF _Toc320559539 \h </w:instrText>
       </w:r>
       <w:r>
         <w:rPr>
@@ -2252,578 +3401,7 @@
         <w:rPr>
           <w:noProof/>
         </w:rPr>
-        <w:t>6</w:t>
-      </w:r>
-      <w:r>
-        <w:rPr>
-          <w:noProof/>
-        </w:rPr>
-        <w:fldChar w:fldCharType="end"/>
-      </w:r>
-    </w:p>
-    <w:p>
-      <w:pPr>
-        <w:pStyle w:val="TOC2"/>
-        <w:tabs>
-          <w:tab w:val="left" w:pos="1200"/>
-        </w:tabs>
-        <w:rPr>
-          <w:noProof/>
-          <w:snapToGrid/>
-          <w:sz w:val="24"/>
-          <w:szCs w:val="24"/>
-        </w:rPr>
-      </w:pPr>
-      <w:r>
-        <w:rPr>
-          <w:noProof/>
-          <w:lang w:val="pt-BR"/>
-        </w:rPr>
-        <w:t>10.1</w:t>
-      </w:r>
-      <w:r>
-        <w:rPr>
-          <w:noProof/>
-          <w:snapToGrid/>
-          <w:sz w:val="24"/>
-          <w:szCs w:val="24"/>
-        </w:rPr>
-        <w:tab/>
-      </w:r>
-      <w:r>
-        <w:rPr>
-          <w:noProof/>
-          <w:lang w:val="pt-BR"/>
-        </w:rPr>
-        <w:t>Interfaces do Usuário</w:t>
-      </w:r>
-      <w:r>
-        <w:rPr>
-          <w:noProof/>
-        </w:rPr>
-        <w:tab/>
-      </w:r>
-      <w:r>
-        <w:rPr>
-          <w:noProof/>
-        </w:rPr>
-        <w:fldChar w:fldCharType="begin"/>
-      </w:r>
-      <w:r>
-        <w:rPr>
-          <w:noProof/>
-        </w:rPr>
-        <w:instrText xml:space="preserve"> PAGEREF _Toc18208122 \h </w:instrText>
-      </w:r>
-      <w:r>
-        <w:rPr>
-          <w:noProof/>
-        </w:rPr>
-      </w:r>
-      <w:r>
-        <w:rPr>
-          <w:noProof/>
-        </w:rPr>
-        <w:fldChar w:fldCharType="separate"/>
-      </w:r>
-      <w:r>
-        <w:rPr>
-          <w:noProof/>
-        </w:rPr>
-        <w:t>6</w:t>
-      </w:r>
-      <w:r>
-        <w:rPr>
-          <w:noProof/>
-        </w:rPr>
-        <w:fldChar w:fldCharType="end"/>
-      </w:r>
-    </w:p>
-    <w:p>
-      <w:pPr>
-        <w:pStyle w:val="TOC2"/>
-        <w:tabs>
-          <w:tab w:val="left" w:pos="1200"/>
-        </w:tabs>
-        <w:rPr>
-          <w:noProof/>
-          <w:snapToGrid/>
-          <w:sz w:val="24"/>
-          <w:szCs w:val="24"/>
-          <w:lang w:val="fr-FR"/>
-        </w:rPr>
-      </w:pPr>
-      <w:r>
-        <w:rPr>
-          <w:noProof/>
-          <w:lang w:val="pt-BR"/>
-        </w:rPr>
-        <w:t>10.2</w:t>
-      </w:r>
-      <w:r>
-        <w:rPr>
-          <w:noProof/>
-          <w:snapToGrid/>
-          <w:sz w:val="24"/>
-          <w:szCs w:val="24"/>
-          <w:lang w:val="fr-FR"/>
-        </w:rPr>
-        <w:tab/>
-      </w:r>
-      <w:r>
-        <w:rPr>
-          <w:noProof/>
-          <w:lang w:val="pt-BR"/>
-        </w:rPr>
-        <w:t>Interfaces de Hardware</w:t>
-      </w:r>
-      <w:r>
-        <w:rPr>
-          <w:noProof/>
-          <w:lang w:val="fr-FR"/>
-        </w:rPr>
-        <w:tab/>
-      </w:r>
-      <w:r>
-        <w:rPr>
-          <w:noProof/>
-        </w:rPr>
-        <w:fldChar w:fldCharType="begin"/>
-      </w:r>
-      <w:r>
-        <w:rPr>
-          <w:noProof/>
-          <w:lang w:val="fr-FR"/>
-        </w:rPr>
-        <w:instrText xml:space="preserve"> PAGEREF _Toc18208123 \h </w:instrText>
-      </w:r>
-      <w:r>
-        <w:rPr>
-          <w:noProof/>
-        </w:rPr>
-      </w:r>
-      <w:r>
-        <w:rPr>
-          <w:noProof/>
-        </w:rPr>
-        <w:fldChar w:fldCharType="separate"/>
-      </w:r>
-      <w:r>
-        <w:rPr>
-          <w:noProof/>
-          <w:lang w:val="fr-FR"/>
-        </w:rPr>
-        <w:t>6</w:t>
-      </w:r>
-      <w:r>
-        <w:rPr>
-          <w:noProof/>
-        </w:rPr>
-        <w:fldChar w:fldCharType="end"/>
-      </w:r>
-    </w:p>
-    <w:p>
-      <w:pPr>
-        <w:pStyle w:val="TOC2"/>
-        <w:tabs>
-          <w:tab w:val="left" w:pos="1200"/>
-        </w:tabs>
-        <w:rPr>
-          <w:noProof/>
-          <w:snapToGrid/>
-          <w:sz w:val="24"/>
-          <w:szCs w:val="24"/>
-          <w:lang w:val="fr-FR"/>
-        </w:rPr>
-      </w:pPr>
-      <w:r>
-        <w:rPr>
-          <w:noProof/>
-          <w:lang w:val="pt-BR"/>
-        </w:rPr>
-        <w:t>10.3</w:t>
-      </w:r>
-      <w:r>
-        <w:rPr>
-          <w:noProof/>
-          <w:snapToGrid/>
-          <w:sz w:val="24"/>
-          <w:szCs w:val="24"/>
-          <w:lang w:val="fr-FR"/>
-        </w:rPr>
-        <w:tab/>
-      </w:r>
-      <w:r>
-        <w:rPr>
-          <w:noProof/>
-          <w:lang w:val="pt-BR"/>
-        </w:rPr>
-        <w:t>Interfaces de Software</w:t>
-      </w:r>
-      <w:r>
-        <w:rPr>
-          <w:noProof/>
-          <w:lang w:val="fr-FR"/>
-        </w:rPr>
-        <w:tab/>
-      </w:r>
-      <w:r>
-        <w:rPr>
-          <w:noProof/>
-        </w:rPr>
-        <w:fldChar w:fldCharType="begin"/>
-      </w:r>
-      <w:r>
-        <w:rPr>
-          <w:noProof/>
-          <w:lang w:val="fr-FR"/>
-        </w:rPr>
-        <w:instrText xml:space="preserve"> PAGEREF _Toc18208124 \h </w:instrText>
-      </w:r>
-      <w:r>
-        <w:rPr>
-          <w:noProof/>
-        </w:rPr>
-      </w:r>
-      <w:r>
-        <w:rPr>
-          <w:noProof/>
-        </w:rPr>
-        <w:fldChar w:fldCharType="separate"/>
-      </w:r>
-      <w:r>
-        <w:rPr>
-          <w:noProof/>
-          <w:lang w:val="fr-FR"/>
-        </w:rPr>
-        <w:t>6</w:t>
-      </w:r>
-      <w:r>
-        <w:rPr>
-          <w:noProof/>
-        </w:rPr>
-        <w:fldChar w:fldCharType="end"/>
-      </w:r>
-    </w:p>
-    <w:p>
-      <w:pPr>
-        <w:pStyle w:val="TOC2"/>
-        <w:tabs>
-          <w:tab w:val="left" w:pos="1200"/>
-        </w:tabs>
-        <w:rPr>
-          <w:noProof/>
-          <w:snapToGrid/>
-          <w:sz w:val="24"/>
-          <w:szCs w:val="24"/>
-          <w:lang w:val="fr-FR"/>
-        </w:rPr>
-      </w:pPr>
-      <w:r>
-        <w:rPr>
-          <w:noProof/>
-          <w:lang w:val="pt-BR"/>
-        </w:rPr>
-        <w:t>10.4</w:t>
-      </w:r>
-      <w:r>
-        <w:rPr>
-          <w:noProof/>
-          <w:snapToGrid/>
-          <w:sz w:val="24"/>
-          <w:szCs w:val="24"/>
-          <w:lang w:val="fr-FR"/>
-        </w:rPr>
-        <w:tab/>
-      </w:r>
-      <w:r>
-        <w:rPr>
-          <w:noProof/>
-          <w:lang w:val="pt-BR"/>
-        </w:rPr>
-        <w:t>Interfaces de Comunicação</w:t>
-      </w:r>
-      <w:r>
-        <w:rPr>
-          <w:noProof/>
-          <w:lang w:val="fr-FR"/>
-        </w:rPr>
-        <w:tab/>
-      </w:r>
-      <w:r>
-        <w:rPr>
-          <w:noProof/>
-        </w:rPr>
-        <w:fldChar w:fldCharType="begin"/>
-      </w:r>
-      <w:r>
-        <w:rPr>
-          <w:noProof/>
-          <w:lang w:val="fr-FR"/>
-        </w:rPr>
-        <w:instrText xml:space="preserve"> PAGEREF _Toc18208125 \h </w:instrText>
-      </w:r>
-      <w:r>
-        <w:rPr>
-          <w:noProof/>
-        </w:rPr>
-      </w:r>
-      <w:r>
-        <w:rPr>
-          <w:noProof/>
-        </w:rPr>
-        <w:fldChar w:fldCharType="separate"/>
-      </w:r>
-      <w:r>
-        <w:rPr>
-          <w:noProof/>
-          <w:lang w:val="fr-FR"/>
-        </w:rPr>
-        <w:t>6</w:t>
-      </w:r>
-      <w:r>
-        <w:rPr>
-          <w:noProof/>
-        </w:rPr>
-        <w:fldChar w:fldCharType="end"/>
-      </w:r>
-    </w:p>
-    <w:p>
-      <w:pPr>
-        <w:pStyle w:val="TOC1"/>
-        <w:tabs>
-          <w:tab w:val="left" w:pos="864"/>
-        </w:tabs>
-        <w:rPr>
-          <w:noProof/>
-          <w:snapToGrid/>
-          <w:sz w:val="24"/>
-          <w:szCs w:val="24"/>
-          <w:lang w:val="fr-FR"/>
-        </w:rPr>
-      </w:pPr>
-      <w:r>
-        <w:rPr>
-          <w:noProof/>
-          <w:lang w:val="pt-BR"/>
-        </w:rPr>
-        <w:t>11.</w:t>
-      </w:r>
-      <w:r>
-        <w:rPr>
-          <w:noProof/>
-          <w:snapToGrid/>
-          <w:sz w:val="24"/>
-          <w:szCs w:val="24"/>
-          <w:lang w:val="fr-FR"/>
-        </w:rPr>
-        <w:tab/>
-      </w:r>
-      <w:r>
-        <w:rPr>
-          <w:noProof/>
-          <w:lang w:val="pt-BR"/>
-        </w:rPr>
-        <w:t>Requisitos de Licenciamento</w:t>
-      </w:r>
-      <w:r>
-        <w:rPr>
-          <w:noProof/>
-          <w:lang w:val="fr-FR"/>
-        </w:rPr>
-        <w:tab/>
-      </w:r>
-      <w:r>
-        <w:rPr>
-          <w:noProof/>
-        </w:rPr>
-        <w:fldChar w:fldCharType="begin"/>
-      </w:r>
-      <w:r>
-        <w:rPr>
-          <w:noProof/>
-          <w:lang w:val="fr-FR"/>
-        </w:rPr>
-        <w:instrText xml:space="preserve"> PAGEREF _Toc18208126 \h </w:instrText>
-      </w:r>
-      <w:r>
-        <w:rPr>
-          <w:noProof/>
-        </w:rPr>
-      </w:r>
-      <w:r>
-        <w:rPr>
-          <w:noProof/>
-        </w:rPr>
-        <w:fldChar w:fldCharType="separate"/>
-      </w:r>
-      <w:r>
-        <w:rPr>
-          <w:noProof/>
-          <w:lang w:val="fr-FR"/>
-        </w:rPr>
-        <w:t>6</w:t>
-      </w:r>
-      <w:r>
-        <w:rPr>
-          <w:noProof/>
-        </w:rPr>
-        <w:fldChar w:fldCharType="end"/>
-      </w:r>
-    </w:p>
-    <w:p>
-      <w:pPr>
-        <w:pStyle w:val="TOC1"/>
-        <w:tabs>
-          <w:tab w:val="left" w:pos="864"/>
-        </w:tabs>
-        <w:rPr>
-          <w:noProof/>
-          <w:snapToGrid/>
-          <w:sz w:val="24"/>
-          <w:szCs w:val="24"/>
-          <w:lang w:val="fr-FR"/>
-        </w:rPr>
-      </w:pPr>
-      <w:r>
-        <w:rPr>
-          <w:noProof/>
-          <w:lang w:val="pt-BR"/>
-        </w:rPr>
-        <w:t>12.</w:t>
-      </w:r>
-      <w:r>
-        <w:rPr>
-          <w:noProof/>
-          <w:snapToGrid/>
-          <w:sz w:val="24"/>
-          <w:szCs w:val="24"/>
-          <w:lang w:val="fr-FR"/>
-        </w:rPr>
-        <w:tab/>
-      </w:r>
-      <w:r>
-        <w:rPr>
-          <w:noProof/>
-          <w:lang w:val="pt-BR"/>
-        </w:rPr>
-        <w:t>Observações Legais, de Copyright e Outras</w:t>
-      </w:r>
-      <w:r>
-        <w:rPr>
-          <w:noProof/>
-          <w:lang w:val="fr-FR"/>
-        </w:rPr>
-        <w:tab/>
-      </w:r>
-      <w:r>
-        <w:rPr>
-          <w:noProof/>
-        </w:rPr>
-        <w:fldChar w:fldCharType="begin"/>
-      </w:r>
-      <w:r>
-        <w:rPr>
-          <w:noProof/>
-          <w:lang w:val="fr-FR"/>
-        </w:rPr>
-        <w:instrText xml:space="preserve"> PAGEREF _Toc18208127 \h </w:instrText>
-      </w:r>
-      <w:r>
-        <w:rPr>
-          <w:noProof/>
-        </w:rPr>
-      </w:r>
-      <w:r>
-        <w:rPr>
-          <w:noProof/>
-        </w:rPr>
-        <w:fldChar w:fldCharType="separate"/>
-      </w:r>
-      <w:r>
-        <w:rPr>
-          <w:noProof/>
-          <w:lang w:val="fr-FR"/>
-        </w:rPr>
-        <w:t>6</w:t>
-      </w:r>
-      <w:r>
-        <w:rPr>
-          <w:noProof/>
-        </w:rPr>
-        <w:fldChar w:fldCharType="end"/>
-      </w:r>
-    </w:p>
-    <w:p>
-      <w:pPr>
-        <w:pStyle w:val="TOC1"/>
-        <w:tabs>
-          <w:tab w:val="left" w:pos="864"/>
-        </w:tabs>
-        <w:rPr>
-          <w:noProof/>
-          <w:snapToGrid/>
-          <w:sz w:val="24"/>
-          <w:szCs w:val="24"/>
-        </w:rPr>
-      </w:pPr>
-      <w:r>
-        <w:rPr>
-          <w:noProof/>
-          <w:lang w:val="pt-BR"/>
-        </w:rPr>
-        <w:t>13.</w:t>
-      </w:r>
-      <w:r>
-        <w:rPr>
-          <w:noProof/>
-          <w:snapToGrid/>
-          <w:sz w:val="24"/>
-          <w:szCs w:val="24"/>
-        </w:rPr>
-        <w:tab/>
-      </w:r>
-      <w:r>
-        <w:rPr>
-          <w:noProof/>
-          <w:lang w:val="pt-BR"/>
-        </w:rPr>
-        <w:t>Padrões Aplicáveis</w:t>
-      </w:r>
-      <w:r>
-        <w:rPr>
-          <w:noProof/>
-        </w:rPr>
-        <w:tab/>
-      </w:r>
-      <w:r>
-        <w:rPr>
-          <w:noProof/>
-        </w:rPr>
-        <w:fldChar w:fldCharType="begin"/>
-      </w:r>
-      <w:r>
-        <w:rPr>
-          <w:noProof/>
-        </w:rPr>
-        <w:instrText xml:space="preserve"> PAGEREF _Toc18208128 \h </w:instrText>
-      </w:r>
-      <w:r>
-        <w:rPr>
-          <w:noProof/>
-        </w:rPr>
-      </w:r>
-      <w:r>
-        <w:rPr>
-          <w:noProof/>
-        </w:rPr>
-        <w:fldChar w:fldCharType="separate"/>
-      </w:r>
-      <w:r>
-        <w:rPr>
-          <w:noProof/>
-        </w:rPr>
-        <w:t>6</w:t>
+        <w:t>9</w:t>
       </w:r>
       <w:r>
         <w:rPr>
@@ -2856,18 +3434,18 @@
         <w:pStyle w:val="Heading1"/>
         <w:ind w:left="360" w:hanging="360"/>
       </w:pPr>
-      <w:bookmarkStart w:id="1" w:name="_Toc456600917"/>
-      <w:bookmarkStart w:id="2" w:name="_Toc456598586"/>
-      <w:bookmarkStart w:id="3" w:name="_Toc18208101"/>
+      <w:bookmarkStart w:id="0" w:name="_Toc456600917"/>
+      <w:bookmarkStart w:id="1" w:name="_Toc456598586"/>
+      <w:bookmarkStart w:id="2" w:name="_Toc320559505"/>
       <w:r>
         <w:rPr>
           <w:lang w:val="pt-BR"/>
         </w:rPr>
         <w:t>Introdução</w:t>
       </w:r>
+      <w:bookmarkEnd w:id="0"/>
       <w:bookmarkEnd w:id="1"/>
       <w:bookmarkEnd w:id="2"/>
-      <w:bookmarkEnd w:id="3"/>
     </w:p>
     <w:p>
       <w:pPr>
@@ -3027,18 +3605,18 @@
       <w:pPr>
         <w:pStyle w:val="Heading2"/>
       </w:pPr>
-      <w:bookmarkStart w:id="4" w:name="_Toc456600920"/>
-      <w:bookmarkStart w:id="5" w:name="_Toc456598589"/>
-      <w:bookmarkStart w:id="6" w:name="_Toc18208104"/>
+      <w:bookmarkStart w:id="3" w:name="_Toc456600920"/>
+      <w:bookmarkStart w:id="4" w:name="_Toc456598589"/>
+      <w:bookmarkStart w:id="5" w:name="_Toc320559506"/>
       <w:r>
         <w:rPr>
           <w:lang w:val="pt-BR"/>
         </w:rPr>
         <w:t>Definições, Acrônimos e Abreviações</w:t>
       </w:r>
+      <w:bookmarkEnd w:id="3"/>
       <w:bookmarkEnd w:id="4"/>
       <w:bookmarkEnd w:id="5"/>
-      <w:bookmarkEnd w:id="6"/>
     </w:p>
     <w:p>
       <w:pPr>
@@ -3052,9 +3630,8 @@
           <w:szCs w:val="24"/>
         </w:rPr>
       </w:pPr>
-      <w:bookmarkStart w:id="7" w:name="_Toc456600921"/>
-      <w:bookmarkStart w:id="8" w:name="_Toc456598590"/>
-      <w:bookmarkStart w:id="9" w:name="_Toc18208105"/>
+      <w:bookmarkStart w:id="6" w:name="_Toc456600921"/>
+      <w:bookmarkStart w:id="7" w:name="_Toc456598590"/>
       <w:r>
         <w:rPr>
           <w:snapToGrid/>
@@ -3077,15 +3654,16 @@
         </w:rPr>
         <w:t xml:space="preserve"> </w:t>
       </w:r>
+      <w:bookmarkStart w:id="8" w:name="_Toc320559507"/>
       <w:r>
         <w:rPr>
           <w:lang w:val="pt-BR"/>
         </w:rPr>
         <w:t>Referências</w:t>
       </w:r>
+      <w:bookmarkEnd w:id="6"/>
       <w:bookmarkEnd w:id="7"/>
       <w:bookmarkEnd w:id="8"/>
-      <w:bookmarkEnd w:id="9"/>
     </w:p>
     <w:p>
       <w:pPr>
@@ -3152,18 +3730,18 @@
       <w:pPr>
         <w:pStyle w:val="Heading2"/>
       </w:pPr>
-      <w:bookmarkStart w:id="10" w:name="_Toc456600922"/>
-      <w:bookmarkStart w:id="11" w:name="_Toc456598591"/>
-      <w:bookmarkStart w:id="12" w:name="_Toc18208106"/>
+      <w:bookmarkStart w:id="9" w:name="_Toc456600922"/>
+      <w:bookmarkStart w:id="10" w:name="_Toc456598591"/>
+      <w:bookmarkStart w:id="11" w:name="_Toc320559508"/>
       <w:r>
         <w:rPr>
           <w:lang w:val="pt-BR"/>
         </w:rPr>
         <w:t>Visão Geral</w:t>
       </w:r>
+      <w:bookmarkEnd w:id="9"/>
       <w:bookmarkEnd w:id="10"/>
       <w:bookmarkEnd w:id="11"/>
-      <w:bookmarkEnd w:id="12"/>
     </w:p>
     <w:p>
       <w:pPr>
@@ -3873,14 +4451,14 @@
         <w:pStyle w:val="Heading1"/>
         <w:ind w:left="360" w:hanging="360"/>
       </w:pPr>
-      <w:bookmarkStart w:id="13" w:name="_Toc18208107"/>
+      <w:bookmarkStart w:id="12" w:name="_Toc320559509"/>
       <w:r>
         <w:rPr>
           <w:lang w:val="pt-BR"/>
         </w:rPr>
         <w:t>Funcionalidade</w:t>
       </w:r>
-      <w:bookmarkEnd w:id="13"/>
+      <w:bookmarkEnd w:id="12"/>
     </w:p>
     <w:p>
       <w:pPr>
@@ -3992,6 +4570,7 @@
       <w:r>
         <w:tab/>
       </w:r>
+      <w:bookmarkStart w:id="13" w:name="_Toc320559510"/>
       <w:r>
         <w:rPr>
           <w:rFonts w:ascii="Times New Roman" w:eastAsia="Arial Unicode MS" w:hAnsi="Times New Roman"/>
@@ -3999,6 +4578,7 @@
         </w:rPr>
         <w:t>Atores</w:t>
       </w:r>
+      <w:bookmarkEnd w:id="13"/>
     </w:p>
     <w:tbl>
       <w:tblPr>
@@ -4461,7 +5041,7 @@
           <w:lang w:val="pt-BR"/>
         </w:rPr>
       </w:pPr>
-      <w:bookmarkStart w:id="14" w:name="_Toc18208108"/>
+      <w:bookmarkStart w:id="14" w:name="_Toc320559511"/>
       <w:r>
         <w:rPr>
           <w:lang w:val="pt-BR"/>
@@ -4494,12 +5074,14 @@
       <w:pPr>
         <w:pStyle w:val="Heading2"/>
       </w:pPr>
+      <w:bookmarkStart w:id="15" w:name="_Toc320559512"/>
       <w:r>
         <w:t>RF2 -</w:t>
       </w:r>
       <w:r>
         <w:t>Visualizar um modelo cadastrado</w:t>
       </w:r>
+      <w:bookmarkEnd w:id="15"/>
     </w:p>
     <w:p>
       <w:pPr>
@@ -4530,12 +5112,14 @@
       <w:pPr>
         <w:pStyle w:val="Heading2"/>
       </w:pPr>
+      <w:bookmarkStart w:id="16" w:name="_Toc320559513"/>
       <w:r>
         <w:t xml:space="preserve">RF3 - </w:t>
       </w:r>
       <w:r>
         <w:t>Gerar código Cliente Servidor</w:t>
       </w:r>
+      <w:bookmarkEnd w:id="16"/>
     </w:p>
     <w:p>
       <w:pPr>
@@ -4568,6 +5152,7 @@
           <w:lang w:val="pt-BR"/>
         </w:rPr>
       </w:pPr>
+      <w:bookmarkStart w:id="17" w:name="_Toc320559514"/>
       <w:r>
         <w:rPr>
           <w:lang w:val="pt-BR"/>
@@ -4580,6 +5165,7 @@
         </w:rPr>
         <w:t>Gerar código do servidor</w:t>
       </w:r>
+      <w:bookmarkEnd w:id="17"/>
     </w:p>
     <w:p>
       <w:pPr>
@@ -4600,6 +5186,7 @@
           <w:lang w:val="pt-BR"/>
         </w:rPr>
       </w:pPr>
+      <w:bookmarkStart w:id="18" w:name="_Toc320559515"/>
       <w:r>
         <w:rPr>
           <w:lang w:val="pt-BR"/>
@@ -4610,7 +5197,14 @@
         <w:rPr>
           <w:lang w:val="pt-BR"/>
         </w:rPr>
-        <w:t xml:space="preserve">Gerar código DAO do cliente </w:t>
+        <w:t>Gerar código DAO do cliente</w:t>
+      </w:r>
+      <w:bookmarkEnd w:id="18"/>
+      <w:r>
+        <w:rPr>
+          <w:lang w:val="pt-BR"/>
+        </w:rPr>
+        <w:t xml:space="preserve"> </w:t>
       </w:r>
     </w:p>
     <w:p>
@@ -4629,6 +5223,7 @@
           <w:lang w:val="pt-BR"/>
         </w:rPr>
       </w:pPr>
+      <w:bookmarkStart w:id="19" w:name="_Toc320559516"/>
       <w:r>
         <w:rPr>
           <w:lang w:val="pt-BR"/>
@@ -4641,6 +5236,7 @@
         </w:rPr>
         <w:t>Gerar SDK sincronização do cliente.</w:t>
       </w:r>
+      <w:bookmarkEnd w:id="19"/>
     </w:p>
     <w:p>
       <w:r>
@@ -4658,6 +5254,7 @@
           <w:lang w:val="pt-BR"/>
         </w:rPr>
       </w:pPr>
+      <w:bookmarkStart w:id="20" w:name="_Toc320559517"/>
       <w:r>
         <w:rPr>
           <w:lang w:val="pt-BR"/>
@@ -4670,6 +5267,7 @@
         </w:rPr>
         <w:t>Gerar SDK de RESTFUL do cliente.</w:t>
       </w:r>
+      <w:bookmarkEnd w:id="20"/>
     </w:p>
     <w:p>
       <w:pPr>
@@ -4683,6 +5281,7 @@
       <w:pPr>
         <w:pStyle w:val="Heading2"/>
       </w:pPr>
+      <w:bookmarkStart w:id="21" w:name="_Toc320559518"/>
       <w:r>
         <w:t>RF 4 -</w:t>
       </w:r>
@@ -4692,6 +5291,7 @@
       <w:r>
         <w:t>Versionar Código gerado</w:t>
       </w:r>
+      <w:bookmarkEnd w:id="21"/>
       <w:r>
         <w:t xml:space="preserve"> </w:t>
       </w:r>
@@ -4711,6 +5311,7 @@
       <w:pPr>
         <w:pStyle w:val="Heading2"/>
       </w:pPr>
+      <w:bookmarkStart w:id="22" w:name="_Toc320559519"/>
       <w:r>
         <w:t>RF 5</w:t>
       </w:r>
@@ -4723,6 +5324,7 @@
       <w:r>
         <w:t>Efetuar Login</w:t>
       </w:r>
+      <w:bookmarkEnd w:id="22"/>
     </w:p>
     <w:p>
       <w:pPr>
@@ -4753,7 +5355,7 @@
           <w:lang w:val="fr-FR"/>
         </w:rPr>
       </w:pPr>
-      <w:bookmarkStart w:id="15" w:name="_Toc18208109"/>
+      <w:bookmarkStart w:id="23" w:name="_Toc320559520"/>
       <w:r>
         <w:rPr>
           <w:sz w:val="20"/>
@@ -4762,7 +5364,7 @@
         </w:rPr>
         <w:t>Usabilidade</w:t>
       </w:r>
-      <w:bookmarkEnd w:id="15"/>
+      <w:bookmarkEnd w:id="23"/>
       <w:r>
         <w:rPr>
           <w:sz w:val="20"/>
@@ -4859,14 +5461,14 @@
           <w:lang w:val="fr-FR"/>
         </w:rPr>
       </w:pPr>
-      <w:bookmarkStart w:id="16" w:name="_Toc18208110"/>
+      <w:bookmarkStart w:id="24" w:name="_Toc320559521"/>
       <w:r>
         <w:rPr>
           <w:lang w:val="pt-BR"/>
         </w:rPr>
         <w:t>&lt;Requisito de Usabilidade Um&gt;</w:t>
       </w:r>
-      <w:bookmarkEnd w:id="16"/>
+      <w:bookmarkEnd w:id="24"/>
     </w:p>
     <w:p>
       <w:pPr>
@@ -4887,14 +5489,14 @@
           <w:lang w:val="fr-FR"/>
         </w:rPr>
       </w:pPr>
-      <w:bookmarkStart w:id="17" w:name="_Toc18208111"/>
+      <w:bookmarkStart w:id="25" w:name="_Toc320559522"/>
       <w:r>
         <w:rPr>
           <w:lang w:val="pt-BR"/>
         </w:rPr>
         <w:t>Confiabilidade</w:t>
       </w:r>
-      <w:bookmarkEnd w:id="17"/>
+      <w:bookmarkEnd w:id="25"/>
       <w:r>
         <w:rPr>
           <w:lang w:val="fr-FR"/>
@@ -5061,7 +5663,7 @@
           <w:lang w:val="fr-FR"/>
         </w:rPr>
       </w:pPr>
-      <w:bookmarkStart w:id="18" w:name="_Toc18208112"/>
+      <w:bookmarkStart w:id="26" w:name="_Toc320559523"/>
       <w:r>
         <w:rPr>
           <w:lang w:val="pt-BR"/>
@@ -5069,7 +5671,7 @@
         <w:lastRenderedPageBreak/>
         <w:t>&lt;Requisito de Confiabilidade Um&gt;</w:t>
       </w:r>
-      <w:bookmarkEnd w:id="18"/>
+      <w:bookmarkEnd w:id="26"/>
     </w:p>
     <w:p>
       <w:pPr>
@@ -5087,14 +5689,14 @@
         <w:pStyle w:val="Heading1"/>
         <w:ind w:left="360" w:hanging="360"/>
       </w:pPr>
-      <w:bookmarkStart w:id="19" w:name="_Toc18208113"/>
+      <w:bookmarkStart w:id="27" w:name="_Toc320559524"/>
       <w:r>
         <w:rPr>
           <w:lang w:val="pt-BR"/>
         </w:rPr>
         <w:t>Desempenho</w:t>
       </w:r>
-      <w:bookmarkEnd w:id="19"/>
+      <w:bookmarkEnd w:id="27"/>
     </w:p>
     <w:p>
       <w:pPr>
@@ -5237,14 +5839,14 @@
       <w:pPr>
         <w:pStyle w:val="Heading2"/>
       </w:pPr>
-      <w:bookmarkStart w:id="20" w:name="_Toc18208114"/>
+      <w:bookmarkStart w:id="28" w:name="_Toc320559525"/>
       <w:r>
         <w:rPr>
           <w:lang w:val="pt-BR"/>
         </w:rPr>
         <w:t>&lt;Requisito de Desempenho Um&gt;</w:t>
       </w:r>
-      <w:bookmarkEnd w:id="20"/>
+      <w:bookmarkEnd w:id="28"/>
     </w:p>
     <w:p>
       <w:pPr>
@@ -5262,14 +5864,14 @@
         <w:pStyle w:val="Heading1"/>
         <w:ind w:left="360" w:hanging="360"/>
       </w:pPr>
-      <w:bookmarkStart w:id="21" w:name="_Toc18208115"/>
+      <w:bookmarkStart w:id="29" w:name="_Toc320559526"/>
       <w:r>
         <w:rPr>
           <w:lang w:val="pt-BR"/>
         </w:rPr>
         <w:t>Suportabilidade</w:t>
       </w:r>
-      <w:bookmarkEnd w:id="21"/>
+      <w:bookmarkEnd w:id="29"/>
     </w:p>
     <w:p>
       <w:pPr>
@@ -5289,14 +5891,14 @@
           <w:lang w:val="fr-FR"/>
         </w:rPr>
       </w:pPr>
-      <w:bookmarkStart w:id="22" w:name="_Toc18208116"/>
+      <w:bookmarkStart w:id="30" w:name="_Toc320559527"/>
       <w:r>
         <w:rPr>
           <w:lang w:val="pt-BR"/>
         </w:rPr>
         <w:t>&lt;Requisito de Suportabilidade Um&gt;</w:t>
       </w:r>
-      <w:bookmarkEnd w:id="22"/>
+      <w:bookmarkEnd w:id="30"/>
     </w:p>
     <w:p>
       <w:pPr>
@@ -5318,7 +5920,7 @@
           <w:szCs w:val="20"/>
         </w:rPr>
       </w:pPr>
-      <w:bookmarkStart w:id="23" w:name="_Toc18208117"/>
+      <w:bookmarkStart w:id="31" w:name="_Toc320559528"/>
       <w:r>
         <w:rPr>
           <w:sz w:val="20"/>
@@ -5327,7 +5929,7 @@
         </w:rPr>
         <w:t>Restrições de Design</w:t>
       </w:r>
-      <w:bookmarkEnd w:id="23"/>
+      <w:bookmarkEnd w:id="31"/>
     </w:p>
     <w:p>
       <w:pPr>
@@ -5368,14 +5970,14 @@
           <w:lang w:val="fr-FR"/>
         </w:rPr>
       </w:pPr>
-      <w:bookmarkStart w:id="24" w:name="_Toc18208118"/>
+      <w:bookmarkStart w:id="32" w:name="_Toc320559529"/>
       <w:r>
         <w:rPr>
           <w:lang w:val="pt-BR"/>
         </w:rPr>
         <w:t>&lt;Restrição de Design Um&gt;</w:t>
       </w:r>
-      <w:bookmarkEnd w:id="24"/>
+      <w:bookmarkEnd w:id="32"/>
     </w:p>
     <w:p>
       <w:pPr>
@@ -5398,7 +6000,7 @@
           <w:lang w:val="fr-FR"/>
         </w:rPr>
       </w:pPr>
-      <w:bookmarkStart w:id="25" w:name="_Toc18208119"/>
+      <w:bookmarkStart w:id="33" w:name="_Toc320559530"/>
       <w:r>
         <w:rPr>
           <w:sz w:val="20"/>
@@ -5407,7 +6009,7 @@
         </w:rPr>
         <w:t>Requisitos de Sistema de Ajuda e de Documentação de Usuário On-line</w:t>
       </w:r>
-      <w:bookmarkEnd w:id="25"/>
+      <w:bookmarkEnd w:id="33"/>
     </w:p>
     <w:p>
       <w:pPr>
@@ -5433,7 +6035,7 @@
           <w:lang w:val="fr-FR"/>
         </w:rPr>
       </w:pPr>
-      <w:bookmarkStart w:id="26" w:name="_Toc18208120"/>
+      <w:bookmarkStart w:id="34" w:name="_Toc320559531"/>
       <w:r>
         <w:rPr>
           <w:sz w:val="20"/>
@@ -5442,7 +6044,7 @@
         </w:rPr>
         <w:t>Componentes Adquiridos</w:t>
       </w:r>
-      <w:bookmarkEnd w:id="26"/>
+      <w:bookmarkEnd w:id="34"/>
     </w:p>
     <w:p>
       <w:pPr>
@@ -5466,14 +6068,14 @@
           <w:lang w:val="fr-FR"/>
         </w:rPr>
       </w:pPr>
-      <w:bookmarkStart w:id="27" w:name="_Toc18208121"/>
+      <w:bookmarkStart w:id="35" w:name="_Toc320559532"/>
       <w:r>
         <w:rPr>
           <w:lang w:val="pt-BR"/>
         </w:rPr>
         <w:t>Interfaces</w:t>
       </w:r>
-      <w:bookmarkEnd w:id="27"/>
+      <w:bookmarkEnd w:id="35"/>
     </w:p>
     <w:p>
       <w:pPr>
@@ -5508,14 +6110,14 @@
           <w:lang w:val="fr-FR"/>
         </w:rPr>
       </w:pPr>
-      <w:bookmarkStart w:id="28" w:name="_Toc18208122"/>
+      <w:bookmarkStart w:id="36" w:name="_Toc320559533"/>
       <w:r>
         <w:rPr>
           <w:lang w:val="pt-BR"/>
         </w:rPr>
         <w:t>Interfaces do Usuário</w:t>
       </w:r>
-      <w:bookmarkEnd w:id="28"/>
+      <w:bookmarkEnd w:id="36"/>
     </w:p>
     <w:p>
       <w:pPr>
@@ -5538,7 +6140,7 @@
           <w:lang w:val="fr-FR"/>
         </w:rPr>
       </w:pPr>
-      <w:bookmarkStart w:id="29" w:name="_Toc18208123"/>
+      <w:bookmarkStart w:id="37" w:name="_Toc320559534"/>
       <w:r>
         <w:rPr>
           <w:lang w:val="pt-BR"/>
@@ -5546,7 +6148,7 @@
         <w:lastRenderedPageBreak/>
         <w:t>Interfaces de Hardware</w:t>
       </w:r>
-      <w:bookmarkEnd w:id="29"/>
+      <w:bookmarkEnd w:id="37"/>
     </w:p>
     <w:p>
       <w:pPr>
@@ -5569,14 +6171,14 @@
           <w:lang w:val="fr-FR"/>
         </w:rPr>
       </w:pPr>
-      <w:bookmarkStart w:id="30" w:name="_Toc18208124"/>
+      <w:bookmarkStart w:id="38" w:name="_Toc320559535"/>
       <w:r>
         <w:rPr>
           <w:lang w:val="pt-BR"/>
         </w:rPr>
         <w:t>Interfaces de Software</w:t>
       </w:r>
-      <w:bookmarkEnd w:id="30"/>
+      <w:bookmarkEnd w:id="38"/>
     </w:p>
     <w:p>
       <w:pPr>
@@ -5611,14 +6213,14 @@
           <w:lang w:val="fr-FR"/>
         </w:rPr>
       </w:pPr>
-      <w:bookmarkStart w:id="31" w:name="_Toc18208125"/>
+      <w:bookmarkStart w:id="39" w:name="_Toc320559536"/>
       <w:r>
         <w:rPr>
           <w:lang w:val="pt-BR"/>
         </w:rPr>
         <w:t>Interfaces de Comunicação</w:t>
       </w:r>
-      <w:bookmarkEnd w:id="31"/>
+      <w:bookmarkEnd w:id="39"/>
     </w:p>
     <w:p>
       <w:pPr>
@@ -5644,7 +6246,7 @@
           <w:lang w:val="fr-FR"/>
         </w:rPr>
       </w:pPr>
-      <w:bookmarkStart w:id="32" w:name="_Toc18208126"/>
+      <w:bookmarkStart w:id="40" w:name="_Toc320559537"/>
       <w:r>
         <w:rPr>
           <w:sz w:val="20"/>
@@ -5653,7 +6255,7 @@
         </w:rPr>
         <w:t>Requisitos de Licenciamento</w:t>
       </w:r>
-      <w:bookmarkEnd w:id="32"/>
+      <w:bookmarkEnd w:id="40"/>
     </w:p>
     <w:p>
       <w:pPr>
@@ -5679,7 +6281,7 @@
           <w:lang w:val="fr-FR"/>
         </w:rPr>
       </w:pPr>
-      <w:bookmarkStart w:id="33" w:name="_Toc18208127"/>
+      <w:bookmarkStart w:id="41" w:name="_Toc320559538"/>
       <w:r>
         <w:rPr>
           <w:sz w:val="20"/>
@@ -5688,7 +6290,7 @@
         </w:rPr>
         <w:t>Observações Legais, de Copyright e Outras</w:t>
       </w:r>
-      <w:bookmarkEnd w:id="33"/>
+      <w:bookmarkEnd w:id="41"/>
     </w:p>
     <w:p>
       <w:pPr>
@@ -5714,7 +6316,7 @@
           <w:lang w:val="fr-FR"/>
         </w:rPr>
       </w:pPr>
-      <w:bookmarkStart w:id="34" w:name="_Toc18208128"/>
+      <w:bookmarkStart w:id="42" w:name="_Toc320559539"/>
       <w:r>
         <w:rPr>
           <w:sz w:val="20"/>
@@ -5723,7 +6325,7 @@
         </w:rPr>
         <w:t>Padrões Aplicáveis</w:t>
       </w:r>
-      <w:bookmarkEnd w:id="34"/>
+      <w:bookmarkEnd w:id="42"/>
     </w:p>
     <w:p>
       <w:pPr>
@@ -5758,6 +6360,8 @@
           <w:lang w:val="fr-FR"/>
         </w:rPr>
       </w:pPr>
+      <w:bookmarkStart w:id="43" w:name="_GoBack"/>
+      <w:bookmarkEnd w:id="43"/>
     </w:p>
     <w:sectPr>
       <w:headerReference w:type="default" r:id="rId11"/>
@@ -5931,7 +6535,7 @@
               <w:noProof/>
               <w:lang w:val="pt-BR"/>
             </w:rPr>
-            <w:t>2</w:t>
+            <w:t>9</w:t>
           </w:r>
           <w:r>
             <w:rPr>
@@ -8742,7 +9346,7 @@
     <w:basedOn w:val="Normal"/>
     <w:next w:val="Normal"/>
     <w:autoRedefine/>
-    <w:semiHidden/>
+    <w:uiPriority w:val="39"/>
     <w:pPr>
       <w:tabs>
         <w:tab w:val="right" w:pos="9360"/>
@@ -8756,7 +9360,7 @@
     <w:basedOn w:val="Normal"/>
     <w:next w:val="Normal"/>
     <w:autoRedefine/>
-    <w:semiHidden/>
+    <w:uiPriority w:val="39"/>
     <w:pPr>
       <w:tabs>
         <w:tab w:val="right" w:pos="9360"/>
@@ -9599,7 +10203,7 @@
     <w:basedOn w:val="Normal"/>
     <w:next w:val="Normal"/>
     <w:autoRedefine/>
-    <w:semiHidden/>
+    <w:uiPriority w:val="39"/>
     <w:pPr>
       <w:tabs>
         <w:tab w:val="right" w:pos="9360"/>
@@ -9613,7 +10217,7 @@
     <w:basedOn w:val="Normal"/>
     <w:next w:val="Normal"/>
     <w:autoRedefine/>
-    <w:semiHidden/>
+    <w:uiPriority w:val="39"/>
     <w:pPr>
       <w:tabs>
         <w:tab w:val="right" w:pos="9360"/>
@@ -10358,7 +10962,7 @@
 </file>
 
 <file path=customXml/itemProps1.xml><?xml version="1.0" encoding="utf-8"?>
-<ds:datastoreItem xmlns:ds="http://schemas.openxmlformats.org/officeDocument/2006/customXml" ds:itemID="{09B7FFF6-6D78-BF47-ACC0-C43FDF50EACE}">
+<ds:datastoreItem xmlns:ds="http://schemas.openxmlformats.org/officeDocument/2006/customXml" ds:itemID="{3CAC2836-83E3-AC47-8688-8F6B0CAD8153}">
   <ds:schemaRefs>
     <ds:schemaRef ds:uri="http://schemas.openxmlformats.org/officeDocument/2006/bibliography"/>
   </ds:schemaRefs>

</xml_diff>